<commit_message>
toma de datos maquina1
</commit_message>
<xml_diff>
--- a/Docs/Lab 5/Observaciones-Lab 5.docx
+++ b/Docs/Lab 5/Observaciones-Lab 5.docx
@@ -25,7 +25,7 @@
         <w:jc w:val="right"/>
         <w:rPr>
           <w:noProof w:val="0"/>
-          <w:lang w:val="es-419"/>
+          <w:lang w:val="es-CO"/>
         </w:rPr>
       </w:pPr>
       <w:r>
@@ -33,14 +33,28 @@
           <w:noProof w:val="0"/>
           <w:lang w:val="es-419"/>
         </w:rPr>
-        <w:t xml:space="preserve">Estudiante </w:t>
+        <w:t>Santiago Duque</w:t>
       </w:r>
       <w:r>
         <w:rPr>
           <w:noProof w:val="0"/>
           <w:lang w:val="es-419"/>
         </w:rPr>
-        <w:t>1 Cod XXXX</w:t>
+        <w:t xml:space="preserve"> Cod </w:t>
+      </w:r>
+      <w:r>
+        <w:rPr>
+          <w:noProof w:val="0"/>
+          <w:lang w:val="es-419"/>
+        </w:rPr>
+        <w:t>202021020 (Máquina</w:t>
+      </w:r>
+      <w:r>
+        <w:rPr>
+          <w:noProof w:val="0"/>
+          <w:lang w:val="es-CO"/>
+        </w:rPr>
+        <w:t xml:space="preserve"> 1)</w:t>
       </w:r>
     </w:p>
     <w:p>
@@ -49,7 +63,7 @@
         <w:jc w:val="right"/>
         <w:rPr>
           <w:noProof w:val="0"/>
-          <w:lang w:val="es-419"/>
+          <w:lang w:val="es-CO"/>
         </w:rPr>
       </w:pPr>
       <w:r>
@@ -57,14 +71,21 @@
           <w:noProof w:val="0"/>
           <w:lang w:val="es-419"/>
         </w:rPr>
-        <w:t xml:space="preserve">Estudiante </w:t>
+        <w:t>Nicolás Guerrero</w:t>
       </w:r>
       <w:r>
         <w:rPr>
           <w:noProof w:val="0"/>
           <w:lang w:val="es-419"/>
         </w:rPr>
-        <w:t>2 Cod XXXX</w:t>
+        <w:t xml:space="preserve"> Cod </w:t>
+      </w:r>
+      <w:r>
+        <w:rPr>
+          <w:noProof w:val="0"/>
+          <w:lang w:val="es-419"/>
+        </w:rPr>
+        <w:t>201731839 (Máquina 2)</w:t>
       </w:r>
     </w:p>
     <w:p>
@@ -73,7 +94,7 @@
         <w:jc w:val="right"/>
         <w:rPr>
           <w:noProof w:val="0"/>
-          <w:lang w:val="es-419"/>
+          <w:lang w:val="es-CO"/>
         </w:rPr>
       </w:pPr>
     </w:p>
@@ -2853,12 +2874,12 @@
         <w:tblLook w:val="04A0" w:firstRow="1" w:lastRow="0" w:firstColumn="1" w:lastColumn="0" w:noHBand="0" w:noVBand="1"/>
       </w:tblPr>
       <w:tblGrid>
-        <w:gridCol w:w="2636"/>
-        <w:gridCol w:w="1522"/>
-        <w:gridCol w:w="1540"/>
-        <w:gridCol w:w="1142"/>
-        <w:gridCol w:w="1222"/>
-        <w:gridCol w:w="1298"/>
+        <w:gridCol w:w="2375"/>
+        <w:gridCol w:w="1484"/>
+        <w:gridCol w:w="1493"/>
+        <w:gridCol w:w="1260"/>
+        <w:gridCol w:w="1358"/>
+        <w:gridCol w:w="1390"/>
       </w:tblGrid>
       <w:tr>
         <w:trPr>
@@ -3160,6 +3181,14 @@
                 <w:color w:val="000000"/>
               </w:rPr>
             </w:pPr>
+            <w:r>
+              <w:rPr>
+                <w:rFonts w:ascii="Dax-Regular" w:eastAsia="Times New Roman" w:hAnsi="Dax-Regular" w:cs="Calibri"/>
+                <w:noProof w:val="0"/>
+                <w:color w:val="000000"/>
+              </w:rPr>
+              <w:t>48703.13</w:t>
+            </w:r>
           </w:p>
         </w:tc>
         <w:tc>
@@ -3184,6 +3213,14 @@
                 <w:color w:val="000000"/>
               </w:rPr>
             </w:pPr>
+            <w:r>
+              <w:rPr>
+                <w:rFonts w:ascii="Dax-Regular" w:eastAsia="Times New Roman" w:hAnsi="Dax-Regular" w:cs="Calibri"/>
+                <w:noProof w:val="0"/>
+                <w:color w:val="000000"/>
+              </w:rPr>
+              <w:t>47578.13</w:t>
+            </w:r>
           </w:p>
         </w:tc>
         <w:tc>
@@ -3208,6 +3245,14 @@
                 <w:color w:val="000000"/>
               </w:rPr>
             </w:pPr>
+            <w:r>
+              <w:rPr>
+                <w:rFonts w:ascii="Dax-Regular" w:eastAsia="Times New Roman" w:hAnsi="Dax-Regular" w:cs="Calibri"/>
+                <w:noProof w:val="0"/>
+                <w:color w:val="000000"/>
+              </w:rPr>
+              <w:t>103312.5</w:t>
+            </w:r>
           </w:p>
         </w:tc>
         <w:tc>
@@ -3232,6 +3277,22 @@
                 <w:color w:val="000000"/>
               </w:rPr>
             </w:pPr>
+            <w:r>
+              <w:rPr>
+                <w:rFonts w:ascii="Dax-Regular" w:eastAsia="Times New Roman" w:hAnsi="Dax-Regular" w:cs="Calibri"/>
+                <w:noProof w:val="0"/>
+                <w:color w:val="000000"/>
+              </w:rPr>
+              <w:t>62</w:t>
+            </w:r>
+            <w:r>
+              <w:rPr>
+                <w:rFonts w:ascii="Dax-Regular" w:eastAsia="Times New Roman" w:hAnsi="Dax-Regular" w:cs="Calibri"/>
+                <w:noProof w:val="0"/>
+                <w:color w:val="000000"/>
+              </w:rPr>
+              <w:t>562.67</w:t>
+            </w:r>
           </w:p>
         </w:tc>
         <w:tc>
@@ -3256,6 +3317,14 @@
                 <w:color w:val="000000"/>
               </w:rPr>
             </w:pPr>
+            <w:r>
+              <w:rPr>
+                <w:rFonts w:ascii="Dax-Regular" w:eastAsia="Times New Roman" w:hAnsi="Dax-Regular" w:cs="Calibri"/>
+                <w:noProof w:val="0"/>
+                <w:color w:val="000000"/>
+              </w:rPr>
+              <w:t>140.63</w:t>
+            </w:r>
           </w:p>
         </w:tc>
       </w:tr>
@@ -3318,102 +3387,150 @@
                 <w:color w:val="000000"/>
               </w:rPr>
             </w:pPr>
-          </w:p>
-        </w:tc>
-        <w:tc>
-          <w:tcPr>
-            <w:tcW w:w="0" w:type="auto"/>
-            <w:tcBorders>
-              <w:top w:val="nil"/>
-              <w:left w:val="nil"/>
-              <w:bottom w:val="nil"/>
-              <w:right w:val="nil"/>
-            </w:tcBorders>
-            <w:shd w:val="clear" w:color="auto" w:fill="auto"/>
-            <w:vAlign w:val="center"/>
-          </w:tcPr>
-          <w:p>
-            <w:pPr>
-              <w:spacing w:after="0" w:line="240" w:lineRule="auto"/>
-              <w:jc w:val="center"/>
-              <w:rPr>
-                <w:rFonts w:ascii="Dax-Regular" w:eastAsia="Times New Roman" w:hAnsi="Dax-Regular" w:cs="Calibri"/>
-                <w:noProof w:val="0"/>
-                <w:color w:val="000000"/>
-              </w:rPr>
-            </w:pPr>
-          </w:p>
-        </w:tc>
-        <w:tc>
-          <w:tcPr>
-            <w:tcW w:w="0" w:type="auto"/>
-            <w:tcBorders>
-              <w:top w:val="nil"/>
-              <w:left w:val="nil"/>
-              <w:bottom w:val="nil"/>
-              <w:right w:val="nil"/>
-            </w:tcBorders>
-            <w:shd w:val="clear" w:color="auto" w:fill="auto"/>
-            <w:vAlign w:val="center"/>
-          </w:tcPr>
-          <w:p>
-            <w:pPr>
-              <w:spacing w:after="0" w:line="240" w:lineRule="auto"/>
-              <w:jc w:val="center"/>
-              <w:rPr>
-                <w:rFonts w:ascii="Dax-Regular" w:eastAsia="Times New Roman" w:hAnsi="Dax-Regular" w:cs="Calibri"/>
-                <w:noProof w:val="0"/>
-                <w:color w:val="000000"/>
-              </w:rPr>
-            </w:pPr>
-          </w:p>
-        </w:tc>
-        <w:tc>
-          <w:tcPr>
-            <w:tcW w:w="0" w:type="auto"/>
-            <w:tcBorders>
-              <w:top w:val="nil"/>
-              <w:left w:val="nil"/>
-              <w:bottom w:val="nil"/>
-              <w:right w:val="nil"/>
-            </w:tcBorders>
-            <w:shd w:val="clear" w:color="auto" w:fill="auto"/>
-            <w:vAlign w:val="center"/>
-          </w:tcPr>
-          <w:p>
-            <w:pPr>
-              <w:spacing w:after="0" w:line="240" w:lineRule="auto"/>
-              <w:jc w:val="center"/>
-              <w:rPr>
-                <w:rFonts w:ascii="Dax-Regular" w:eastAsia="Times New Roman" w:hAnsi="Dax-Regular" w:cs="Calibri"/>
-                <w:noProof w:val="0"/>
-                <w:color w:val="000000"/>
-              </w:rPr>
-            </w:pPr>
-          </w:p>
-        </w:tc>
-        <w:tc>
-          <w:tcPr>
-            <w:tcW w:w="0" w:type="auto"/>
-            <w:tcBorders>
-              <w:top w:val="nil"/>
-              <w:left w:val="nil"/>
-              <w:bottom w:val="nil"/>
-              <w:right w:val="nil"/>
-            </w:tcBorders>
-            <w:shd w:val="clear" w:color="auto" w:fill="auto"/>
-            <w:vAlign w:val="center"/>
-          </w:tcPr>
-          <w:p>
-            <w:pPr>
-              <w:spacing w:after="0" w:line="240" w:lineRule="auto"/>
-              <w:jc w:val="center"/>
-              <w:rPr>
-                <w:rFonts w:ascii="Dax-Regular" w:eastAsia="Times New Roman" w:hAnsi="Dax-Regular" w:cs="Calibri"/>
-                <w:noProof w:val="0"/>
-                <w:color w:val="000000"/>
-              </w:rPr>
-            </w:pPr>
+            <w:r>
+              <w:rPr>
+                <w:rFonts w:ascii="Dax-Regular" w:eastAsia="Times New Roman" w:hAnsi="Dax-Regular" w:cs="Calibri"/>
+                <w:noProof w:val="0"/>
+                <w:color w:val="000000"/>
+              </w:rPr>
+              <w:t>389125.00</w:t>
+            </w:r>
+          </w:p>
+        </w:tc>
+        <w:tc>
+          <w:tcPr>
+            <w:tcW w:w="0" w:type="auto"/>
+            <w:tcBorders>
+              <w:top w:val="nil"/>
+              <w:left w:val="nil"/>
+              <w:bottom w:val="nil"/>
+              <w:right w:val="nil"/>
+            </w:tcBorders>
+            <w:shd w:val="clear" w:color="auto" w:fill="auto"/>
+            <w:vAlign w:val="center"/>
+          </w:tcPr>
+          <w:p>
+            <w:pPr>
+              <w:spacing w:after="0" w:line="240" w:lineRule="auto"/>
+              <w:jc w:val="center"/>
+              <w:rPr>
+                <w:rFonts w:ascii="Dax-Regular" w:eastAsia="Times New Roman" w:hAnsi="Dax-Regular" w:cs="Calibri"/>
+                <w:noProof w:val="0"/>
+                <w:color w:val="000000"/>
+              </w:rPr>
+            </w:pPr>
+            <w:r>
+              <w:rPr>
+                <w:rFonts w:ascii="Dax-Regular" w:eastAsia="Times New Roman" w:hAnsi="Dax-Regular" w:cs="Calibri"/>
+                <w:noProof w:val="0"/>
+                <w:color w:val="000000"/>
+              </w:rPr>
+              <w:t>388093.75</w:t>
+            </w:r>
+          </w:p>
+        </w:tc>
+        <w:tc>
+          <w:tcPr>
+            <w:tcW w:w="0" w:type="auto"/>
+            <w:tcBorders>
+              <w:top w:val="nil"/>
+              <w:left w:val="nil"/>
+              <w:bottom w:val="nil"/>
+              <w:right w:val="nil"/>
+            </w:tcBorders>
+            <w:shd w:val="clear" w:color="auto" w:fill="auto"/>
+            <w:vAlign w:val="center"/>
+          </w:tcPr>
+          <w:p>
+            <w:pPr>
+              <w:spacing w:after="0" w:line="240" w:lineRule="auto"/>
+              <w:jc w:val="center"/>
+              <w:rPr>
+                <w:rFonts w:ascii="Dax-Regular" w:eastAsia="Times New Roman" w:hAnsi="Dax-Regular" w:cs="Calibri"/>
+                <w:noProof w:val="0"/>
+                <w:color w:val="000000"/>
+              </w:rPr>
+            </w:pPr>
+            <w:r>
+              <w:rPr>
+                <w:rFonts w:ascii="Dax-Regular" w:eastAsia="Times New Roman" w:hAnsi="Dax-Regular" w:cs="Calibri"/>
+                <w:noProof w:val="0"/>
+                <w:color w:val="000000"/>
+              </w:rPr>
+              <w:t>---</w:t>
+            </w:r>
+          </w:p>
+        </w:tc>
+        <w:tc>
+          <w:tcPr>
+            <w:tcW w:w="0" w:type="auto"/>
+            <w:tcBorders>
+              <w:top w:val="nil"/>
+              <w:left w:val="nil"/>
+              <w:bottom w:val="nil"/>
+              <w:right w:val="nil"/>
+            </w:tcBorders>
+            <w:shd w:val="clear" w:color="auto" w:fill="auto"/>
+            <w:vAlign w:val="center"/>
+          </w:tcPr>
+          <w:p>
+            <w:pPr>
+              <w:spacing w:after="0" w:line="240" w:lineRule="auto"/>
+              <w:jc w:val="center"/>
+              <w:rPr>
+                <w:rFonts w:ascii="Dax-Regular" w:eastAsia="Times New Roman" w:hAnsi="Dax-Regular" w:cs="Calibri"/>
+                <w:noProof w:val="0"/>
+                <w:color w:val="000000"/>
+              </w:rPr>
+            </w:pPr>
+            <w:r>
+              <w:rPr>
+                <w:rFonts w:ascii="Dax-Regular" w:eastAsia="Times New Roman" w:hAnsi="Dax-Regular" w:cs="Calibri"/>
+                <w:noProof w:val="0"/>
+                <w:color w:val="000000"/>
+              </w:rPr>
+              <w:t>52</w:t>
+            </w:r>
+            <w:r>
+              <w:rPr>
+                <w:rFonts w:ascii="Dax-Regular" w:eastAsia="Times New Roman" w:hAnsi="Dax-Regular" w:cs="Calibri"/>
+                <w:noProof w:val="0"/>
+                <w:color w:val="000000"/>
+              </w:rPr>
+              <w:t>5375.00</w:t>
+            </w:r>
+          </w:p>
+        </w:tc>
+        <w:tc>
+          <w:tcPr>
+            <w:tcW w:w="0" w:type="auto"/>
+            <w:tcBorders>
+              <w:top w:val="nil"/>
+              <w:left w:val="nil"/>
+              <w:bottom w:val="nil"/>
+              <w:right w:val="nil"/>
+            </w:tcBorders>
+            <w:shd w:val="clear" w:color="auto" w:fill="auto"/>
+            <w:vAlign w:val="center"/>
+          </w:tcPr>
+          <w:p>
+            <w:pPr>
+              <w:spacing w:after="0" w:line="240" w:lineRule="auto"/>
+              <w:jc w:val="center"/>
+              <w:rPr>
+                <w:rFonts w:ascii="Dax-Regular" w:eastAsia="Times New Roman" w:hAnsi="Dax-Regular" w:cs="Calibri"/>
+                <w:noProof w:val="0"/>
+                <w:color w:val="000000"/>
+              </w:rPr>
+            </w:pPr>
+            <w:r>
+              <w:rPr>
+                <w:rFonts w:ascii="Dax-Regular" w:eastAsia="Times New Roman" w:hAnsi="Dax-Regular" w:cs="Calibri"/>
+                <w:noProof w:val="0"/>
+                <w:color w:val="000000"/>
+              </w:rPr>
+              <w:t>554.69</w:t>
+            </w:r>
           </w:p>
         </w:tc>
       </w:tr>
@@ -3476,6 +3593,14 @@
                 <w:color w:val="000000"/>
               </w:rPr>
             </w:pPr>
+            <w:r>
+              <w:rPr>
+                <w:rFonts w:ascii="Dax-Regular" w:eastAsia="Times New Roman" w:hAnsi="Dax-Regular" w:cs="Calibri"/>
+                <w:noProof w:val="0"/>
+                <w:color w:val="000000"/>
+              </w:rPr>
+              <w:t>---</w:t>
+            </w:r>
           </w:p>
         </w:tc>
         <w:tc>
@@ -3500,6 +3625,14 @@
                 <w:color w:val="000000"/>
               </w:rPr>
             </w:pPr>
+            <w:r>
+              <w:rPr>
+                <w:rFonts w:ascii="Dax-Regular" w:eastAsia="Times New Roman" w:hAnsi="Dax-Regular" w:cs="Calibri"/>
+                <w:noProof w:val="0"/>
+                <w:color w:val="000000"/>
+              </w:rPr>
+              <w:t>---</w:t>
+            </w:r>
           </w:p>
         </w:tc>
         <w:tc>
@@ -3524,6 +3657,14 @@
                 <w:color w:val="000000"/>
               </w:rPr>
             </w:pPr>
+            <w:r>
+              <w:rPr>
+                <w:rFonts w:ascii="Dax-Regular" w:eastAsia="Times New Roman" w:hAnsi="Dax-Regular" w:cs="Calibri"/>
+                <w:noProof w:val="0"/>
+                <w:color w:val="000000"/>
+              </w:rPr>
+              <w:t>---</w:t>
+            </w:r>
           </w:p>
         </w:tc>
         <w:tc>
@@ -3548,6 +3689,14 @@
                 <w:color w:val="000000"/>
               </w:rPr>
             </w:pPr>
+            <w:r>
+              <w:rPr>
+                <w:rFonts w:ascii="Dax-Regular" w:eastAsia="Times New Roman" w:hAnsi="Dax-Regular" w:cs="Calibri"/>
+                <w:noProof w:val="0"/>
+                <w:color w:val="000000"/>
+              </w:rPr>
+              <w:t>---</w:t>
+            </w:r>
           </w:p>
         </w:tc>
         <w:tc>
@@ -3572,6 +3721,14 @@
                 <w:color w:val="000000"/>
               </w:rPr>
             </w:pPr>
+            <w:r>
+              <w:rPr>
+                <w:rFonts w:ascii="Dax-Regular" w:eastAsia="Times New Roman" w:hAnsi="Dax-Regular" w:cs="Calibri"/>
+                <w:noProof w:val="0"/>
+                <w:color w:val="000000"/>
+              </w:rPr>
+              <w:t>2234.38</w:t>
+            </w:r>
           </w:p>
         </w:tc>
       </w:tr>
@@ -3634,102 +3791,142 @@
                 <w:color w:val="000000"/>
               </w:rPr>
             </w:pPr>
-          </w:p>
-        </w:tc>
-        <w:tc>
-          <w:tcPr>
-            <w:tcW w:w="0" w:type="auto"/>
-            <w:tcBorders>
-              <w:top w:val="nil"/>
-              <w:left w:val="nil"/>
-              <w:bottom w:val="nil"/>
-              <w:right w:val="nil"/>
-            </w:tcBorders>
-            <w:shd w:val="clear" w:color="auto" w:fill="auto"/>
-            <w:vAlign w:val="center"/>
-          </w:tcPr>
-          <w:p>
-            <w:pPr>
-              <w:spacing w:after="0" w:line="240" w:lineRule="auto"/>
-              <w:jc w:val="center"/>
-              <w:rPr>
-                <w:rFonts w:ascii="Dax-Regular" w:eastAsia="Times New Roman" w:hAnsi="Dax-Regular" w:cs="Calibri"/>
-                <w:noProof w:val="0"/>
-                <w:color w:val="000000"/>
-              </w:rPr>
-            </w:pPr>
-          </w:p>
-        </w:tc>
-        <w:tc>
-          <w:tcPr>
-            <w:tcW w:w="0" w:type="auto"/>
-            <w:tcBorders>
-              <w:top w:val="nil"/>
-              <w:left w:val="nil"/>
-              <w:bottom w:val="nil"/>
-              <w:right w:val="nil"/>
-            </w:tcBorders>
-            <w:shd w:val="clear" w:color="auto" w:fill="auto"/>
-            <w:vAlign w:val="center"/>
-          </w:tcPr>
-          <w:p>
-            <w:pPr>
-              <w:spacing w:after="0" w:line="240" w:lineRule="auto"/>
-              <w:jc w:val="center"/>
-              <w:rPr>
-                <w:rFonts w:ascii="Dax-Regular" w:eastAsia="Times New Roman" w:hAnsi="Dax-Regular" w:cs="Calibri"/>
-                <w:noProof w:val="0"/>
-                <w:color w:val="000000"/>
-              </w:rPr>
-            </w:pPr>
-          </w:p>
-        </w:tc>
-        <w:tc>
-          <w:tcPr>
-            <w:tcW w:w="0" w:type="auto"/>
-            <w:tcBorders>
-              <w:top w:val="nil"/>
-              <w:left w:val="nil"/>
-              <w:bottom w:val="nil"/>
-              <w:right w:val="nil"/>
-            </w:tcBorders>
-            <w:shd w:val="clear" w:color="auto" w:fill="auto"/>
-            <w:vAlign w:val="center"/>
-          </w:tcPr>
-          <w:p>
-            <w:pPr>
-              <w:spacing w:after="0" w:line="240" w:lineRule="auto"/>
-              <w:jc w:val="center"/>
-              <w:rPr>
-                <w:rFonts w:ascii="Dax-Regular" w:eastAsia="Times New Roman" w:hAnsi="Dax-Regular" w:cs="Calibri"/>
-                <w:noProof w:val="0"/>
-                <w:color w:val="000000"/>
-              </w:rPr>
-            </w:pPr>
-          </w:p>
-        </w:tc>
-        <w:tc>
-          <w:tcPr>
-            <w:tcW w:w="0" w:type="auto"/>
-            <w:tcBorders>
-              <w:top w:val="nil"/>
-              <w:left w:val="nil"/>
-              <w:bottom w:val="nil"/>
-              <w:right w:val="nil"/>
-            </w:tcBorders>
-            <w:shd w:val="clear" w:color="auto" w:fill="auto"/>
-            <w:vAlign w:val="center"/>
-          </w:tcPr>
-          <w:p>
-            <w:pPr>
-              <w:spacing w:after="0" w:line="240" w:lineRule="auto"/>
-              <w:jc w:val="center"/>
-              <w:rPr>
-                <w:rFonts w:ascii="Dax-Regular" w:eastAsia="Times New Roman" w:hAnsi="Dax-Regular" w:cs="Calibri"/>
-                <w:noProof w:val="0"/>
-                <w:color w:val="000000"/>
-              </w:rPr>
-            </w:pPr>
+            <w:r>
+              <w:rPr>
+                <w:rFonts w:ascii="Dax-Regular" w:eastAsia="Times New Roman" w:hAnsi="Dax-Regular" w:cs="Calibri"/>
+                <w:noProof w:val="0"/>
+                <w:color w:val="000000"/>
+              </w:rPr>
+              <w:t>---</w:t>
+            </w:r>
+          </w:p>
+        </w:tc>
+        <w:tc>
+          <w:tcPr>
+            <w:tcW w:w="0" w:type="auto"/>
+            <w:tcBorders>
+              <w:top w:val="nil"/>
+              <w:left w:val="nil"/>
+              <w:bottom w:val="nil"/>
+              <w:right w:val="nil"/>
+            </w:tcBorders>
+            <w:shd w:val="clear" w:color="auto" w:fill="auto"/>
+            <w:vAlign w:val="center"/>
+          </w:tcPr>
+          <w:p>
+            <w:pPr>
+              <w:spacing w:after="0" w:line="240" w:lineRule="auto"/>
+              <w:jc w:val="center"/>
+              <w:rPr>
+                <w:rFonts w:ascii="Dax-Regular" w:eastAsia="Times New Roman" w:hAnsi="Dax-Regular" w:cs="Calibri"/>
+                <w:noProof w:val="0"/>
+                <w:color w:val="000000"/>
+              </w:rPr>
+            </w:pPr>
+            <w:r>
+              <w:rPr>
+                <w:rFonts w:ascii="Dax-Regular" w:eastAsia="Times New Roman" w:hAnsi="Dax-Regular" w:cs="Calibri"/>
+                <w:noProof w:val="0"/>
+                <w:color w:val="000000"/>
+              </w:rPr>
+              <w:t>---</w:t>
+            </w:r>
+          </w:p>
+        </w:tc>
+        <w:tc>
+          <w:tcPr>
+            <w:tcW w:w="0" w:type="auto"/>
+            <w:tcBorders>
+              <w:top w:val="nil"/>
+              <w:left w:val="nil"/>
+              <w:bottom w:val="nil"/>
+              <w:right w:val="nil"/>
+            </w:tcBorders>
+            <w:shd w:val="clear" w:color="auto" w:fill="auto"/>
+            <w:vAlign w:val="center"/>
+          </w:tcPr>
+          <w:p>
+            <w:pPr>
+              <w:spacing w:after="0" w:line="240" w:lineRule="auto"/>
+              <w:jc w:val="center"/>
+              <w:rPr>
+                <w:rFonts w:ascii="Dax-Regular" w:eastAsia="Times New Roman" w:hAnsi="Dax-Regular" w:cs="Calibri"/>
+                <w:noProof w:val="0"/>
+                <w:color w:val="000000"/>
+              </w:rPr>
+            </w:pPr>
+            <w:r>
+              <w:rPr>
+                <w:rFonts w:ascii="Dax-Regular" w:eastAsia="Times New Roman" w:hAnsi="Dax-Regular" w:cs="Calibri"/>
+                <w:noProof w:val="0"/>
+                <w:color w:val="000000"/>
+              </w:rPr>
+              <w:t>---</w:t>
+            </w:r>
+          </w:p>
+        </w:tc>
+        <w:tc>
+          <w:tcPr>
+            <w:tcW w:w="0" w:type="auto"/>
+            <w:tcBorders>
+              <w:top w:val="nil"/>
+              <w:left w:val="nil"/>
+              <w:bottom w:val="nil"/>
+              <w:right w:val="nil"/>
+            </w:tcBorders>
+            <w:shd w:val="clear" w:color="auto" w:fill="auto"/>
+            <w:vAlign w:val="center"/>
+          </w:tcPr>
+          <w:p>
+            <w:pPr>
+              <w:spacing w:after="0" w:line="240" w:lineRule="auto"/>
+              <w:jc w:val="center"/>
+              <w:rPr>
+                <w:rFonts w:ascii="Dax-Regular" w:eastAsia="Times New Roman" w:hAnsi="Dax-Regular" w:cs="Calibri"/>
+                <w:noProof w:val="0"/>
+                <w:color w:val="000000"/>
+              </w:rPr>
+            </w:pPr>
+            <w:r>
+              <w:rPr>
+                <w:rFonts w:ascii="Dax-Regular" w:eastAsia="Times New Roman" w:hAnsi="Dax-Regular" w:cs="Calibri"/>
+                <w:noProof w:val="0"/>
+                <w:color w:val="000000"/>
+              </w:rPr>
+              <w:t>---</w:t>
+            </w:r>
+          </w:p>
+        </w:tc>
+        <w:tc>
+          <w:tcPr>
+            <w:tcW w:w="0" w:type="auto"/>
+            <w:tcBorders>
+              <w:top w:val="nil"/>
+              <w:left w:val="nil"/>
+              <w:bottom w:val="nil"/>
+              <w:right w:val="nil"/>
+            </w:tcBorders>
+            <w:shd w:val="clear" w:color="auto" w:fill="auto"/>
+            <w:vAlign w:val="center"/>
+          </w:tcPr>
+          <w:p>
+            <w:pPr>
+              <w:spacing w:after="0" w:line="240" w:lineRule="auto"/>
+              <w:jc w:val="center"/>
+              <w:rPr>
+                <w:rFonts w:ascii="Dax-Regular" w:eastAsia="Times New Roman" w:hAnsi="Dax-Regular" w:cs="Calibri"/>
+                <w:noProof w:val="0"/>
+                <w:color w:val="000000"/>
+              </w:rPr>
+            </w:pPr>
+            <w:r>
+              <w:rPr>
+                <w:rFonts w:ascii="Dax-Regular" w:eastAsia="Times New Roman" w:hAnsi="Dax-Regular" w:cs="Calibri"/>
+                <w:noProof w:val="0"/>
+                <w:color w:val="000000"/>
+              </w:rPr>
+              <w:t>9105.21</w:t>
+            </w:r>
           </w:p>
         </w:tc>
       </w:tr>
@@ -3792,6 +3989,14 @@
                 <w:color w:val="000000"/>
               </w:rPr>
             </w:pPr>
+            <w:r>
+              <w:rPr>
+                <w:rFonts w:ascii="Dax-Regular" w:eastAsia="Times New Roman" w:hAnsi="Dax-Regular" w:cs="Calibri"/>
+                <w:noProof w:val="0"/>
+                <w:color w:val="000000"/>
+              </w:rPr>
+              <w:t>---</w:t>
+            </w:r>
           </w:p>
         </w:tc>
         <w:tc>
@@ -3816,6 +4021,14 @@
                 <w:color w:val="000000"/>
               </w:rPr>
             </w:pPr>
+            <w:r>
+              <w:rPr>
+                <w:rFonts w:ascii="Dax-Regular" w:eastAsia="Times New Roman" w:hAnsi="Dax-Regular" w:cs="Calibri"/>
+                <w:noProof w:val="0"/>
+                <w:color w:val="000000"/>
+              </w:rPr>
+              <w:t>---</w:t>
+            </w:r>
           </w:p>
         </w:tc>
         <w:tc>
@@ -3840,6 +4053,14 @@
                 <w:color w:val="000000"/>
               </w:rPr>
             </w:pPr>
+            <w:r>
+              <w:rPr>
+                <w:rFonts w:ascii="Dax-Regular" w:eastAsia="Times New Roman" w:hAnsi="Dax-Regular" w:cs="Calibri"/>
+                <w:noProof w:val="0"/>
+                <w:color w:val="000000"/>
+              </w:rPr>
+              <w:t>---</w:t>
+            </w:r>
           </w:p>
         </w:tc>
         <w:tc>
@@ -3864,6 +4085,14 @@
                 <w:color w:val="000000"/>
               </w:rPr>
             </w:pPr>
+            <w:r>
+              <w:rPr>
+                <w:rFonts w:ascii="Dax-Regular" w:eastAsia="Times New Roman" w:hAnsi="Dax-Regular" w:cs="Calibri"/>
+                <w:noProof w:val="0"/>
+                <w:color w:val="000000"/>
+              </w:rPr>
+              <w:t>---</w:t>
+            </w:r>
           </w:p>
         </w:tc>
         <w:tc>
@@ -3888,6 +4117,14 @@
                 <w:color w:val="000000"/>
               </w:rPr>
             </w:pPr>
+            <w:r>
+              <w:rPr>
+                <w:rFonts w:ascii="Dax-Regular" w:eastAsia="Times New Roman" w:hAnsi="Dax-Regular" w:cs="Calibri"/>
+                <w:noProof w:val="0"/>
+                <w:color w:val="000000"/>
+              </w:rPr>
+              <w:t>36390.63</w:t>
+            </w:r>
           </w:p>
         </w:tc>
       </w:tr>
@@ -3950,102 +4187,142 @@
                 <w:color w:val="000000"/>
               </w:rPr>
             </w:pPr>
-          </w:p>
-        </w:tc>
-        <w:tc>
-          <w:tcPr>
-            <w:tcW w:w="0" w:type="auto"/>
-            <w:tcBorders>
-              <w:top w:val="nil"/>
-              <w:left w:val="nil"/>
-              <w:bottom w:val="nil"/>
-              <w:right w:val="nil"/>
-            </w:tcBorders>
-            <w:shd w:val="clear" w:color="auto" w:fill="auto"/>
-            <w:vAlign w:val="center"/>
-          </w:tcPr>
-          <w:p>
-            <w:pPr>
-              <w:spacing w:after="0" w:line="240" w:lineRule="auto"/>
-              <w:jc w:val="center"/>
-              <w:rPr>
-                <w:rFonts w:ascii="Dax-Regular" w:eastAsia="Times New Roman" w:hAnsi="Dax-Regular" w:cs="Calibri"/>
-                <w:noProof w:val="0"/>
-                <w:color w:val="000000"/>
-              </w:rPr>
-            </w:pPr>
-          </w:p>
-        </w:tc>
-        <w:tc>
-          <w:tcPr>
-            <w:tcW w:w="0" w:type="auto"/>
-            <w:tcBorders>
-              <w:top w:val="nil"/>
-              <w:left w:val="nil"/>
-              <w:bottom w:val="nil"/>
-              <w:right w:val="nil"/>
-            </w:tcBorders>
-            <w:shd w:val="clear" w:color="auto" w:fill="auto"/>
-            <w:vAlign w:val="center"/>
-          </w:tcPr>
-          <w:p>
-            <w:pPr>
-              <w:spacing w:after="0" w:line="240" w:lineRule="auto"/>
-              <w:jc w:val="center"/>
-              <w:rPr>
-                <w:rFonts w:ascii="Dax-Regular" w:eastAsia="Times New Roman" w:hAnsi="Dax-Regular" w:cs="Calibri"/>
-                <w:noProof w:val="0"/>
-                <w:color w:val="000000"/>
-              </w:rPr>
-            </w:pPr>
-          </w:p>
-        </w:tc>
-        <w:tc>
-          <w:tcPr>
-            <w:tcW w:w="0" w:type="auto"/>
-            <w:tcBorders>
-              <w:top w:val="nil"/>
-              <w:left w:val="nil"/>
-              <w:bottom w:val="nil"/>
-              <w:right w:val="nil"/>
-            </w:tcBorders>
-            <w:shd w:val="clear" w:color="auto" w:fill="auto"/>
-            <w:vAlign w:val="center"/>
-          </w:tcPr>
-          <w:p>
-            <w:pPr>
-              <w:spacing w:after="0" w:line="240" w:lineRule="auto"/>
-              <w:jc w:val="center"/>
-              <w:rPr>
-                <w:rFonts w:ascii="Dax-Regular" w:eastAsia="Times New Roman" w:hAnsi="Dax-Regular" w:cs="Calibri"/>
-                <w:noProof w:val="0"/>
-                <w:color w:val="000000"/>
-              </w:rPr>
-            </w:pPr>
-          </w:p>
-        </w:tc>
-        <w:tc>
-          <w:tcPr>
-            <w:tcW w:w="0" w:type="auto"/>
-            <w:tcBorders>
-              <w:top w:val="nil"/>
-              <w:left w:val="nil"/>
-              <w:bottom w:val="nil"/>
-              <w:right w:val="nil"/>
-            </w:tcBorders>
-            <w:shd w:val="clear" w:color="auto" w:fill="auto"/>
-            <w:vAlign w:val="center"/>
-          </w:tcPr>
-          <w:p>
-            <w:pPr>
-              <w:spacing w:after="0" w:line="240" w:lineRule="auto"/>
-              <w:jc w:val="center"/>
-              <w:rPr>
-                <w:rFonts w:ascii="Dax-Regular" w:eastAsia="Times New Roman" w:hAnsi="Dax-Regular" w:cs="Calibri"/>
-                <w:noProof w:val="0"/>
-                <w:color w:val="000000"/>
-              </w:rPr>
-            </w:pPr>
+            <w:r>
+              <w:rPr>
+                <w:rFonts w:ascii="Dax-Regular" w:eastAsia="Times New Roman" w:hAnsi="Dax-Regular" w:cs="Calibri"/>
+                <w:noProof w:val="0"/>
+                <w:color w:val="000000"/>
+              </w:rPr>
+              <w:t>---</w:t>
+            </w:r>
+          </w:p>
+        </w:tc>
+        <w:tc>
+          <w:tcPr>
+            <w:tcW w:w="0" w:type="auto"/>
+            <w:tcBorders>
+              <w:top w:val="nil"/>
+              <w:left w:val="nil"/>
+              <w:bottom w:val="nil"/>
+              <w:right w:val="nil"/>
+            </w:tcBorders>
+            <w:shd w:val="clear" w:color="auto" w:fill="auto"/>
+            <w:vAlign w:val="center"/>
+          </w:tcPr>
+          <w:p>
+            <w:pPr>
+              <w:spacing w:after="0" w:line="240" w:lineRule="auto"/>
+              <w:jc w:val="center"/>
+              <w:rPr>
+                <w:rFonts w:ascii="Dax-Regular" w:eastAsia="Times New Roman" w:hAnsi="Dax-Regular" w:cs="Calibri"/>
+                <w:noProof w:val="0"/>
+                <w:color w:val="000000"/>
+              </w:rPr>
+            </w:pPr>
+            <w:r>
+              <w:rPr>
+                <w:rFonts w:ascii="Dax-Regular" w:eastAsia="Times New Roman" w:hAnsi="Dax-Regular" w:cs="Calibri"/>
+                <w:noProof w:val="0"/>
+                <w:color w:val="000000"/>
+              </w:rPr>
+              <w:t>---</w:t>
+            </w:r>
+          </w:p>
+        </w:tc>
+        <w:tc>
+          <w:tcPr>
+            <w:tcW w:w="0" w:type="auto"/>
+            <w:tcBorders>
+              <w:top w:val="nil"/>
+              <w:left w:val="nil"/>
+              <w:bottom w:val="nil"/>
+              <w:right w:val="nil"/>
+            </w:tcBorders>
+            <w:shd w:val="clear" w:color="auto" w:fill="auto"/>
+            <w:vAlign w:val="center"/>
+          </w:tcPr>
+          <w:p>
+            <w:pPr>
+              <w:spacing w:after="0" w:line="240" w:lineRule="auto"/>
+              <w:jc w:val="center"/>
+              <w:rPr>
+                <w:rFonts w:ascii="Dax-Regular" w:eastAsia="Times New Roman" w:hAnsi="Dax-Regular" w:cs="Calibri"/>
+                <w:noProof w:val="0"/>
+                <w:color w:val="000000"/>
+              </w:rPr>
+            </w:pPr>
+            <w:r>
+              <w:rPr>
+                <w:rFonts w:ascii="Dax-Regular" w:eastAsia="Times New Roman" w:hAnsi="Dax-Regular" w:cs="Calibri"/>
+                <w:noProof w:val="0"/>
+                <w:color w:val="000000"/>
+              </w:rPr>
+              <w:t>---</w:t>
+            </w:r>
+          </w:p>
+        </w:tc>
+        <w:tc>
+          <w:tcPr>
+            <w:tcW w:w="0" w:type="auto"/>
+            <w:tcBorders>
+              <w:top w:val="nil"/>
+              <w:left w:val="nil"/>
+              <w:bottom w:val="nil"/>
+              <w:right w:val="nil"/>
+            </w:tcBorders>
+            <w:shd w:val="clear" w:color="auto" w:fill="auto"/>
+            <w:vAlign w:val="center"/>
+          </w:tcPr>
+          <w:p>
+            <w:pPr>
+              <w:spacing w:after="0" w:line="240" w:lineRule="auto"/>
+              <w:jc w:val="center"/>
+              <w:rPr>
+                <w:rFonts w:ascii="Dax-Regular" w:eastAsia="Times New Roman" w:hAnsi="Dax-Regular" w:cs="Calibri"/>
+                <w:noProof w:val="0"/>
+                <w:color w:val="000000"/>
+              </w:rPr>
+            </w:pPr>
+            <w:r>
+              <w:rPr>
+                <w:rFonts w:ascii="Dax-Regular" w:eastAsia="Times New Roman" w:hAnsi="Dax-Regular" w:cs="Calibri"/>
+                <w:noProof w:val="0"/>
+                <w:color w:val="000000"/>
+              </w:rPr>
+              <w:t>---</w:t>
+            </w:r>
+          </w:p>
+        </w:tc>
+        <w:tc>
+          <w:tcPr>
+            <w:tcW w:w="0" w:type="auto"/>
+            <w:tcBorders>
+              <w:top w:val="nil"/>
+              <w:left w:val="nil"/>
+              <w:bottom w:val="nil"/>
+              <w:right w:val="nil"/>
+            </w:tcBorders>
+            <w:shd w:val="clear" w:color="auto" w:fill="auto"/>
+            <w:vAlign w:val="center"/>
+          </w:tcPr>
+          <w:p>
+            <w:pPr>
+              <w:spacing w:after="0" w:line="240" w:lineRule="auto"/>
+              <w:jc w:val="center"/>
+              <w:rPr>
+                <w:rFonts w:ascii="Dax-Regular" w:eastAsia="Times New Roman" w:hAnsi="Dax-Regular" w:cs="Calibri"/>
+                <w:noProof w:val="0"/>
+                <w:color w:val="000000"/>
+              </w:rPr>
+            </w:pPr>
+            <w:r>
+              <w:rPr>
+                <w:rFonts w:ascii="Dax-Regular" w:eastAsia="Times New Roman" w:hAnsi="Dax-Regular" w:cs="Calibri"/>
+                <w:noProof w:val="0"/>
+                <w:color w:val="000000"/>
+              </w:rPr>
+              <w:t>145828.13</w:t>
+            </w:r>
           </w:p>
         </w:tc>
       </w:tr>
@@ -4108,6 +4385,14 @@
                 <w:color w:val="000000"/>
               </w:rPr>
             </w:pPr>
+            <w:r>
+              <w:rPr>
+                <w:rFonts w:ascii="Dax-Regular" w:eastAsia="Times New Roman" w:hAnsi="Dax-Regular" w:cs="Calibri"/>
+                <w:noProof w:val="0"/>
+                <w:color w:val="000000"/>
+              </w:rPr>
+              <w:t>---</w:t>
+            </w:r>
           </w:p>
         </w:tc>
         <w:tc>
@@ -4132,6 +4417,14 @@
                 <w:color w:val="000000"/>
               </w:rPr>
             </w:pPr>
+            <w:r>
+              <w:rPr>
+                <w:rFonts w:ascii="Dax-Regular" w:eastAsia="Times New Roman" w:hAnsi="Dax-Regular" w:cs="Calibri"/>
+                <w:noProof w:val="0"/>
+                <w:color w:val="000000"/>
+              </w:rPr>
+              <w:t>---</w:t>
+            </w:r>
           </w:p>
         </w:tc>
         <w:tc>
@@ -4156,6 +4449,14 @@
                 <w:color w:val="000000"/>
               </w:rPr>
             </w:pPr>
+            <w:r>
+              <w:rPr>
+                <w:rFonts w:ascii="Dax-Regular" w:eastAsia="Times New Roman" w:hAnsi="Dax-Regular" w:cs="Calibri"/>
+                <w:noProof w:val="0"/>
+                <w:color w:val="000000"/>
+              </w:rPr>
+              <w:t>---</w:t>
+            </w:r>
           </w:p>
         </w:tc>
         <w:tc>
@@ -4180,6 +4481,14 @@
                 <w:color w:val="000000"/>
               </w:rPr>
             </w:pPr>
+            <w:r>
+              <w:rPr>
+                <w:rFonts w:ascii="Dax-Regular" w:eastAsia="Times New Roman" w:hAnsi="Dax-Regular" w:cs="Calibri"/>
+                <w:noProof w:val="0"/>
+                <w:color w:val="000000"/>
+              </w:rPr>
+              <w:t>---</w:t>
+            </w:r>
           </w:p>
         </w:tc>
         <w:tc>
@@ -4204,6 +4513,14 @@
                 <w:color w:val="000000"/>
               </w:rPr>
             </w:pPr>
+            <w:r>
+              <w:rPr>
+                <w:rFonts w:ascii="Dax-Regular" w:eastAsia="Times New Roman" w:hAnsi="Dax-Regular" w:cs="Calibri"/>
+                <w:noProof w:val="0"/>
+                <w:color w:val="000000"/>
+              </w:rPr>
+              <w:t>603468.75</w:t>
+            </w:r>
           </w:p>
         </w:tc>
       </w:tr>
@@ -4266,102 +4583,142 @@
                 <w:color w:val="000000"/>
               </w:rPr>
             </w:pPr>
-          </w:p>
-        </w:tc>
-        <w:tc>
-          <w:tcPr>
-            <w:tcW w:w="0" w:type="auto"/>
-            <w:tcBorders>
-              <w:top w:val="nil"/>
-              <w:left w:val="nil"/>
-              <w:bottom w:val="nil"/>
-              <w:right w:val="nil"/>
-            </w:tcBorders>
-            <w:shd w:val="clear" w:color="auto" w:fill="auto"/>
-            <w:vAlign w:val="center"/>
-          </w:tcPr>
-          <w:p>
-            <w:pPr>
-              <w:spacing w:after="0" w:line="240" w:lineRule="auto"/>
-              <w:jc w:val="center"/>
-              <w:rPr>
-                <w:rFonts w:ascii="Dax-Regular" w:eastAsia="Times New Roman" w:hAnsi="Dax-Regular" w:cs="Calibri"/>
-                <w:noProof w:val="0"/>
-                <w:color w:val="000000"/>
-              </w:rPr>
-            </w:pPr>
-          </w:p>
-        </w:tc>
-        <w:tc>
-          <w:tcPr>
-            <w:tcW w:w="0" w:type="auto"/>
-            <w:tcBorders>
-              <w:top w:val="nil"/>
-              <w:left w:val="nil"/>
-              <w:bottom w:val="nil"/>
-              <w:right w:val="nil"/>
-            </w:tcBorders>
-            <w:shd w:val="clear" w:color="auto" w:fill="auto"/>
-            <w:vAlign w:val="center"/>
-          </w:tcPr>
-          <w:p>
-            <w:pPr>
-              <w:spacing w:after="0" w:line="240" w:lineRule="auto"/>
-              <w:jc w:val="center"/>
-              <w:rPr>
-                <w:rFonts w:ascii="Dax-Regular" w:eastAsia="Times New Roman" w:hAnsi="Dax-Regular" w:cs="Calibri"/>
-                <w:noProof w:val="0"/>
-                <w:color w:val="000000"/>
-              </w:rPr>
-            </w:pPr>
-          </w:p>
-        </w:tc>
-        <w:tc>
-          <w:tcPr>
-            <w:tcW w:w="0" w:type="auto"/>
-            <w:tcBorders>
-              <w:top w:val="nil"/>
-              <w:left w:val="nil"/>
-              <w:bottom w:val="nil"/>
-              <w:right w:val="nil"/>
-            </w:tcBorders>
-            <w:shd w:val="clear" w:color="auto" w:fill="auto"/>
-            <w:vAlign w:val="center"/>
-          </w:tcPr>
-          <w:p>
-            <w:pPr>
-              <w:spacing w:after="0" w:line="240" w:lineRule="auto"/>
-              <w:jc w:val="center"/>
-              <w:rPr>
-                <w:rFonts w:ascii="Dax-Regular" w:eastAsia="Times New Roman" w:hAnsi="Dax-Regular" w:cs="Calibri"/>
-                <w:noProof w:val="0"/>
-                <w:color w:val="000000"/>
-              </w:rPr>
-            </w:pPr>
-          </w:p>
-        </w:tc>
-        <w:tc>
-          <w:tcPr>
-            <w:tcW w:w="0" w:type="auto"/>
-            <w:tcBorders>
-              <w:top w:val="nil"/>
-              <w:left w:val="nil"/>
-              <w:bottom w:val="nil"/>
-              <w:right w:val="nil"/>
-            </w:tcBorders>
-            <w:shd w:val="clear" w:color="auto" w:fill="auto"/>
-            <w:vAlign w:val="center"/>
-          </w:tcPr>
-          <w:p>
-            <w:pPr>
-              <w:spacing w:after="0" w:line="240" w:lineRule="auto"/>
-              <w:jc w:val="center"/>
-              <w:rPr>
-                <w:rFonts w:ascii="Dax-Regular" w:eastAsia="Times New Roman" w:hAnsi="Dax-Regular" w:cs="Calibri"/>
-                <w:noProof w:val="0"/>
-                <w:color w:val="000000"/>
-              </w:rPr>
-            </w:pPr>
+            <w:r>
+              <w:rPr>
+                <w:rFonts w:ascii="Dax-Regular" w:eastAsia="Times New Roman" w:hAnsi="Dax-Regular" w:cs="Calibri"/>
+                <w:noProof w:val="0"/>
+                <w:color w:val="000000"/>
+              </w:rPr>
+              <w:t>---</w:t>
+            </w:r>
+          </w:p>
+        </w:tc>
+        <w:tc>
+          <w:tcPr>
+            <w:tcW w:w="0" w:type="auto"/>
+            <w:tcBorders>
+              <w:top w:val="nil"/>
+              <w:left w:val="nil"/>
+              <w:bottom w:val="nil"/>
+              <w:right w:val="nil"/>
+            </w:tcBorders>
+            <w:shd w:val="clear" w:color="auto" w:fill="auto"/>
+            <w:vAlign w:val="center"/>
+          </w:tcPr>
+          <w:p>
+            <w:pPr>
+              <w:spacing w:after="0" w:line="240" w:lineRule="auto"/>
+              <w:jc w:val="center"/>
+              <w:rPr>
+                <w:rFonts w:ascii="Dax-Regular" w:eastAsia="Times New Roman" w:hAnsi="Dax-Regular" w:cs="Calibri"/>
+                <w:noProof w:val="0"/>
+                <w:color w:val="000000"/>
+              </w:rPr>
+            </w:pPr>
+            <w:r>
+              <w:rPr>
+                <w:rFonts w:ascii="Dax-Regular" w:eastAsia="Times New Roman" w:hAnsi="Dax-Regular" w:cs="Calibri"/>
+                <w:noProof w:val="0"/>
+                <w:color w:val="000000"/>
+              </w:rPr>
+              <w:t>---</w:t>
+            </w:r>
+          </w:p>
+        </w:tc>
+        <w:tc>
+          <w:tcPr>
+            <w:tcW w:w="0" w:type="auto"/>
+            <w:tcBorders>
+              <w:top w:val="nil"/>
+              <w:left w:val="nil"/>
+              <w:bottom w:val="nil"/>
+              <w:right w:val="nil"/>
+            </w:tcBorders>
+            <w:shd w:val="clear" w:color="auto" w:fill="auto"/>
+            <w:vAlign w:val="center"/>
+          </w:tcPr>
+          <w:p>
+            <w:pPr>
+              <w:spacing w:after="0" w:line="240" w:lineRule="auto"/>
+              <w:jc w:val="center"/>
+              <w:rPr>
+                <w:rFonts w:ascii="Dax-Regular" w:eastAsia="Times New Roman" w:hAnsi="Dax-Regular" w:cs="Calibri"/>
+                <w:noProof w:val="0"/>
+                <w:color w:val="000000"/>
+              </w:rPr>
+            </w:pPr>
+            <w:r>
+              <w:rPr>
+                <w:rFonts w:ascii="Dax-Regular" w:eastAsia="Times New Roman" w:hAnsi="Dax-Regular" w:cs="Calibri"/>
+                <w:noProof w:val="0"/>
+                <w:color w:val="000000"/>
+              </w:rPr>
+              <w:t>---</w:t>
+            </w:r>
+          </w:p>
+        </w:tc>
+        <w:tc>
+          <w:tcPr>
+            <w:tcW w:w="0" w:type="auto"/>
+            <w:tcBorders>
+              <w:top w:val="nil"/>
+              <w:left w:val="nil"/>
+              <w:bottom w:val="nil"/>
+              <w:right w:val="nil"/>
+            </w:tcBorders>
+            <w:shd w:val="clear" w:color="auto" w:fill="auto"/>
+            <w:vAlign w:val="center"/>
+          </w:tcPr>
+          <w:p>
+            <w:pPr>
+              <w:spacing w:after="0" w:line="240" w:lineRule="auto"/>
+              <w:jc w:val="center"/>
+              <w:rPr>
+                <w:rFonts w:ascii="Dax-Regular" w:eastAsia="Times New Roman" w:hAnsi="Dax-Regular" w:cs="Calibri"/>
+                <w:noProof w:val="0"/>
+                <w:color w:val="000000"/>
+              </w:rPr>
+            </w:pPr>
+            <w:r>
+              <w:rPr>
+                <w:rFonts w:ascii="Dax-Regular" w:eastAsia="Times New Roman" w:hAnsi="Dax-Regular" w:cs="Calibri"/>
+                <w:noProof w:val="0"/>
+                <w:color w:val="000000"/>
+              </w:rPr>
+              <w:t>---</w:t>
+            </w:r>
+          </w:p>
+        </w:tc>
+        <w:tc>
+          <w:tcPr>
+            <w:tcW w:w="0" w:type="auto"/>
+            <w:tcBorders>
+              <w:top w:val="nil"/>
+              <w:left w:val="nil"/>
+              <w:bottom w:val="nil"/>
+              <w:right w:val="nil"/>
+            </w:tcBorders>
+            <w:shd w:val="clear" w:color="auto" w:fill="auto"/>
+            <w:vAlign w:val="center"/>
+          </w:tcPr>
+          <w:p>
+            <w:pPr>
+              <w:spacing w:after="0" w:line="240" w:lineRule="auto"/>
+              <w:jc w:val="center"/>
+              <w:rPr>
+                <w:rFonts w:ascii="Dax-Regular" w:eastAsia="Times New Roman" w:hAnsi="Dax-Regular" w:cs="Calibri"/>
+                <w:noProof w:val="0"/>
+                <w:color w:val="000000"/>
+              </w:rPr>
+            </w:pPr>
+            <w:r>
+              <w:rPr>
+                <w:rFonts w:ascii="Dax-Regular" w:eastAsia="Times New Roman" w:hAnsi="Dax-Regular" w:cs="Calibri"/>
+                <w:noProof w:val="0"/>
+                <w:color w:val="000000"/>
+              </w:rPr>
+              <w:t>---</w:t>
+            </w:r>
           </w:p>
         </w:tc>
       </w:tr>
@@ -4424,6 +4781,14 @@
                 <w:color w:val="000000"/>
               </w:rPr>
             </w:pPr>
+            <w:r>
+              <w:rPr>
+                <w:rFonts w:ascii="Dax-Regular" w:eastAsia="Times New Roman" w:hAnsi="Dax-Regular" w:cs="Calibri"/>
+                <w:noProof w:val="0"/>
+                <w:color w:val="000000"/>
+              </w:rPr>
+              <w:t>---</w:t>
+            </w:r>
           </w:p>
         </w:tc>
         <w:tc>
@@ -4448,6 +4813,14 @@
                 <w:color w:val="000000"/>
               </w:rPr>
             </w:pPr>
+            <w:r>
+              <w:rPr>
+                <w:rFonts w:ascii="Dax-Regular" w:eastAsia="Times New Roman" w:hAnsi="Dax-Regular" w:cs="Calibri"/>
+                <w:noProof w:val="0"/>
+                <w:color w:val="000000"/>
+              </w:rPr>
+              <w:t>---</w:t>
+            </w:r>
           </w:p>
         </w:tc>
         <w:tc>
@@ -4472,6 +4845,14 @@
                 <w:color w:val="000000"/>
               </w:rPr>
             </w:pPr>
+            <w:r>
+              <w:rPr>
+                <w:rFonts w:ascii="Dax-Regular" w:eastAsia="Times New Roman" w:hAnsi="Dax-Regular" w:cs="Calibri"/>
+                <w:noProof w:val="0"/>
+                <w:color w:val="000000"/>
+              </w:rPr>
+              <w:t>---</w:t>
+            </w:r>
           </w:p>
         </w:tc>
         <w:tc>
@@ -4496,6 +4877,14 @@
                 <w:color w:val="000000"/>
               </w:rPr>
             </w:pPr>
+            <w:r>
+              <w:rPr>
+                <w:rFonts w:ascii="Dax-Regular" w:eastAsia="Times New Roman" w:hAnsi="Dax-Regular" w:cs="Calibri"/>
+                <w:noProof w:val="0"/>
+                <w:color w:val="000000"/>
+              </w:rPr>
+              <w:t>---</w:t>
+            </w:r>
           </w:p>
         </w:tc>
         <w:tc>
@@ -4520,6 +4909,14 @@
                 <w:color w:val="000000"/>
               </w:rPr>
             </w:pPr>
+            <w:r>
+              <w:rPr>
+                <w:rFonts w:ascii="Dax-Regular" w:eastAsia="Times New Roman" w:hAnsi="Dax-Regular" w:cs="Calibri"/>
+                <w:noProof w:val="0"/>
+                <w:color w:val="000000"/>
+              </w:rPr>
+              <w:t>---</w:t>
+            </w:r>
           </w:p>
         </w:tc>
       </w:tr>
@@ -4582,6 +4979,14 @@
                 <w:color w:val="000000"/>
               </w:rPr>
             </w:pPr>
+            <w:r>
+              <w:rPr>
+                <w:rFonts w:ascii="Dax-Regular" w:eastAsia="Times New Roman" w:hAnsi="Dax-Regular" w:cs="Calibri"/>
+                <w:noProof w:val="0"/>
+                <w:color w:val="000000"/>
+              </w:rPr>
+              <w:t>---</w:t>
+            </w:r>
           </w:p>
         </w:tc>
         <w:tc>
@@ -4606,6 +5011,14 @@
                 <w:color w:val="000000"/>
               </w:rPr>
             </w:pPr>
+            <w:r>
+              <w:rPr>
+                <w:rFonts w:ascii="Dax-Regular" w:eastAsia="Times New Roman" w:hAnsi="Dax-Regular" w:cs="Calibri"/>
+                <w:noProof w:val="0"/>
+                <w:color w:val="000000"/>
+              </w:rPr>
+              <w:t>---</w:t>
+            </w:r>
           </w:p>
         </w:tc>
         <w:tc>
@@ -4630,6 +5043,14 @@
                 <w:color w:val="000000"/>
               </w:rPr>
             </w:pPr>
+            <w:r>
+              <w:rPr>
+                <w:rFonts w:ascii="Dax-Regular" w:eastAsia="Times New Roman" w:hAnsi="Dax-Regular" w:cs="Calibri"/>
+                <w:noProof w:val="0"/>
+                <w:color w:val="000000"/>
+              </w:rPr>
+              <w:t>---</w:t>
+            </w:r>
           </w:p>
         </w:tc>
         <w:tc>
@@ -4654,6 +5075,14 @@
                 <w:color w:val="000000"/>
               </w:rPr>
             </w:pPr>
+            <w:r>
+              <w:rPr>
+                <w:rFonts w:ascii="Dax-Regular" w:eastAsia="Times New Roman" w:hAnsi="Dax-Regular" w:cs="Calibri"/>
+                <w:noProof w:val="0"/>
+                <w:color w:val="000000"/>
+              </w:rPr>
+              <w:t>---</w:t>
+            </w:r>
           </w:p>
         </w:tc>
         <w:tc>
@@ -4678,6 +5107,14 @@
                 <w:color w:val="000000"/>
               </w:rPr>
             </w:pPr>
+            <w:r>
+              <w:rPr>
+                <w:rFonts w:ascii="Dax-Regular" w:eastAsia="Times New Roman" w:hAnsi="Dax-Regular" w:cs="Calibri"/>
+                <w:noProof w:val="0"/>
+                <w:color w:val="000000"/>
+              </w:rPr>
+              <w:t>---</w:t>
+            </w:r>
           </w:p>
         </w:tc>
       </w:tr>
@@ -4846,7 +5283,6 @@
                 <w:lang w:val="es-419"/>
               </w:rPr>
             </w:pPr>
-            <w:proofErr w:type="spellStart"/>
             <w:r>
               <w:rPr>
                 <w:rFonts w:ascii="Dax-Regular" w:hAnsi="Dax-Regular"/>
@@ -4855,25 +5291,14 @@
               </w:rPr>
               <w:t>Merge</w:t>
             </w:r>
-            <w:proofErr w:type="spellEnd"/>
             <w:r>
               <w:rPr>
                 <w:rFonts w:ascii="Dax-Regular" w:hAnsi="Dax-Regular"/>
                 <w:noProof w:val="0"/>
                 <w:lang w:val="es-419"/>
               </w:rPr>
-              <w:t xml:space="preserve"> </w:t>
-            </w:r>
-            <w:proofErr w:type="spellStart"/>
-            <w:r>
-              <w:rPr>
-                <w:rFonts w:ascii="Dax-Regular" w:hAnsi="Dax-Regular"/>
-                <w:noProof w:val="0"/>
-                <w:lang w:val="es-419"/>
-              </w:rPr>
-              <w:t>sort</w:t>
-            </w:r>
-            <w:proofErr w:type="spellEnd"/>
+              <w:t xml:space="preserve"> sort</w:t>
+            </w:r>
           </w:p>
         </w:tc>
         <w:tc>
@@ -4945,18 +5370,8 @@
                 <w:noProof w:val="0"/>
                 <w:lang w:val="es-419"/>
               </w:rPr>
-              <w:t xml:space="preserve"> </w:t>
-            </w:r>
-            <w:proofErr w:type="spellStart"/>
-            <w:r>
-              <w:rPr>
-                <w:rFonts w:ascii="Dax-Regular" w:hAnsi="Dax-Regular"/>
-                <w:noProof w:val="0"/>
-                <w:lang w:val="es-419"/>
-              </w:rPr>
-              <w:t>sort</w:t>
-            </w:r>
-            <w:proofErr w:type="spellEnd"/>
+              <w:t xml:space="preserve"> sort</w:t>
+            </w:r>
             <w:r>
               <w:rPr>
                 <w:noProof w:val="0"/>
@@ -5192,39 +5607,7 @@
           <w:rFonts w:ascii="Dax-Regular" w:hAnsi="Dax-Regular"/>
           <w:lang w:val="es-419"/>
         </w:rPr>
-        <w:t xml:space="preserve">Comparación de rendimiento para </w:t>
-      </w:r>
-      <w:proofErr w:type="spellStart"/>
-      <w:r>
-        <w:rPr>
-          <w:rFonts w:ascii="Dax-Regular" w:hAnsi="Dax-Regular"/>
-          <w:lang w:val="es-419"/>
-        </w:rPr>
-        <w:t>Insertion</w:t>
-      </w:r>
-      <w:proofErr w:type="spellEnd"/>
-      <w:r>
-        <w:rPr>
-          <w:rFonts w:ascii="Dax-Regular" w:hAnsi="Dax-Regular"/>
-          <w:lang w:val="es-419"/>
-        </w:rPr>
-        <w:t xml:space="preserve"> </w:t>
-      </w:r>
-      <w:proofErr w:type="spellStart"/>
-      <w:r>
-        <w:rPr>
-          <w:rFonts w:ascii="Dax-Regular" w:hAnsi="Dax-Regular"/>
-          <w:lang w:val="es-419"/>
-        </w:rPr>
-        <w:t>Sort</w:t>
-      </w:r>
-      <w:proofErr w:type="spellEnd"/>
-      <w:r>
-        <w:rPr>
-          <w:rFonts w:ascii="Dax-Regular" w:hAnsi="Dax-Regular"/>
-          <w:lang w:val="es-419"/>
-        </w:rPr>
-        <w:t>.</w:t>
+        <w:t>Comparación de rendimiento para Insertion Sort.</w:t>
       </w:r>
     </w:p>
     <w:p>
@@ -5246,39 +5629,7 @@
           <w:rFonts w:ascii="Dax-Regular" w:hAnsi="Dax-Regular"/>
           <w:lang w:val="es-419"/>
         </w:rPr>
-        <w:t xml:space="preserve">Comparación de rendimiento para </w:t>
-      </w:r>
-      <w:proofErr w:type="spellStart"/>
-      <w:r>
-        <w:rPr>
-          <w:rFonts w:ascii="Dax-Regular" w:hAnsi="Dax-Regular"/>
-          <w:lang w:val="es-419"/>
-        </w:rPr>
-        <w:t>Selection</w:t>
-      </w:r>
-      <w:proofErr w:type="spellEnd"/>
-      <w:r>
-        <w:rPr>
-          <w:rFonts w:ascii="Dax-Regular" w:hAnsi="Dax-Regular"/>
-          <w:lang w:val="es-419"/>
-        </w:rPr>
-        <w:t xml:space="preserve"> </w:t>
-      </w:r>
-      <w:proofErr w:type="spellStart"/>
-      <w:r>
-        <w:rPr>
-          <w:rFonts w:ascii="Dax-Regular" w:hAnsi="Dax-Regular"/>
-          <w:lang w:val="es-419"/>
-        </w:rPr>
-        <w:t>Sort</w:t>
-      </w:r>
-      <w:proofErr w:type="spellEnd"/>
-      <w:r>
-        <w:rPr>
-          <w:rFonts w:ascii="Dax-Regular" w:hAnsi="Dax-Regular"/>
-          <w:lang w:val="es-419"/>
-        </w:rPr>
-        <w:t>.</w:t>
+        <w:t>Comparación de rendimiento para Selection Sort.</w:t>
       </w:r>
     </w:p>
     <w:p>
@@ -5300,23 +5651,7 @@
           <w:rFonts w:ascii="Dax-Regular" w:hAnsi="Dax-Regular"/>
           <w:lang w:val="es-419"/>
         </w:rPr>
-        <w:t xml:space="preserve">Comparación de rendimiento para Shell </w:t>
-      </w:r>
-      <w:proofErr w:type="spellStart"/>
-      <w:r>
-        <w:rPr>
-          <w:rFonts w:ascii="Dax-Regular" w:hAnsi="Dax-Regular"/>
-          <w:lang w:val="es-419"/>
-        </w:rPr>
-        <w:t>Sort</w:t>
-      </w:r>
-      <w:proofErr w:type="spellEnd"/>
-      <w:r>
-        <w:rPr>
-          <w:rFonts w:ascii="Dax-Regular" w:hAnsi="Dax-Regular"/>
-          <w:lang w:val="es-419"/>
-        </w:rPr>
-        <w:t>.</w:t>
+        <w:t>Comparación de rendimiento para Shell Sort.</w:t>
       </w:r>
     </w:p>
     <w:p>
@@ -5338,23 +5673,7 @@
           <w:rFonts w:ascii="Dax-Regular" w:hAnsi="Dax-Regular"/>
           <w:lang w:val="es-419"/>
         </w:rPr>
-        <w:t xml:space="preserve">Comparación de rendimiento para </w:t>
-      </w:r>
-      <w:proofErr w:type="spellStart"/>
-      <w:r>
-        <w:rPr>
-          <w:rFonts w:ascii="Dax-Regular" w:hAnsi="Dax-Regular"/>
-          <w:lang w:val="es-419"/>
-        </w:rPr>
-        <w:t>MergeSort</w:t>
-      </w:r>
-      <w:proofErr w:type="spellEnd"/>
-      <w:r>
-        <w:rPr>
-          <w:rFonts w:ascii="Dax-Regular" w:hAnsi="Dax-Regular"/>
-          <w:lang w:val="es-419"/>
-        </w:rPr>
-        <w:t>.</w:t>
+        <w:t>Comparación de rendimiento para MergeSort.</w:t>
       </w:r>
     </w:p>
     <w:p>
@@ -5376,23 +5695,7 @@
           <w:rFonts w:ascii="Dax-Regular" w:hAnsi="Dax-Regular"/>
           <w:lang w:val="es-419"/>
         </w:rPr>
-        <w:t xml:space="preserve">Comparación de rendimiento para </w:t>
-      </w:r>
-      <w:proofErr w:type="spellStart"/>
-      <w:r>
-        <w:rPr>
-          <w:rFonts w:ascii="Dax-Regular" w:hAnsi="Dax-Regular"/>
-          <w:lang w:val="es-419"/>
-        </w:rPr>
-        <w:t>QuickSort</w:t>
-      </w:r>
-      <w:proofErr w:type="spellEnd"/>
-      <w:r>
-        <w:rPr>
-          <w:rFonts w:ascii="Dax-Regular" w:hAnsi="Dax-Regular"/>
-          <w:lang w:val="es-419"/>
-        </w:rPr>
-        <w:t>.</w:t>
+        <w:t>Comparación de rendimiento para QuickSort.</w:t>
       </w:r>
     </w:p>
     <w:p>
@@ -9317,7 +9620,6 @@
                 <w:lang w:val="es-419"/>
               </w:rPr>
             </w:pPr>
-            <w:proofErr w:type="spellStart"/>
             <w:r>
               <w:rPr>
                 <w:rFonts w:ascii="Dax-Regular" w:hAnsi="Dax-Regular"/>
@@ -9326,25 +9628,14 @@
               </w:rPr>
               <w:t>Merge</w:t>
             </w:r>
-            <w:proofErr w:type="spellEnd"/>
             <w:r>
               <w:rPr>
                 <w:rFonts w:ascii="Dax-Regular" w:hAnsi="Dax-Regular"/>
                 <w:noProof w:val="0"/>
                 <w:lang w:val="es-419"/>
               </w:rPr>
-              <w:t xml:space="preserve"> </w:t>
-            </w:r>
-            <w:proofErr w:type="spellStart"/>
-            <w:r>
-              <w:rPr>
-                <w:rFonts w:ascii="Dax-Regular" w:hAnsi="Dax-Regular"/>
-                <w:noProof w:val="0"/>
-                <w:lang w:val="es-419"/>
-              </w:rPr>
-              <w:t>sort</w:t>
-            </w:r>
-            <w:proofErr w:type="spellEnd"/>
+              <w:t xml:space="preserve"> sort</w:t>
+            </w:r>
           </w:p>
         </w:tc>
         <w:tc>
@@ -9416,18 +9707,8 @@
                 <w:noProof w:val="0"/>
                 <w:lang w:val="es-419"/>
               </w:rPr>
-              <w:t xml:space="preserve"> </w:t>
-            </w:r>
-            <w:proofErr w:type="spellStart"/>
-            <w:r>
-              <w:rPr>
-                <w:rFonts w:ascii="Dax-Regular" w:hAnsi="Dax-Regular"/>
-                <w:noProof w:val="0"/>
-                <w:lang w:val="es-419"/>
-              </w:rPr>
-              <w:t>sort</w:t>
-            </w:r>
-            <w:proofErr w:type="spellEnd"/>
+              <w:t xml:space="preserve"> sort</w:t>
+            </w:r>
             <w:r>
               <w:rPr>
                 <w:noProof w:val="0"/>
@@ -9665,39 +9946,7 @@
           <w:rFonts w:ascii="Dax-Regular" w:hAnsi="Dax-Regular"/>
           <w:lang w:val="es-419"/>
         </w:rPr>
-        <w:t xml:space="preserve">Comparación de rendimiento para </w:t>
-      </w:r>
-      <w:proofErr w:type="spellStart"/>
-      <w:r>
-        <w:rPr>
-          <w:rFonts w:ascii="Dax-Regular" w:hAnsi="Dax-Regular"/>
-          <w:lang w:val="es-419"/>
-        </w:rPr>
-        <w:t>Insertion</w:t>
-      </w:r>
-      <w:proofErr w:type="spellEnd"/>
-      <w:r>
-        <w:rPr>
-          <w:rFonts w:ascii="Dax-Regular" w:hAnsi="Dax-Regular"/>
-          <w:lang w:val="es-419"/>
-        </w:rPr>
-        <w:t xml:space="preserve"> </w:t>
-      </w:r>
-      <w:proofErr w:type="spellStart"/>
-      <w:r>
-        <w:rPr>
-          <w:rFonts w:ascii="Dax-Regular" w:hAnsi="Dax-Regular"/>
-          <w:lang w:val="es-419"/>
-        </w:rPr>
-        <w:t>Sort</w:t>
-      </w:r>
-      <w:proofErr w:type="spellEnd"/>
-      <w:r>
-        <w:rPr>
-          <w:rFonts w:ascii="Dax-Regular" w:hAnsi="Dax-Regular"/>
-          <w:lang w:val="es-419"/>
-        </w:rPr>
-        <w:t>.</w:t>
+        <w:t>Comparación de rendimiento para Insertion Sort.</w:t>
       </w:r>
     </w:p>
     <w:p>
@@ -9719,39 +9968,7 @@
           <w:rFonts w:ascii="Dax-Regular" w:hAnsi="Dax-Regular"/>
           <w:lang w:val="es-419"/>
         </w:rPr>
-        <w:t xml:space="preserve">Comparación de rendimiento para </w:t>
-      </w:r>
-      <w:proofErr w:type="spellStart"/>
-      <w:r>
-        <w:rPr>
-          <w:rFonts w:ascii="Dax-Regular" w:hAnsi="Dax-Regular"/>
-          <w:lang w:val="es-419"/>
-        </w:rPr>
-        <w:t>Selection</w:t>
-      </w:r>
-      <w:proofErr w:type="spellEnd"/>
-      <w:r>
-        <w:rPr>
-          <w:rFonts w:ascii="Dax-Regular" w:hAnsi="Dax-Regular"/>
-          <w:lang w:val="es-419"/>
-        </w:rPr>
-        <w:t xml:space="preserve"> </w:t>
-      </w:r>
-      <w:proofErr w:type="spellStart"/>
-      <w:r>
-        <w:rPr>
-          <w:rFonts w:ascii="Dax-Regular" w:hAnsi="Dax-Regular"/>
-          <w:lang w:val="es-419"/>
-        </w:rPr>
-        <w:t>Sort</w:t>
-      </w:r>
-      <w:proofErr w:type="spellEnd"/>
-      <w:r>
-        <w:rPr>
-          <w:rFonts w:ascii="Dax-Regular" w:hAnsi="Dax-Regular"/>
-          <w:lang w:val="es-419"/>
-        </w:rPr>
-        <w:t>.</w:t>
+        <w:t>Comparación de rendimiento para Selection Sort.</w:t>
       </w:r>
     </w:p>
     <w:p>
@@ -9773,23 +9990,7 @@
           <w:rFonts w:ascii="Dax-Regular" w:hAnsi="Dax-Regular"/>
           <w:lang w:val="es-419"/>
         </w:rPr>
-        <w:t xml:space="preserve">Comparación de rendimiento para Shell </w:t>
-      </w:r>
-      <w:proofErr w:type="spellStart"/>
-      <w:r>
-        <w:rPr>
-          <w:rFonts w:ascii="Dax-Regular" w:hAnsi="Dax-Regular"/>
-          <w:lang w:val="es-419"/>
-        </w:rPr>
-        <w:t>Sort</w:t>
-      </w:r>
-      <w:proofErr w:type="spellEnd"/>
-      <w:r>
-        <w:rPr>
-          <w:rFonts w:ascii="Dax-Regular" w:hAnsi="Dax-Regular"/>
-          <w:lang w:val="es-419"/>
-        </w:rPr>
-        <w:t>.</w:t>
+        <w:t>Comparación de rendimiento para Shell Sort.</w:t>
       </w:r>
     </w:p>
     <w:p>
@@ -9811,23 +10012,7 @@
           <w:rFonts w:ascii="Dax-Regular" w:hAnsi="Dax-Regular"/>
           <w:lang w:val="es-419"/>
         </w:rPr>
-        <w:t xml:space="preserve">Comparación de rendimiento para </w:t>
-      </w:r>
-      <w:proofErr w:type="spellStart"/>
-      <w:r>
-        <w:rPr>
-          <w:rFonts w:ascii="Dax-Regular" w:hAnsi="Dax-Regular"/>
-          <w:lang w:val="es-419"/>
-        </w:rPr>
-        <w:t>MergeSort</w:t>
-      </w:r>
-      <w:proofErr w:type="spellEnd"/>
-      <w:r>
-        <w:rPr>
-          <w:rFonts w:ascii="Dax-Regular" w:hAnsi="Dax-Regular"/>
-          <w:lang w:val="es-419"/>
-        </w:rPr>
-        <w:t>.</w:t>
+        <w:t>Comparación de rendimiento para MergeSort.</w:t>
       </w:r>
     </w:p>
     <w:p>
@@ -9849,23 +10034,7 @@
           <w:rFonts w:ascii="Dax-Regular" w:hAnsi="Dax-Regular"/>
           <w:lang w:val="es-419"/>
         </w:rPr>
-        <w:t xml:space="preserve">Comparación de rendimiento para </w:t>
-      </w:r>
-      <w:proofErr w:type="spellStart"/>
-      <w:r>
-        <w:rPr>
-          <w:rFonts w:ascii="Dax-Regular" w:hAnsi="Dax-Regular"/>
-          <w:lang w:val="es-419"/>
-        </w:rPr>
-        <w:t>QuickSort</w:t>
-      </w:r>
-      <w:proofErr w:type="spellEnd"/>
-      <w:r>
-        <w:rPr>
-          <w:rFonts w:ascii="Dax-Regular" w:hAnsi="Dax-Regular"/>
-          <w:lang w:val="es-419"/>
-        </w:rPr>
-        <w:t>.</w:t>
+        <w:t>Comparación de rendimiento para QuickSort.</w:t>
       </w:r>
     </w:p>
     <w:p>
@@ -12043,16 +12212,8 @@
 <file path=customXml/itemProps2.xml><?xml version="1.0" encoding="utf-8"?>
 <ds:datastoreItem xmlns:ds="http://schemas.openxmlformats.org/officeDocument/2006/customXml" ds:itemID="{D8D55360-DA4E-4EE6-A532-0D8BE99E30A4}">
   <ds:schemaRefs>
-    <ds:schemaRef ds:uri="http://schemas.microsoft.com/office/2006/documentManagement/types"/>
     <ds:schemaRef ds:uri="http://schemas.microsoft.com/office/2006/metadata/properties"/>
-    <ds:schemaRef ds:uri="19b79425-fbc8-4437-bfbc-41948188f360"/>
     <ds:schemaRef ds:uri="http://schemas.microsoft.com/office/infopath/2007/PartnerControls"/>
-    <ds:schemaRef ds:uri="http://schemas.openxmlformats.org/package/2006/metadata/core-properties"/>
-    <ds:schemaRef ds:uri="http://purl.org/dc/dcmitype/"/>
-    <ds:schemaRef ds:uri="34cae03e-8595-4e39-ab44-2cea7b29a3ba"/>
-    <ds:schemaRef ds:uri="http://www.w3.org/XML/1998/namespace"/>
-    <ds:schemaRef ds:uri="http://purl.org/dc/terms/"/>
-    <ds:schemaRef ds:uri="http://purl.org/dc/elements/1.1/"/>
   </ds:schemaRefs>
 </ds:datastoreItem>
 </file>

</xml_diff>

<commit_message>
Datos de la segunda maquina
</commit_message>
<xml_diff>
--- a/Docs/Lab 5/Observaciones-Lab 5.docx
+++ b/Docs/Lab 5/Observaciones-Lab 5.docx
@@ -633,27 +633,10 @@
                 <w:noProof w:val="0"/>
                 <w:color w:val="000000"/>
               </w:rPr>
-              <w:t>Insertion Sort [ms]</w:t>
-            </w:r>
-          </w:p>
-        </w:tc>
-        <w:tc>
-          <w:tcPr>
-            <w:tcW w:w="0" w:type="auto"/>
-            <w:tcBorders>
-              <w:top w:val="single" w:sz="4" w:space="0" w:color="000000"/>
-              <w:left w:val="nil"/>
-              <w:bottom w:val="single" w:sz="4" w:space="0" w:color="000000"/>
-              <w:right w:val="nil"/>
-            </w:tcBorders>
-            <w:shd w:val="clear" w:color="auto" w:fill="auto"/>
-            <w:vAlign w:val="center"/>
-            <w:hideMark/>
-          </w:tcPr>
-          <w:p>
-            <w:pPr>
-              <w:spacing w:after="0" w:line="240" w:lineRule="auto"/>
-              <w:jc w:val="center"/>
+              <w:t>Insertion Sort [</w:t>
+            </w:r>
+            <w:proofErr w:type="spellStart"/>
+            <w:r>
               <w:rPr>
                 <w:rFonts w:ascii="Dax-Regular" w:eastAsia="Times New Roman" w:hAnsi="Dax-Regular" w:cs="Calibri"/>
                 <w:b/>
@@ -661,7 +644,9 @@
                 <w:noProof w:val="0"/>
                 <w:color w:val="000000"/>
               </w:rPr>
-            </w:pPr>
+              <w:t>ms</w:t>
+            </w:r>
+            <w:proofErr w:type="spellEnd"/>
             <w:r>
               <w:rPr>
                 <w:rFonts w:ascii="Dax-Regular" w:eastAsia="Times New Roman" w:hAnsi="Dax-Regular" w:cs="Calibri"/>
@@ -670,7 +655,7 @@
                 <w:noProof w:val="0"/>
                 <w:color w:val="000000"/>
               </w:rPr>
-              <w:t>Selection Sort [ms]</w:t>
+              <w:t>]</w:t>
             </w:r>
           </w:p>
         </w:tc>
@@ -707,27 +692,10 @@
                 <w:noProof w:val="0"/>
                 <w:color w:val="000000"/>
               </w:rPr>
-              <w:t>Shell Sort [ms]</w:t>
-            </w:r>
-          </w:p>
-        </w:tc>
-        <w:tc>
-          <w:tcPr>
-            <w:tcW w:w="0" w:type="auto"/>
-            <w:tcBorders>
-              <w:top w:val="single" w:sz="4" w:space="0" w:color="000000"/>
-              <w:left w:val="nil"/>
-              <w:bottom w:val="single" w:sz="4" w:space="0" w:color="000000"/>
-              <w:right w:val="nil"/>
-            </w:tcBorders>
-            <w:shd w:val="clear" w:color="auto" w:fill="auto"/>
-            <w:vAlign w:val="center"/>
-            <w:hideMark/>
-          </w:tcPr>
-          <w:p>
-            <w:pPr>
-              <w:spacing w:after="0" w:line="240" w:lineRule="auto"/>
-              <w:jc w:val="center"/>
+              <w:t>Selection Sort [</w:t>
+            </w:r>
+            <w:proofErr w:type="spellStart"/>
+            <w:r>
               <w:rPr>
                 <w:rFonts w:ascii="Dax-Regular" w:eastAsia="Times New Roman" w:hAnsi="Dax-Regular" w:cs="Calibri"/>
                 <w:b/>
@@ -735,7 +703,9 @@
                 <w:noProof w:val="0"/>
                 <w:color w:val="000000"/>
               </w:rPr>
-            </w:pPr>
+              <w:t>ms</w:t>
+            </w:r>
+            <w:proofErr w:type="spellEnd"/>
             <w:r>
               <w:rPr>
                 <w:rFonts w:ascii="Dax-Regular" w:eastAsia="Times New Roman" w:hAnsi="Dax-Regular" w:cs="Calibri"/>
@@ -744,7 +714,7 @@
                 <w:noProof w:val="0"/>
                 <w:color w:val="000000"/>
               </w:rPr>
-              <w:t>Quick Sort [ms]</w:t>
+              <w:t>]</w:t>
             </w:r>
           </w:p>
         </w:tc>
@@ -781,7 +751,147 @@
                 <w:noProof w:val="0"/>
                 <w:color w:val="000000"/>
               </w:rPr>
-              <w:t>Merge Sort [ms]</w:t>
+              <w:t>Shell Sort [</w:t>
+            </w:r>
+            <w:proofErr w:type="spellStart"/>
+            <w:r>
+              <w:rPr>
+                <w:rFonts w:ascii="Dax-Regular" w:eastAsia="Times New Roman" w:hAnsi="Dax-Regular" w:cs="Calibri"/>
+                <w:b/>
+                <w:bCs/>
+                <w:noProof w:val="0"/>
+                <w:color w:val="000000"/>
+              </w:rPr>
+              <w:t>ms</w:t>
+            </w:r>
+            <w:proofErr w:type="spellEnd"/>
+            <w:r>
+              <w:rPr>
+                <w:rFonts w:ascii="Dax-Regular" w:eastAsia="Times New Roman" w:hAnsi="Dax-Regular" w:cs="Calibri"/>
+                <w:b/>
+                <w:bCs/>
+                <w:noProof w:val="0"/>
+                <w:color w:val="000000"/>
+              </w:rPr>
+              <w:t>]</w:t>
+            </w:r>
+          </w:p>
+        </w:tc>
+        <w:tc>
+          <w:tcPr>
+            <w:tcW w:w="0" w:type="auto"/>
+            <w:tcBorders>
+              <w:top w:val="single" w:sz="4" w:space="0" w:color="000000"/>
+              <w:left w:val="nil"/>
+              <w:bottom w:val="single" w:sz="4" w:space="0" w:color="000000"/>
+              <w:right w:val="nil"/>
+            </w:tcBorders>
+            <w:shd w:val="clear" w:color="auto" w:fill="auto"/>
+            <w:vAlign w:val="center"/>
+            <w:hideMark/>
+          </w:tcPr>
+          <w:p>
+            <w:pPr>
+              <w:spacing w:after="0" w:line="240" w:lineRule="auto"/>
+              <w:jc w:val="center"/>
+              <w:rPr>
+                <w:rFonts w:ascii="Dax-Regular" w:eastAsia="Times New Roman" w:hAnsi="Dax-Regular" w:cs="Calibri"/>
+                <w:b/>
+                <w:bCs/>
+                <w:noProof w:val="0"/>
+                <w:color w:val="000000"/>
+              </w:rPr>
+            </w:pPr>
+            <w:r>
+              <w:rPr>
+                <w:rFonts w:ascii="Dax-Regular" w:eastAsia="Times New Roman" w:hAnsi="Dax-Regular" w:cs="Calibri"/>
+                <w:b/>
+                <w:bCs/>
+                <w:noProof w:val="0"/>
+                <w:color w:val="000000"/>
+              </w:rPr>
+              <w:t>Quick Sort [</w:t>
+            </w:r>
+            <w:proofErr w:type="spellStart"/>
+            <w:r>
+              <w:rPr>
+                <w:rFonts w:ascii="Dax-Regular" w:eastAsia="Times New Roman" w:hAnsi="Dax-Regular" w:cs="Calibri"/>
+                <w:b/>
+                <w:bCs/>
+                <w:noProof w:val="0"/>
+                <w:color w:val="000000"/>
+              </w:rPr>
+              <w:t>ms</w:t>
+            </w:r>
+            <w:proofErr w:type="spellEnd"/>
+            <w:r>
+              <w:rPr>
+                <w:rFonts w:ascii="Dax-Regular" w:eastAsia="Times New Roman" w:hAnsi="Dax-Regular" w:cs="Calibri"/>
+                <w:b/>
+                <w:bCs/>
+                <w:noProof w:val="0"/>
+                <w:color w:val="000000"/>
+              </w:rPr>
+              <w:t>]</w:t>
+            </w:r>
+          </w:p>
+        </w:tc>
+        <w:tc>
+          <w:tcPr>
+            <w:tcW w:w="0" w:type="auto"/>
+            <w:tcBorders>
+              <w:top w:val="single" w:sz="4" w:space="0" w:color="000000"/>
+              <w:left w:val="nil"/>
+              <w:bottom w:val="single" w:sz="4" w:space="0" w:color="000000"/>
+              <w:right w:val="nil"/>
+            </w:tcBorders>
+            <w:shd w:val="clear" w:color="auto" w:fill="auto"/>
+            <w:vAlign w:val="center"/>
+            <w:hideMark/>
+          </w:tcPr>
+          <w:p>
+            <w:pPr>
+              <w:spacing w:after="0" w:line="240" w:lineRule="auto"/>
+              <w:jc w:val="center"/>
+              <w:rPr>
+                <w:rFonts w:ascii="Dax-Regular" w:eastAsia="Times New Roman" w:hAnsi="Dax-Regular" w:cs="Calibri"/>
+                <w:b/>
+                <w:bCs/>
+                <w:noProof w:val="0"/>
+                <w:color w:val="000000"/>
+              </w:rPr>
+            </w:pPr>
+            <w:r>
+              <w:rPr>
+                <w:rFonts w:ascii="Dax-Regular" w:eastAsia="Times New Roman" w:hAnsi="Dax-Regular" w:cs="Calibri"/>
+                <w:b/>
+                <w:bCs/>
+                <w:noProof w:val="0"/>
+                <w:color w:val="000000"/>
+              </w:rPr>
+              <w:t>Merge Sort [</w:t>
+            </w:r>
+            <w:proofErr w:type="spellStart"/>
+            <w:r>
+              <w:rPr>
+                <w:rFonts w:ascii="Dax-Regular" w:eastAsia="Times New Roman" w:hAnsi="Dax-Regular" w:cs="Calibri"/>
+                <w:b/>
+                <w:bCs/>
+                <w:noProof w:val="0"/>
+                <w:color w:val="000000"/>
+              </w:rPr>
+              <w:t>ms</w:t>
+            </w:r>
+            <w:proofErr w:type="spellEnd"/>
+            <w:r>
+              <w:rPr>
+                <w:rFonts w:ascii="Dax-Regular" w:eastAsia="Times New Roman" w:hAnsi="Dax-Regular" w:cs="Calibri"/>
+                <w:b/>
+                <w:bCs/>
+                <w:noProof w:val="0"/>
+                <w:color w:val="000000"/>
+              </w:rPr>
+              <w:t>]</w:t>
             </w:r>
           </w:p>
         </w:tc>
@@ -2969,27 +3079,10 @@
                 <w:noProof w:val="0"/>
                 <w:color w:val="000000"/>
               </w:rPr>
-              <w:t>Insertion Sort [ms]</w:t>
-            </w:r>
-          </w:p>
-        </w:tc>
-        <w:tc>
-          <w:tcPr>
-            <w:tcW w:w="0" w:type="auto"/>
-            <w:tcBorders>
-              <w:top w:val="single" w:sz="4" w:space="0" w:color="000000"/>
-              <w:left w:val="nil"/>
-              <w:bottom w:val="single" w:sz="4" w:space="0" w:color="000000"/>
-              <w:right w:val="nil"/>
-            </w:tcBorders>
-            <w:shd w:val="clear" w:color="auto" w:fill="auto"/>
-            <w:vAlign w:val="center"/>
-            <w:hideMark/>
-          </w:tcPr>
-          <w:p>
-            <w:pPr>
-              <w:spacing w:after="0" w:line="240" w:lineRule="auto"/>
-              <w:jc w:val="center"/>
+              <w:t>Insertion Sort [</w:t>
+            </w:r>
+            <w:proofErr w:type="spellStart"/>
+            <w:r>
               <w:rPr>
                 <w:rFonts w:ascii="Dax-Regular" w:eastAsia="Times New Roman" w:hAnsi="Dax-Regular" w:cs="Calibri"/>
                 <w:b/>
@@ -2997,7 +3090,9 @@
                 <w:noProof w:val="0"/>
                 <w:color w:val="000000"/>
               </w:rPr>
-            </w:pPr>
+              <w:t>ms</w:t>
+            </w:r>
+            <w:proofErr w:type="spellEnd"/>
             <w:r>
               <w:rPr>
                 <w:rFonts w:ascii="Dax-Regular" w:eastAsia="Times New Roman" w:hAnsi="Dax-Regular" w:cs="Calibri"/>
@@ -3006,7 +3101,7 @@
                 <w:noProof w:val="0"/>
                 <w:color w:val="000000"/>
               </w:rPr>
-              <w:t>Selection Sort [ms]</w:t>
+              <w:t>]</w:t>
             </w:r>
           </w:p>
         </w:tc>
@@ -3043,27 +3138,10 @@
                 <w:noProof w:val="0"/>
                 <w:color w:val="000000"/>
               </w:rPr>
-              <w:t>Shell Sort [ms]</w:t>
-            </w:r>
-          </w:p>
-        </w:tc>
-        <w:tc>
-          <w:tcPr>
-            <w:tcW w:w="0" w:type="auto"/>
-            <w:tcBorders>
-              <w:top w:val="single" w:sz="4" w:space="0" w:color="000000"/>
-              <w:left w:val="nil"/>
-              <w:bottom w:val="single" w:sz="4" w:space="0" w:color="000000"/>
-              <w:right w:val="nil"/>
-            </w:tcBorders>
-            <w:shd w:val="clear" w:color="auto" w:fill="auto"/>
-            <w:vAlign w:val="center"/>
-            <w:hideMark/>
-          </w:tcPr>
-          <w:p>
-            <w:pPr>
-              <w:spacing w:after="0" w:line="240" w:lineRule="auto"/>
-              <w:jc w:val="center"/>
+              <w:t>Selection Sort [</w:t>
+            </w:r>
+            <w:proofErr w:type="spellStart"/>
+            <w:r>
               <w:rPr>
                 <w:rFonts w:ascii="Dax-Regular" w:eastAsia="Times New Roman" w:hAnsi="Dax-Regular" w:cs="Calibri"/>
                 <w:b/>
@@ -3071,7 +3149,9 @@
                 <w:noProof w:val="0"/>
                 <w:color w:val="000000"/>
               </w:rPr>
-            </w:pPr>
+              <w:t>ms</w:t>
+            </w:r>
+            <w:proofErr w:type="spellEnd"/>
             <w:r>
               <w:rPr>
                 <w:rFonts w:ascii="Dax-Regular" w:eastAsia="Times New Roman" w:hAnsi="Dax-Regular" w:cs="Calibri"/>
@@ -3080,7 +3160,7 @@
                 <w:noProof w:val="0"/>
                 <w:color w:val="000000"/>
               </w:rPr>
-              <w:t>Quick Sort [ms]</w:t>
+              <w:t>]</w:t>
             </w:r>
           </w:p>
         </w:tc>
@@ -3117,7 +3197,147 @@
                 <w:noProof w:val="0"/>
                 <w:color w:val="000000"/>
               </w:rPr>
-              <w:t>Merge Sort [ms]</w:t>
+              <w:t>Shell Sort [</w:t>
+            </w:r>
+            <w:proofErr w:type="spellStart"/>
+            <w:r>
+              <w:rPr>
+                <w:rFonts w:ascii="Dax-Regular" w:eastAsia="Times New Roman" w:hAnsi="Dax-Regular" w:cs="Calibri"/>
+                <w:b/>
+                <w:bCs/>
+                <w:noProof w:val="0"/>
+                <w:color w:val="000000"/>
+              </w:rPr>
+              <w:t>ms</w:t>
+            </w:r>
+            <w:proofErr w:type="spellEnd"/>
+            <w:r>
+              <w:rPr>
+                <w:rFonts w:ascii="Dax-Regular" w:eastAsia="Times New Roman" w:hAnsi="Dax-Regular" w:cs="Calibri"/>
+                <w:b/>
+                <w:bCs/>
+                <w:noProof w:val="0"/>
+                <w:color w:val="000000"/>
+              </w:rPr>
+              <w:t>]</w:t>
+            </w:r>
+          </w:p>
+        </w:tc>
+        <w:tc>
+          <w:tcPr>
+            <w:tcW w:w="0" w:type="auto"/>
+            <w:tcBorders>
+              <w:top w:val="single" w:sz="4" w:space="0" w:color="000000"/>
+              <w:left w:val="nil"/>
+              <w:bottom w:val="single" w:sz="4" w:space="0" w:color="000000"/>
+              <w:right w:val="nil"/>
+            </w:tcBorders>
+            <w:shd w:val="clear" w:color="auto" w:fill="auto"/>
+            <w:vAlign w:val="center"/>
+            <w:hideMark/>
+          </w:tcPr>
+          <w:p>
+            <w:pPr>
+              <w:spacing w:after="0" w:line="240" w:lineRule="auto"/>
+              <w:jc w:val="center"/>
+              <w:rPr>
+                <w:rFonts w:ascii="Dax-Regular" w:eastAsia="Times New Roman" w:hAnsi="Dax-Regular" w:cs="Calibri"/>
+                <w:b/>
+                <w:bCs/>
+                <w:noProof w:val="0"/>
+                <w:color w:val="000000"/>
+              </w:rPr>
+            </w:pPr>
+            <w:r>
+              <w:rPr>
+                <w:rFonts w:ascii="Dax-Regular" w:eastAsia="Times New Roman" w:hAnsi="Dax-Regular" w:cs="Calibri"/>
+                <w:b/>
+                <w:bCs/>
+                <w:noProof w:val="0"/>
+                <w:color w:val="000000"/>
+              </w:rPr>
+              <w:t>Quick Sort [</w:t>
+            </w:r>
+            <w:proofErr w:type="spellStart"/>
+            <w:r>
+              <w:rPr>
+                <w:rFonts w:ascii="Dax-Regular" w:eastAsia="Times New Roman" w:hAnsi="Dax-Regular" w:cs="Calibri"/>
+                <w:b/>
+                <w:bCs/>
+                <w:noProof w:val="0"/>
+                <w:color w:val="000000"/>
+              </w:rPr>
+              <w:t>ms</w:t>
+            </w:r>
+            <w:proofErr w:type="spellEnd"/>
+            <w:r>
+              <w:rPr>
+                <w:rFonts w:ascii="Dax-Regular" w:eastAsia="Times New Roman" w:hAnsi="Dax-Regular" w:cs="Calibri"/>
+                <w:b/>
+                <w:bCs/>
+                <w:noProof w:val="0"/>
+                <w:color w:val="000000"/>
+              </w:rPr>
+              <w:t>]</w:t>
+            </w:r>
+          </w:p>
+        </w:tc>
+        <w:tc>
+          <w:tcPr>
+            <w:tcW w:w="0" w:type="auto"/>
+            <w:tcBorders>
+              <w:top w:val="single" w:sz="4" w:space="0" w:color="000000"/>
+              <w:left w:val="nil"/>
+              <w:bottom w:val="single" w:sz="4" w:space="0" w:color="000000"/>
+              <w:right w:val="nil"/>
+            </w:tcBorders>
+            <w:shd w:val="clear" w:color="auto" w:fill="auto"/>
+            <w:vAlign w:val="center"/>
+            <w:hideMark/>
+          </w:tcPr>
+          <w:p>
+            <w:pPr>
+              <w:spacing w:after="0" w:line="240" w:lineRule="auto"/>
+              <w:jc w:val="center"/>
+              <w:rPr>
+                <w:rFonts w:ascii="Dax-Regular" w:eastAsia="Times New Roman" w:hAnsi="Dax-Regular" w:cs="Calibri"/>
+                <w:b/>
+                <w:bCs/>
+                <w:noProof w:val="0"/>
+                <w:color w:val="000000"/>
+              </w:rPr>
+            </w:pPr>
+            <w:r>
+              <w:rPr>
+                <w:rFonts w:ascii="Dax-Regular" w:eastAsia="Times New Roman" w:hAnsi="Dax-Regular" w:cs="Calibri"/>
+                <w:b/>
+                <w:bCs/>
+                <w:noProof w:val="0"/>
+                <w:color w:val="000000"/>
+              </w:rPr>
+              <w:t>Merge Sort [</w:t>
+            </w:r>
+            <w:proofErr w:type="spellStart"/>
+            <w:r>
+              <w:rPr>
+                <w:rFonts w:ascii="Dax-Regular" w:eastAsia="Times New Roman" w:hAnsi="Dax-Regular" w:cs="Calibri"/>
+                <w:b/>
+                <w:bCs/>
+                <w:noProof w:val="0"/>
+                <w:color w:val="000000"/>
+              </w:rPr>
+              <w:t>ms</w:t>
+            </w:r>
+            <w:proofErr w:type="spellEnd"/>
+            <w:r>
+              <w:rPr>
+                <w:rFonts w:ascii="Dax-Regular" w:eastAsia="Times New Roman" w:hAnsi="Dax-Regular" w:cs="Calibri"/>
+                <w:b/>
+                <w:bCs/>
+                <w:noProof w:val="0"/>
+                <w:color w:val="000000"/>
+              </w:rPr>
+              <w:t>]</w:t>
             </w:r>
           </w:p>
         </w:tc>
@@ -5283,6 +5503,7 @@
                 <w:lang w:val="es-419"/>
               </w:rPr>
             </w:pPr>
+            <w:proofErr w:type="spellStart"/>
             <w:r>
               <w:rPr>
                 <w:rFonts w:ascii="Dax-Regular" w:hAnsi="Dax-Regular"/>
@@ -5291,14 +5512,25 @@
               </w:rPr>
               <w:t>Merge</w:t>
             </w:r>
+            <w:proofErr w:type="spellEnd"/>
             <w:r>
               <w:rPr>
                 <w:rFonts w:ascii="Dax-Regular" w:hAnsi="Dax-Regular"/>
                 <w:noProof w:val="0"/>
                 <w:lang w:val="es-419"/>
               </w:rPr>
-              <w:t xml:space="preserve"> sort</w:t>
-            </w:r>
+              <w:t xml:space="preserve"> </w:t>
+            </w:r>
+            <w:proofErr w:type="spellStart"/>
+            <w:r>
+              <w:rPr>
+                <w:rFonts w:ascii="Dax-Regular" w:hAnsi="Dax-Regular"/>
+                <w:noProof w:val="0"/>
+                <w:lang w:val="es-419"/>
+              </w:rPr>
+              <w:t>sort</w:t>
+            </w:r>
+            <w:proofErr w:type="spellEnd"/>
           </w:p>
         </w:tc>
         <w:tc>
@@ -5370,8 +5602,18 @@
                 <w:noProof w:val="0"/>
                 <w:lang w:val="es-419"/>
               </w:rPr>
-              <w:t xml:space="preserve"> sort</w:t>
-            </w:r>
+              <w:t xml:space="preserve"> </w:t>
+            </w:r>
+            <w:proofErr w:type="spellStart"/>
+            <w:r>
+              <w:rPr>
+                <w:rFonts w:ascii="Dax-Regular" w:hAnsi="Dax-Regular"/>
+                <w:noProof w:val="0"/>
+                <w:lang w:val="es-419"/>
+              </w:rPr>
+              <w:t>sort</w:t>
+            </w:r>
+            <w:proofErr w:type="spellEnd"/>
             <w:r>
               <w:rPr>
                 <w:noProof w:val="0"/>
@@ -5568,6 +5810,16 @@
     </w:p>
     <w:p>
       <w:pPr>
+        <w:spacing w:after="0"/>
+        <w:jc w:val="both"/>
+        <w:rPr>
+          <w:rFonts w:ascii="Dax-Regular" w:hAnsi="Dax-Regular"/>
+          <w:lang w:val="es-419"/>
+        </w:rPr>
+      </w:pPr>
+    </w:p>
+    <w:p>
+      <w:pPr>
         <w:pStyle w:val="Prrafodelista"/>
         <w:numPr>
           <w:ilvl w:val="1"/>
@@ -5607,7 +5859,39 @@
           <w:rFonts w:ascii="Dax-Regular" w:hAnsi="Dax-Regular"/>
           <w:lang w:val="es-419"/>
         </w:rPr>
-        <w:t>Comparación de rendimiento para Insertion Sort.</w:t>
+        <w:t xml:space="preserve">Comparación de rendimiento para </w:t>
+      </w:r>
+      <w:proofErr w:type="spellStart"/>
+      <w:r>
+        <w:rPr>
+          <w:rFonts w:ascii="Dax-Regular" w:hAnsi="Dax-Regular"/>
+          <w:lang w:val="es-419"/>
+        </w:rPr>
+        <w:t>Insertion</w:t>
+      </w:r>
+      <w:proofErr w:type="spellEnd"/>
+      <w:r>
+        <w:rPr>
+          <w:rFonts w:ascii="Dax-Regular" w:hAnsi="Dax-Regular"/>
+          <w:lang w:val="es-419"/>
+        </w:rPr>
+        <w:t xml:space="preserve"> </w:t>
+      </w:r>
+      <w:proofErr w:type="spellStart"/>
+      <w:r>
+        <w:rPr>
+          <w:rFonts w:ascii="Dax-Regular" w:hAnsi="Dax-Regular"/>
+          <w:lang w:val="es-419"/>
+        </w:rPr>
+        <w:t>Sort</w:t>
+      </w:r>
+      <w:proofErr w:type="spellEnd"/>
+      <w:r>
+        <w:rPr>
+          <w:rFonts w:ascii="Dax-Regular" w:hAnsi="Dax-Regular"/>
+          <w:lang w:val="es-419"/>
+        </w:rPr>
+        <w:t>.</w:t>
       </w:r>
     </w:p>
     <w:p>
@@ -5629,7 +5913,39 @@
           <w:rFonts w:ascii="Dax-Regular" w:hAnsi="Dax-Regular"/>
           <w:lang w:val="es-419"/>
         </w:rPr>
-        <w:t>Comparación de rendimiento para Selection Sort.</w:t>
+        <w:t xml:space="preserve">Comparación de rendimiento para </w:t>
+      </w:r>
+      <w:proofErr w:type="spellStart"/>
+      <w:r>
+        <w:rPr>
+          <w:rFonts w:ascii="Dax-Regular" w:hAnsi="Dax-Regular"/>
+          <w:lang w:val="es-419"/>
+        </w:rPr>
+        <w:t>Selection</w:t>
+      </w:r>
+      <w:proofErr w:type="spellEnd"/>
+      <w:r>
+        <w:rPr>
+          <w:rFonts w:ascii="Dax-Regular" w:hAnsi="Dax-Regular"/>
+          <w:lang w:val="es-419"/>
+        </w:rPr>
+        <w:t xml:space="preserve"> </w:t>
+      </w:r>
+      <w:proofErr w:type="spellStart"/>
+      <w:r>
+        <w:rPr>
+          <w:rFonts w:ascii="Dax-Regular" w:hAnsi="Dax-Regular"/>
+          <w:lang w:val="es-419"/>
+        </w:rPr>
+        <w:t>Sort</w:t>
+      </w:r>
+      <w:proofErr w:type="spellEnd"/>
+      <w:r>
+        <w:rPr>
+          <w:rFonts w:ascii="Dax-Regular" w:hAnsi="Dax-Regular"/>
+          <w:lang w:val="es-419"/>
+        </w:rPr>
+        <w:t>.</w:t>
       </w:r>
     </w:p>
     <w:p>
@@ -5651,7 +5967,23 @@
           <w:rFonts w:ascii="Dax-Regular" w:hAnsi="Dax-Regular"/>
           <w:lang w:val="es-419"/>
         </w:rPr>
-        <w:t>Comparación de rendimiento para Shell Sort.</w:t>
+        <w:t xml:space="preserve">Comparación de rendimiento para Shell </w:t>
+      </w:r>
+      <w:proofErr w:type="spellStart"/>
+      <w:r>
+        <w:rPr>
+          <w:rFonts w:ascii="Dax-Regular" w:hAnsi="Dax-Regular"/>
+          <w:lang w:val="es-419"/>
+        </w:rPr>
+        <w:t>Sort</w:t>
+      </w:r>
+      <w:proofErr w:type="spellEnd"/>
+      <w:r>
+        <w:rPr>
+          <w:rFonts w:ascii="Dax-Regular" w:hAnsi="Dax-Regular"/>
+          <w:lang w:val="es-419"/>
+        </w:rPr>
+        <w:t>.</w:t>
       </w:r>
     </w:p>
     <w:p>
@@ -5673,7 +6005,23 @@
           <w:rFonts w:ascii="Dax-Regular" w:hAnsi="Dax-Regular"/>
           <w:lang w:val="es-419"/>
         </w:rPr>
-        <w:t>Comparación de rendimiento para MergeSort.</w:t>
+        <w:t xml:space="preserve">Comparación de rendimiento para </w:t>
+      </w:r>
+      <w:proofErr w:type="spellStart"/>
+      <w:r>
+        <w:rPr>
+          <w:rFonts w:ascii="Dax-Regular" w:hAnsi="Dax-Regular"/>
+          <w:lang w:val="es-419"/>
+        </w:rPr>
+        <w:t>MergeSort</w:t>
+      </w:r>
+      <w:proofErr w:type="spellEnd"/>
+      <w:r>
+        <w:rPr>
+          <w:rFonts w:ascii="Dax-Regular" w:hAnsi="Dax-Regular"/>
+          <w:lang w:val="es-419"/>
+        </w:rPr>
+        <w:t>.</w:t>
       </w:r>
     </w:p>
     <w:p>
@@ -5695,7 +6043,23 @@
           <w:rFonts w:ascii="Dax-Regular" w:hAnsi="Dax-Regular"/>
           <w:lang w:val="es-419"/>
         </w:rPr>
-        <w:t>Comparación de rendimiento para QuickSort.</w:t>
+        <w:t xml:space="preserve">Comparación de rendimiento para </w:t>
+      </w:r>
+      <w:proofErr w:type="spellStart"/>
+      <w:r>
+        <w:rPr>
+          <w:rFonts w:ascii="Dax-Regular" w:hAnsi="Dax-Regular"/>
+          <w:lang w:val="es-419"/>
+        </w:rPr>
+        <w:t>QuickSort</w:t>
+      </w:r>
+      <w:proofErr w:type="spellEnd"/>
+      <w:r>
+        <w:rPr>
+          <w:rFonts w:ascii="Dax-Regular" w:hAnsi="Dax-Regular"/>
+          <w:lang w:val="es-419"/>
+        </w:rPr>
+        <w:t>.</w:t>
       </w:r>
     </w:p>
     <w:p>
@@ -5744,12 +6108,12 @@
         <w:tblLook w:val="04A0" w:firstRow="1" w:lastRow="0" w:firstColumn="1" w:lastColumn="0" w:noHBand="0" w:noVBand="1"/>
       </w:tblPr>
       <w:tblGrid>
-        <w:gridCol w:w="2537"/>
-        <w:gridCol w:w="1541"/>
-        <w:gridCol w:w="1560"/>
-        <w:gridCol w:w="1162"/>
-        <w:gridCol w:w="1242"/>
-        <w:gridCol w:w="1318"/>
+        <w:gridCol w:w="2237"/>
+        <w:gridCol w:w="1487"/>
+        <w:gridCol w:w="1495"/>
+        <w:gridCol w:w="1325"/>
+        <w:gridCol w:w="1424"/>
+        <w:gridCol w:w="1392"/>
       </w:tblGrid>
       <w:tr>
         <w:trPr>
@@ -5838,27 +6202,10 @@
                 <w:noProof w:val="0"/>
                 <w:color w:val="000000"/>
               </w:rPr>
-              <w:t>Insertion Sort [ms]</w:t>
-            </w:r>
-          </w:p>
-        </w:tc>
-        <w:tc>
-          <w:tcPr>
-            <w:tcW w:w="0" w:type="auto"/>
-            <w:tcBorders>
-              <w:top w:val="single" w:sz="4" w:space="0" w:color="000000"/>
-              <w:left w:val="nil"/>
-              <w:bottom w:val="single" w:sz="4" w:space="0" w:color="000000"/>
-              <w:right w:val="nil"/>
-            </w:tcBorders>
-            <w:shd w:val="clear" w:color="auto" w:fill="auto"/>
-            <w:vAlign w:val="center"/>
-            <w:hideMark/>
-          </w:tcPr>
-          <w:p>
-            <w:pPr>
-              <w:spacing w:after="0" w:line="240" w:lineRule="auto"/>
-              <w:jc w:val="center"/>
+              <w:t>Insertion Sort [</w:t>
+            </w:r>
+            <w:proofErr w:type="spellStart"/>
+            <w:r>
               <w:rPr>
                 <w:rFonts w:ascii="Dax-Regular" w:eastAsia="Times New Roman" w:hAnsi="Dax-Regular" w:cs="Calibri"/>
                 <w:b/>
@@ -5866,7 +6213,9 @@
                 <w:noProof w:val="0"/>
                 <w:color w:val="000000"/>
               </w:rPr>
-            </w:pPr>
+              <w:t>ms</w:t>
+            </w:r>
+            <w:proofErr w:type="spellEnd"/>
             <w:r>
               <w:rPr>
                 <w:rFonts w:ascii="Dax-Regular" w:eastAsia="Times New Roman" w:hAnsi="Dax-Regular" w:cs="Calibri"/>
@@ -5875,7 +6224,7 @@
                 <w:noProof w:val="0"/>
                 <w:color w:val="000000"/>
               </w:rPr>
-              <w:t>Selection Sort [ms]</w:t>
+              <w:t>]</w:t>
             </w:r>
           </w:p>
         </w:tc>
@@ -5912,27 +6261,10 @@
                 <w:noProof w:val="0"/>
                 <w:color w:val="000000"/>
               </w:rPr>
-              <w:t>Shell Sort [ms]</w:t>
-            </w:r>
-          </w:p>
-        </w:tc>
-        <w:tc>
-          <w:tcPr>
-            <w:tcW w:w="0" w:type="auto"/>
-            <w:tcBorders>
-              <w:top w:val="single" w:sz="4" w:space="0" w:color="000000"/>
-              <w:left w:val="nil"/>
-              <w:bottom w:val="single" w:sz="4" w:space="0" w:color="000000"/>
-              <w:right w:val="nil"/>
-            </w:tcBorders>
-            <w:shd w:val="clear" w:color="auto" w:fill="auto"/>
-            <w:vAlign w:val="center"/>
-            <w:hideMark/>
-          </w:tcPr>
-          <w:p>
-            <w:pPr>
-              <w:spacing w:after="0" w:line="240" w:lineRule="auto"/>
-              <w:jc w:val="center"/>
+              <w:t>Selection Sort [</w:t>
+            </w:r>
+            <w:proofErr w:type="spellStart"/>
+            <w:r>
               <w:rPr>
                 <w:rFonts w:ascii="Dax-Regular" w:eastAsia="Times New Roman" w:hAnsi="Dax-Regular" w:cs="Calibri"/>
                 <w:b/>
@@ -5940,7 +6272,9 @@
                 <w:noProof w:val="0"/>
                 <w:color w:val="000000"/>
               </w:rPr>
-            </w:pPr>
+              <w:t>ms</w:t>
+            </w:r>
+            <w:proofErr w:type="spellEnd"/>
             <w:r>
               <w:rPr>
                 <w:rFonts w:ascii="Dax-Regular" w:eastAsia="Times New Roman" w:hAnsi="Dax-Regular" w:cs="Calibri"/>
@@ -5949,7 +6283,7 @@
                 <w:noProof w:val="0"/>
                 <w:color w:val="000000"/>
               </w:rPr>
-              <w:t>Quick Sort [ms]</w:t>
+              <w:t>]</w:t>
             </w:r>
           </w:p>
         </w:tc>
@@ -5986,7 +6320,147 @@
                 <w:noProof w:val="0"/>
                 <w:color w:val="000000"/>
               </w:rPr>
-              <w:t>Merge Sort [ms]</w:t>
+              <w:t>Shell Sort [</w:t>
+            </w:r>
+            <w:proofErr w:type="spellStart"/>
+            <w:r>
+              <w:rPr>
+                <w:rFonts w:ascii="Dax-Regular" w:eastAsia="Times New Roman" w:hAnsi="Dax-Regular" w:cs="Calibri"/>
+                <w:b/>
+                <w:bCs/>
+                <w:noProof w:val="0"/>
+                <w:color w:val="000000"/>
+              </w:rPr>
+              <w:t>ms</w:t>
+            </w:r>
+            <w:proofErr w:type="spellEnd"/>
+            <w:r>
+              <w:rPr>
+                <w:rFonts w:ascii="Dax-Regular" w:eastAsia="Times New Roman" w:hAnsi="Dax-Regular" w:cs="Calibri"/>
+                <w:b/>
+                <w:bCs/>
+                <w:noProof w:val="0"/>
+                <w:color w:val="000000"/>
+              </w:rPr>
+              <w:t>]</w:t>
+            </w:r>
+          </w:p>
+        </w:tc>
+        <w:tc>
+          <w:tcPr>
+            <w:tcW w:w="0" w:type="auto"/>
+            <w:tcBorders>
+              <w:top w:val="single" w:sz="4" w:space="0" w:color="000000"/>
+              <w:left w:val="nil"/>
+              <w:bottom w:val="single" w:sz="4" w:space="0" w:color="000000"/>
+              <w:right w:val="nil"/>
+            </w:tcBorders>
+            <w:shd w:val="clear" w:color="auto" w:fill="auto"/>
+            <w:vAlign w:val="center"/>
+            <w:hideMark/>
+          </w:tcPr>
+          <w:p>
+            <w:pPr>
+              <w:spacing w:after="0" w:line="240" w:lineRule="auto"/>
+              <w:jc w:val="center"/>
+              <w:rPr>
+                <w:rFonts w:ascii="Dax-Regular" w:eastAsia="Times New Roman" w:hAnsi="Dax-Regular" w:cs="Calibri"/>
+                <w:b/>
+                <w:bCs/>
+                <w:noProof w:val="0"/>
+                <w:color w:val="000000"/>
+              </w:rPr>
+            </w:pPr>
+            <w:r>
+              <w:rPr>
+                <w:rFonts w:ascii="Dax-Regular" w:eastAsia="Times New Roman" w:hAnsi="Dax-Regular" w:cs="Calibri"/>
+                <w:b/>
+                <w:bCs/>
+                <w:noProof w:val="0"/>
+                <w:color w:val="000000"/>
+              </w:rPr>
+              <w:t>Quick Sort [</w:t>
+            </w:r>
+            <w:proofErr w:type="spellStart"/>
+            <w:r>
+              <w:rPr>
+                <w:rFonts w:ascii="Dax-Regular" w:eastAsia="Times New Roman" w:hAnsi="Dax-Regular" w:cs="Calibri"/>
+                <w:b/>
+                <w:bCs/>
+                <w:noProof w:val="0"/>
+                <w:color w:val="000000"/>
+              </w:rPr>
+              <w:t>ms</w:t>
+            </w:r>
+            <w:proofErr w:type="spellEnd"/>
+            <w:r>
+              <w:rPr>
+                <w:rFonts w:ascii="Dax-Regular" w:eastAsia="Times New Roman" w:hAnsi="Dax-Regular" w:cs="Calibri"/>
+                <w:b/>
+                <w:bCs/>
+                <w:noProof w:val="0"/>
+                <w:color w:val="000000"/>
+              </w:rPr>
+              <w:t>]</w:t>
+            </w:r>
+          </w:p>
+        </w:tc>
+        <w:tc>
+          <w:tcPr>
+            <w:tcW w:w="0" w:type="auto"/>
+            <w:tcBorders>
+              <w:top w:val="single" w:sz="4" w:space="0" w:color="000000"/>
+              <w:left w:val="nil"/>
+              <w:bottom w:val="single" w:sz="4" w:space="0" w:color="000000"/>
+              <w:right w:val="nil"/>
+            </w:tcBorders>
+            <w:shd w:val="clear" w:color="auto" w:fill="auto"/>
+            <w:vAlign w:val="center"/>
+            <w:hideMark/>
+          </w:tcPr>
+          <w:p>
+            <w:pPr>
+              <w:spacing w:after="0" w:line="240" w:lineRule="auto"/>
+              <w:jc w:val="center"/>
+              <w:rPr>
+                <w:rFonts w:ascii="Dax-Regular" w:eastAsia="Times New Roman" w:hAnsi="Dax-Regular" w:cs="Calibri"/>
+                <w:b/>
+                <w:bCs/>
+                <w:noProof w:val="0"/>
+                <w:color w:val="000000"/>
+              </w:rPr>
+            </w:pPr>
+            <w:r>
+              <w:rPr>
+                <w:rFonts w:ascii="Dax-Regular" w:eastAsia="Times New Roman" w:hAnsi="Dax-Regular" w:cs="Calibri"/>
+                <w:b/>
+                <w:bCs/>
+                <w:noProof w:val="0"/>
+                <w:color w:val="000000"/>
+              </w:rPr>
+              <w:t>Merge Sort [</w:t>
+            </w:r>
+            <w:proofErr w:type="spellStart"/>
+            <w:r>
+              <w:rPr>
+                <w:rFonts w:ascii="Dax-Regular" w:eastAsia="Times New Roman" w:hAnsi="Dax-Regular" w:cs="Calibri"/>
+                <w:b/>
+                <w:bCs/>
+                <w:noProof w:val="0"/>
+                <w:color w:val="000000"/>
+              </w:rPr>
+              <w:t>ms</w:t>
+            </w:r>
+            <w:proofErr w:type="spellEnd"/>
+            <w:r>
+              <w:rPr>
+                <w:rFonts w:ascii="Dax-Regular" w:eastAsia="Times New Roman" w:hAnsi="Dax-Regular" w:cs="Calibri"/>
+                <w:b/>
+                <w:bCs/>
+                <w:noProof w:val="0"/>
+                <w:color w:val="000000"/>
+              </w:rPr>
+              <w:t>]</w:t>
             </w:r>
           </w:p>
         </w:tc>
@@ -6038,18 +6512,25 @@
               <w:right w:val="nil"/>
             </w:tcBorders>
             <w:shd w:val="clear" w:color="D9D9D9" w:fill="D9D9D9"/>
-            <w:vAlign w:val="center"/>
-          </w:tcPr>
-          <w:p>
-            <w:pPr>
-              <w:spacing w:after="0" w:line="240" w:lineRule="auto"/>
-              <w:jc w:val="center"/>
-              <w:rPr>
-                <w:rFonts w:ascii="Dax-Regular" w:eastAsia="Times New Roman" w:hAnsi="Dax-Regular" w:cs="Calibri"/>
-                <w:noProof w:val="0"/>
-                <w:color w:val="000000"/>
-              </w:rPr>
-            </w:pPr>
+          </w:tcPr>
+          <w:p>
+            <w:pPr>
+              <w:spacing w:after="0" w:line="240" w:lineRule="auto"/>
+              <w:jc w:val="center"/>
+              <w:rPr>
+                <w:rFonts w:ascii="Dax-Regular" w:eastAsia="Times New Roman" w:hAnsi="Dax-Regular" w:cs="Calibri"/>
+                <w:noProof w:val="0"/>
+                <w:color w:val="000000"/>
+              </w:rPr>
+            </w:pPr>
+            <w:r>
+              <w:rPr>
+                <w:rFonts w:ascii="Dax-Regular" w:hAnsi="Dax-Regular"/>
+                <w:noProof w:val="0"/>
+                <w:lang w:val="es-419"/>
+              </w:rPr>
+              <w:t>2282.90</w:t>
+            </w:r>
           </w:p>
         </w:tc>
         <w:tc>
@@ -6062,18 +6543,25 @@
               <w:right w:val="nil"/>
             </w:tcBorders>
             <w:shd w:val="clear" w:color="D9D9D9" w:fill="D9D9D9"/>
-            <w:vAlign w:val="center"/>
-          </w:tcPr>
-          <w:p>
-            <w:pPr>
-              <w:spacing w:after="0" w:line="240" w:lineRule="auto"/>
-              <w:jc w:val="center"/>
-              <w:rPr>
-                <w:rFonts w:ascii="Dax-Regular" w:eastAsia="Times New Roman" w:hAnsi="Dax-Regular" w:cs="Calibri"/>
-                <w:noProof w:val="0"/>
-                <w:color w:val="000000"/>
-              </w:rPr>
-            </w:pPr>
+          </w:tcPr>
+          <w:p>
+            <w:pPr>
+              <w:spacing w:after="0" w:line="240" w:lineRule="auto"/>
+              <w:jc w:val="center"/>
+              <w:rPr>
+                <w:rFonts w:ascii="Dax-Regular" w:eastAsia="Times New Roman" w:hAnsi="Dax-Regular" w:cs="Calibri"/>
+                <w:noProof w:val="0"/>
+                <w:color w:val="000000"/>
+              </w:rPr>
+            </w:pPr>
+            <w:r>
+              <w:rPr>
+                <w:rFonts w:ascii="Dax-Regular" w:hAnsi="Dax-Regular"/>
+                <w:noProof w:val="0"/>
+                <w:lang w:val="es-419"/>
+              </w:rPr>
+              <w:t>2329.52</w:t>
+            </w:r>
           </w:p>
         </w:tc>
         <w:tc>
@@ -6086,18 +6574,25 @@
               <w:right w:val="nil"/>
             </w:tcBorders>
             <w:shd w:val="clear" w:color="D9D9D9" w:fill="D9D9D9"/>
-            <w:vAlign w:val="center"/>
-          </w:tcPr>
-          <w:p>
-            <w:pPr>
-              <w:spacing w:after="0" w:line="240" w:lineRule="auto"/>
-              <w:jc w:val="center"/>
-              <w:rPr>
-                <w:rFonts w:ascii="Dax-Regular" w:eastAsia="Times New Roman" w:hAnsi="Dax-Regular" w:cs="Calibri"/>
-                <w:noProof w:val="0"/>
-                <w:color w:val="000000"/>
-              </w:rPr>
-            </w:pPr>
+          </w:tcPr>
+          <w:p>
+            <w:pPr>
+              <w:spacing w:after="0" w:line="240" w:lineRule="auto"/>
+              <w:jc w:val="center"/>
+              <w:rPr>
+                <w:rFonts w:ascii="Dax-Regular" w:eastAsia="Times New Roman" w:hAnsi="Dax-Regular" w:cs="Calibri"/>
+                <w:noProof w:val="0"/>
+                <w:color w:val="000000"/>
+              </w:rPr>
+            </w:pPr>
+            <w:r>
+              <w:rPr>
+                <w:rFonts w:ascii="Dax-Regular" w:hAnsi="Dax-Regular"/>
+                <w:noProof w:val="0"/>
+                <w:lang w:val="es-419"/>
+              </w:rPr>
+              <w:t>127.95</w:t>
+            </w:r>
           </w:p>
         </w:tc>
         <w:tc>
@@ -6122,6 +6617,14 @@
                 <w:color w:val="000000"/>
               </w:rPr>
             </w:pPr>
+            <w:r>
+              <w:rPr>
+                <w:rFonts w:ascii="Dax-Regular" w:eastAsia="Times New Roman" w:hAnsi="Dax-Regular" w:cs="Calibri"/>
+                <w:noProof w:val="0"/>
+                <w:color w:val="000000"/>
+              </w:rPr>
+              <w:t>4292.84</w:t>
+            </w:r>
           </w:p>
         </w:tc>
         <w:tc>
@@ -6146,6 +6649,14 @@
                 <w:color w:val="000000"/>
               </w:rPr>
             </w:pPr>
+            <w:r>
+              <w:rPr>
+                <w:rFonts w:ascii="Dax-Regular" w:eastAsia="Times New Roman" w:hAnsi="Dax-Regular" w:cs="Calibri"/>
+                <w:noProof w:val="0"/>
+                <w:color w:val="000000"/>
+              </w:rPr>
+              <w:t>85.2</w:t>
+            </w:r>
           </w:p>
         </w:tc>
       </w:tr>
@@ -6196,114 +6707,151 @@
               <w:right w:val="nil"/>
             </w:tcBorders>
             <w:shd w:val="clear" w:color="auto" w:fill="auto"/>
-            <w:vAlign w:val="center"/>
-          </w:tcPr>
-          <w:p>
-            <w:pPr>
-              <w:spacing w:after="0" w:line="240" w:lineRule="auto"/>
-              <w:jc w:val="center"/>
-              <w:rPr>
-                <w:rFonts w:ascii="Dax-Regular" w:eastAsia="Times New Roman" w:hAnsi="Dax-Regular" w:cs="Calibri"/>
-                <w:noProof w:val="0"/>
-                <w:color w:val="000000"/>
-              </w:rPr>
-            </w:pPr>
-          </w:p>
-        </w:tc>
-        <w:tc>
-          <w:tcPr>
-            <w:tcW w:w="0" w:type="auto"/>
-            <w:tcBorders>
-              <w:top w:val="nil"/>
-              <w:left w:val="nil"/>
-              <w:bottom w:val="nil"/>
-              <w:right w:val="nil"/>
-            </w:tcBorders>
-            <w:shd w:val="clear" w:color="auto" w:fill="auto"/>
-            <w:vAlign w:val="center"/>
-          </w:tcPr>
-          <w:p>
-            <w:pPr>
-              <w:spacing w:after="0" w:line="240" w:lineRule="auto"/>
-              <w:jc w:val="center"/>
-              <w:rPr>
-                <w:rFonts w:ascii="Dax-Regular" w:eastAsia="Times New Roman" w:hAnsi="Dax-Regular" w:cs="Calibri"/>
-                <w:noProof w:val="0"/>
-                <w:color w:val="000000"/>
-              </w:rPr>
-            </w:pPr>
-          </w:p>
-        </w:tc>
-        <w:tc>
-          <w:tcPr>
-            <w:tcW w:w="0" w:type="auto"/>
-            <w:tcBorders>
-              <w:top w:val="nil"/>
-              <w:left w:val="nil"/>
-              <w:bottom w:val="nil"/>
-              <w:right w:val="nil"/>
-            </w:tcBorders>
-            <w:shd w:val="clear" w:color="auto" w:fill="auto"/>
-            <w:vAlign w:val="center"/>
-          </w:tcPr>
-          <w:p>
-            <w:pPr>
-              <w:spacing w:after="0" w:line="240" w:lineRule="auto"/>
-              <w:jc w:val="center"/>
-              <w:rPr>
-                <w:rFonts w:ascii="Dax-Regular" w:eastAsia="Times New Roman" w:hAnsi="Dax-Regular" w:cs="Calibri"/>
-                <w:noProof w:val="0"/>
-                <w:color w:val="000000"/>
-              </w:rPr>
-            </w:pPr>
-          </w:p>
-        </w:tc>
-        <w:tc>
-          <w:tcPr>
-            <w:tcW w:w="0" w:type="auto"/>
-            <w:tcBorders>
-              <w:top w:val="nil"/>
-              <w:left w:val="nil"/>
-              <w:bottom w:val="nil"/>
-              <w:right w:val="nil"/>
-            </w:tcBorders>
-            <w:shd w:val="clear" w:color="auto" w:fill="auto"/>
-            <w:vAlign w:val="center"/>
-          </w:tcPr>
-          <w:p>
-            <w:pPr>
-              <w:spacing w:after="0" w:line="240" w:lineRule="auto"/>
-              <w:jc w:val="center"/>
-              <w:rPr>
-                <w:rFonts w:ascii="Dax-Regular" w:eastAsia="Times New Roman" w:hAnsi="Dax-Regular" w:cs="Calibri"/>
-                <w:noProof w:val="0"/>
-                <w:color w:val="000000"/>
-              </w:rPr>
-            </w:pPr>
-          </w:p>
-        </w:tc>
-        <w:tc>
-          <w:tcPr>
-            <w:tcW w:w="0" w:type="auto"/>
-            <w:tcBorders>
-              <w:top w:val="nil"/>
-              <w:left w:val="nil"/>
-              <w:bottom w:val="nil"/>
-              <w:right w:val="nil"/>
-            </w:tcBorders>
-            <w:shd w:val="clear" w:color="auto" w:fill="auto"/>
-            <w:vAlign w:val="center"/>
-          </w:tcPr>
-          <w:p>
-            <w:pPr>
-              <w:spacing w:after="0" w:line="240" w:lineRule="auto"/>
-              <w:jc w:val="center"/>
-              <w:rPr>
-                <w:rFonts w:ascii="Dax-Regular" w:eastAsia="Times New Roman" w:hAnsi="Dax-Regular" w:cs="Calibri"/>
-                <w:noProof w:val="0"/>
-                <w:color w:val="000000"/>
-              </w:rPr>
-            </w:pPr>
+          </w:tcPr>
+          <w:p>
+            <w:pPr>
+              <w:spacing w:after="0" w:line="240" w:lineRule="auto"/>
+              <w:jc w:val="center"/>
+              <w:rPr>
+                <w:rFonts w:ascii="Dax-Regular" w:eastAsia="Times New Roman" w:hAnsi="Dax-Regular" w:cs="Calibri"/>
+                <w:noProof w:val="0"/>
+                <w:color w:val="000000"/>
+              </w:rPr>
+            </w:pPr>
+            <w:r>
+              <w:rPr>
+                <w:rFonts w:ascii="Dax-Regular" w:hAnsi="Dax-Regular"/>
+                <w:noProof w:val="0"/>
+                <w:lang w:val="es-419"/>
+              </w:rPr>
+              <w:t>9284.63</w:t>
+            </w:r>
+          </w:p>
+        </w:tc>
+        <w:tc>
+          <w:tcPr>
+            <w:tcW w:w="0" w:type="auto"/>
+            <w:tcBorders>
+              <w:top w:val="nil"/>
+              <w:left w:val="nil"/>
+              <w:bottom w:val="nil"/>
+              <w:right w:val="nil"/>
+            </w:tcBorders>
+            <w:shd w:val="clear" w:color="auto" w:fill="auto"/>
+          </w:tcPr>
+          <w:p>
+            <w:pPr>
+              <w:spacing w:after="0" w:line="240" w:lineRule="auto"/>
+              <w:jc w:val="center"/>
+              <w:rPr>
+                <w:rFonts w:ascii="Dax-Regular" w:eastAsia="Times New Roman" w:hAnsi="Dax-Regular" w:cs="Calibri"/>
+                <w:noProof w:val="0"/>
+                <w:color w:val="000000"/>
+              </w:rPr>
+            </w:pPr>
+            <w:r>
+              <w:rPr>
+                <w:rFonts w:ascii="Dax-Regular" w:hAnsi="Dax-Regular"/>
+                <w:noProof w:val="0"/>
+                <w:lang w:val="es-419"/>
+              </w:rPr>
+              <w:t>10455.545</w:t>
+            </w:r>
+          </w:p>
+        </w:tc>
+        <w:tc>
+          <w:tcPr>
+            <w:tcW w:w="0" w:type="auto"/>
+            <w:tcBorders>
+              <w:top w:val="nil"/>
+              <w:left w:val="nil"/>
+              <w:bottom w:val="nil"/>
+              <w:right w:val="nil"/>
+            </w:tcBorders>
+            <w:shd w:val="clear" w:color="auto" w:fill="auto"/>
+          </w:tcPr>
+          <w:p>
+            <w:pPr>
+              <w:spacing w:after="0" w:line="240" w:lineRule="auto"/>
+              <w:jc w:val="center"/>
+              <w:rPr>
+                <w:rFonts w:ascii="Dax-Regular" w:eastAsia="Times New Roman" w:hAnsi="Dax-Regular" w:cs="Calibri"/>
+                <w:noProof w:val="0"/>
+                <w:color w:val="000000"/>
+              </w:rPr>
+            </w:pPr>
+            <w:r>
+              <w:rPr>
+                <w:rFonts w:ascii="Dax-Regular" w:hAnsi="Dax-Regular"/>
+                <w:noProof w:val="0"/>
+                <w:lang w:val="es-419"/>
+              </w:rPr>
+              <w:t>249.82</w:t>
+            </w:r>
+          </w:p>
+        </w:tc>
+        <w:tc>
+          <w:tcPr>
+            <w:tcW w:w="0" w:type="auto"/>
+            <w:tcBorders>
+              <w:top w:val="nil"/>
+              <w:left w:val="nil"/>
+              <w:bottom w:val="nil"/>
+              <w:right w:val="nil"/>
+            </w:tcBorders>
+            <w:shd w:val="clear" w:color="auto" w:fill="auto"/>
+            <w:vAlign w:val="center"/>
+          </w:tcPr>
+          <w:p>
+            <w:pPr>
+              <w:spacing w:after="0" w:line="240" w:lineRule="auto"/>
+              <w:jc w:val="center"/>
+              <w:rPr>
+                <w:rFonts w:ascii="Dax-Regular" w:eastAsia="Times New Roman" w:hAnsi="Dax-Regular" w:cs="Calibri"/>
+                <w:noProof w:val="0"/>
+                <w:color w:val="000000"/>
+              </w:rPr>
+            </w:pPr>
+            <w:r>
+              <w:rPr>
+                <w:rFonts w:ascii="Dax-Regular" w:eastAsia="Times New Roman" w:hAnsi="Dax-Regular" w:cs="Calibri"/>
+                <w:noProof w:val="0"/>
+                <w:color w:val="000000"/>
+              </w:rPr>
+              <w:t>17802.56</w:t>
+            </w:r>
+          </w:p>
+        </w:tc>
+        <w:tc>
+          <w:tcPr>
+            <w:tcW w:w="0" w:type="auto"/>
+            <w:tcBorders>
+              <w:top w:val="nil"/>
+              <w:left w:val="nil"/>
+              <w:bottom w:val="nil"/>
+              <w:right w:val="nil"/>
+            </w:tcBorders>
+            <w:shd w:val="clear" w:color="auto" w:fill="auto"/>
+            <w:vAlign w:val="center"/>
+          </w:tcPr>
+          <w:p>
+            <w:pPr>
+              <w:spacing w:after="0" w:line="240" w:lineRule="auto"/>
+              <w:jc w:val="center"/>
+              <w:rPr>
+                <w:rFonts w:ascii="Dax-Regular" w:eastAsia="Times New Roman" w:hAnsi="Dax-Regular" w:cs="Calibri"/>
+                <w:noProof w:val="0"/>
+                <w:color w:val="000000"/>
+              </w:rPr>
+            </w:pPr>
+            <w:r>
+              <w:rPr>
+                <w:rFonts w:ascii="Dax-Regular" w:eastAsia="Times New Roman" w:hAnsi="Dax-Regular" w:cs="Calibri"/>
+                <w:noProof w:val="0"/>
+                <w:color w:val="000000"/>
+              </w:rPr>
+              <w:t>170.71</w:t>
+            </w:r>
           </w:p>
         </w:tc>
       </w:tr>
@@ -6354,18 +6902,25 @@
               <w:right w:val="nil"/>
             </w:tcBorders>
             <w:shd w:val="clear" w:color="D9D9D9" w:fill="D9D9D9"/>
-            <w:vAlign w:val="center"/>
-          </w:tcPr>
-          <w:p>
-            <w:pPr>
-              <w:spacing w:after="0" w:line="240" w:lineRule="auto"/>
-              <w:jc w:val="center"/>
-              <w:rPr>
-                <w:rFonts w:ascii="Dax-Regular" w:eastAsia="Times New Roman" w:hAnsi="Dax-Regular" w:cs="Calibri"/>
-                <w:noProof w:val="0"/>
-                <w:color w:val="000000"/>
-              </w:rPr>
-            </w:pPr>
+          </w:tcPr>
+          <w:p>
+            <w:pPr>
+              <w:spacing w:after="0" w:line="240" w:lineRule="auto"/>
+              <w:jc w:val="center"/>
+              <w:rPr>
+                <w:rFonts w:ascii="Dax-Regular" w:eastAsia="Times New Roman" w:hAnsi="Dax-Regular" w:cs="Calibri"/>
+                <w:noProof w:val="0"/>
+                <w:color w:val="000000"/>
+              </w:rPr>
+            </w:pPr>
+            <w:r>
+              <w:rPr>
+                <w:rFonts w:ascii="Dax-Regular" w:hAnsi="Dax-Regular"/>
+                <w:noProof w:val="0"/>
+                <w:lang w:val="es-419"/>
+              </w:rPr>
+              <w:t>38088.55</w:t>
+            </w:r>
           </w:p>
         </w:tc>
         <w:tc>
@@ -6378,18 +6933,25 @@
               <w:right w:val="nil"/>
             </w:tcBorders>
             <w:shd w:val="clear" w:color="D9D9D9" w:fill="D9D9D9"/>
-            <w:vAlign w:val="center"/>
-          </w:tcPr>
-          <w:p>
-            <w:pPr>
-              <w:spacing w:after="0" w:line="240" w:lineRule="auto"/>
-              <w:jc w:val="center"/>
-              <w:rPr>
-                <w:rFonts w:ascii="Dax-Regular" w:eastAsia="Times New Roman" w:hAnsi="Dax-Regular" w:cs="Calibri"/>
-                <w:noProof w:val="0"/>
-                <w:color w:val="000000"/>
-              </w:rPr>
-            </w:pPr>
+          </w:tcPr>
+          <w:p>
+            <w:pPr>
+              <w:spacing w:after="0" w:line="240" w:lineRule="auto"/>
+              <w:jc w:val="center"/>
+              <w:rPr>
+                <w:rFonts w:ascii="Dax-Regular" w:eastAsia="Times New Roman" w:hAnsi="Dax-Regular" w:cs="Calibri"/>
+                <w:noProof w:val="0"/>
+                <w:color w:val="000000"/>
+              </w:rPr>
+            </w:pPr>
+            <w:r>
+              <w:rPr>
+                <w:rFonts w:ascii="Dax-Regular" w:hAnsi="Dax-Regular"/>
+                <w:noProof w:val="0"/>
+                <w:lang w:val="es-419"/>
+              </w:rPr>
+              <w:t>38380.29</w:t>
+            </w:r>
           </w:p>
         </w:tc>
         <w:tc>
@@ -6402,18 +6964,25 @@
               <w:right w:val="nil"/>
             </w:tcBorders>
             <w:shd w:val="clear" w:color="D9D9D9" w:fill="D9D9D9"/>
-            <w:vAlign w:val="center"/>
-          </w:tcPr>
-          <w:p>
-            <w:pPr>
-              <w:spacing w:after="0" w:line="240" w:lineRule="auto"/>
-              <w:jc w:val="center"/>
-              <w:rPr>
-                <w:rFonts w:ascii="Dax-Regular" w:eastAsia="Times New Roman" w:hAnsi="Dax-Regular" w:cs="Calibri"/>
-                <w:noProof w:val="0"/>
-                <w:color w:val="000000"/>
-              </w:rPr>
-            </w:pPr>
+          </w:tcPr>
+          <w:p>
+            <w:pPr>
+              <w:spacing w:after="0" w:line="240" w:lineRule="auto"/>
+              <w:jc w:val="center"/>
+              <w:rPr>
+                <w:rFonts w:ascii="Dax-Regular" w:eastAsia="Times New Roman" w:hAnsi="Dax-Regular" w:cs="Calibri"/>
+                <w:noProof w:val="0"/>
+                <w:color w:val="000000"/>
+              </w:rPr>
+            </w:pPr>
+            <w:r>
+              <w:rPr>
+                <w:rFonts w:ascii="Dax-Regular" w:hAnsi="Dax-Regular"/>
+                <w:noProof w:val="0"/>
+                <w:lang w:val="es-419"/>
+              </w:rPr>
+              <w:t>571.78</w:t>
+            </w:r>
           </w:p>
         </w:tc>
         <w:tc>
@@ -6438,6 +7007,14 @@
                 <w:color w:val="000000"/>
               </w:rPr>
             </w:pPr>
+            <w:r>
+              <w:rPr>
+                <w:rFonts w:ascii="Dax-Regular" w:eastAsia="Times New Roman" w:hAnsi="Dax-Regular" w:cs="Calibri"/>
+                <w:noProof w:val="0"/>
+                <w:color w:val="000000"/>
+              </w:rPr>
+              <w:t>70713.462</w:t>
+            </w:r>
           </w:p>
         </w:tc>
         <w:tc>
@@ -6462,6 +7039,14 @@
                 <w:color w:val="000000"/>
               </w:rPr>
             </w:pPr>
+            <w:r>
+              <w:rPr>
+                <w:rFonts w:ascii="Dax-Regular" w:eastAsia="Times New Roman" w:hAnsi="Dax-Regular" w:cs="Calibri"/>
+                <w:noProof w:val="0"/>
+                <w:color w:val="000000"/>
+              </w:rPr>
+              <w:t>346.09</w:t>
+            </w:r>
           </w:p>
         </w:tc>
       </w:tr>
@@ -6512,114 +7097,151 @@
               <w:right w:val="nil"/>
             </w:tcBorders>
             <w:shd w:val="clear" w:color="auto" w:fill="auto"/>
-            <w:vAlign w:val="center"/>
-          </w:tcPr>
-          <w:p>
-            <w:pPr>
-              <w:spacing w:after="0" w:line="240" w:lineRule="auto"/>
-              <w:jc w:val="center"/>
-              <w:rPr>
-                <w:rFonts w:ascii="Dax-Regular" w:eastAsia="Times New Roman" w:hAnsi="Dax-Regular" w:cs="Calibri"/>
-                <w:noProof w:val="0"/>
-                <w:color w:val="000000"/>
-              </w:rPr>
-            </w:pPr>
-          </w:p>
-        </w:tc>
-        <w:tc>
-          <w:tcPr>
-            <w:tcW w:w="0" w:type="auto"/>
-            <w:tcBorders>
-              <w:top w:val="nil"/>
-              <w:left w:val="nil"/>
-              <w:bottom w:val="nil"/>
-              <w:right w:val="nil"/>
-            </w:tcBorders>
-            <w:shd w:val="clear" w:color="auto" w:fill="auto"/>
-            <w:vAlign w:val="center"/>
-          </w:tcPr>
-          <w:p>
-            <w:pPr>
-              <w:spacing w:after="0" w:line="240" w:lineRule="auto"/>
-              <w:jc w:val="center"/>
-              <w:rPr>
-                <w:rFonts w:ascii="Dax-Regular" w:eastAsia="Times New Roman" w:hAnsi="Dax-Regular" w:cs="Calibri"/>
-                <w:noProof w:val="0"/>
-                <w:color w:val="000000"/>
-              </w:rPr>
-            </w:pPr>
-          </w:p>
-        </w:tc>
-        <w:tc>
-          <w:tcPr>
-            <w:tcW w:w="0" w:type="auto"/>
-            <w:tcBorders>
-              <w:top w:val="nil"/>
-              <w:left w:val="nil"/>
-              <w:bottom w:val="nil"/>
-              <w:right w:val="nil"/>
-            </w:tcBorders>
-            <w:shd w:val="clear" w:color="auto" w:fill="auto"/>
-            <w:vAlign w:val="center"/>
-          </w:tcPr>
-          <w:p>
-            <w:pPr>
-              <w:spacing w:after="0" w:line="240" w:lineRule="auto"/>
-              <w:jc w:val="center"/>
-              <w:rPr>
-                <w:rFonts w:ascii="Dax-Regular" w:eastAsia="Times New Roman" w:hAnsi="Dax-Regular" w:cs="Calibri"/>
-                <w:noProof w:val="0"/>
-                <w:color w:val="000000"/>
-              </w:rPr>
-            </w:pPr>
-          </w:p>
-        </w:tc>
-        <w:tc>
-          <w:tcPr>
-            <w:tcW w:w="0" w:type="auto"/>
-            <w:tcBorders>
-              <w:top w:val="nil"/>
-              <w:left w:val="nil"/>
-              <w:bottom w:val="nil"/>
-              <w:right w:val="nil"/>
-            </w:tcBorders>
-            <w:shd w:val="clear" w:color="auto" w:fill="auto"/>
-            <w:vAlign w:val="center"/>
-          </w:tcPr>
-          <w:p>
-            <w:pPr>
-              <w:spacing w:after="0" w:line="240" w:lineRule="auto"/>
-              <w:jc w:val="center"/>
-              <w:rPr>
-                <w:rFonts w:ascii="Dax-Regular" w:eastAsia="Times New Roman" w:hAnsi="Dax-Regular" w:cs="Calibri"/>
-                <w:noProof w:val="0"/>
-                <w:color w:val="000000"/>
-              </w:rPr>
-            </w:pPr>
-          </w:p>
-        </w:tc>
-        <w:tc>
-          <w:tcPr>
-            <w:tcW w:w="0" w:type="auto"/>
-            <w:tcBorders>
-              <w:top w:val="nil"/>
-              <w:left w:val="nil"/>
-              <w:bottom w:val="nil"/>
-              <w:right w:val="nil"/>
-            </w:tcBorders>
-            <w:shd w:val="clear" w:color="auto" w:fill="auto"/>
-            <w:vAlign w:val="center"/>
-          </w:tcPr>
-          <w:p>
-            <w:pPr>
-              <w:spacing w:after="0" w:line="240" w:lineRule="auto"/>
-              <w:jc w:val="center"/>
-              <w:rPr>
-                <w:rFonts w:ascii="Dax-Regular" w:eastAsia="Times New Roman" w:hAnsi="Dax-Regular" w:cs="Calibri"/>
-                <w:noProof w:val="0"/>
-                <w:color w:val="000000"/>
-              </w:rPr>
-            </w:pPr>
+          </w:tcPr>
+          <w:p>
+            <w:pPr>
+              <w:spacing w:after="0" w:line="240" w:lineRule="auto"/>
+              <w:jc w:val="center"/>
+              <w:rPr>
+                <w:rFonts w:ascii="Dax-Regular" w:eastAsia="Times New Roman" w:hAnsi="Dax-Regular" w:cs="Calibri"/>
+                <w:noProof w:val="0"/>
+                <w:color w:val="000000"/>
+              </w:rPr>
+            </w:pPr>
+            <w:r>
+              <w:rPr>
+                <w:rFonts w:ascii="Dax-Regular" w:hAnsi="Dax-Regular"/>
+                <w:noProof w:val="0"/>
+                <w:lang w:val="es-419"/>
+              </w:rPr>
+              <w:t>156003.92</w:t>
+            </w:r>
+          </w:p>
+        </w:tc>
+        <w:tc>
+          <w:tcPr>
+            <w:tcW w:w="0" w:type="auto"/>
+            <w:tcBorders>
+              <w:top w:val="nil"/>
+              <w:left w:val="nil"/>
+              <w:bottom w:val="nil"/>
+              <w:right w:val="nil"/>
+            </w:tcBorders>
+            <w:shd w:val="clear" w:color="auto" w:fill="auto"/>
+          </w:tcPr>
+          <w:p>
+            <w:pPr>
+              <w:spacing w:after="0" w:line="240" w:lineRule="auto"/>
+              <w:jc w:val="center"/>
+              <w:rPr>
+                <w:rFonts w:ascii="Dax-Regular" w:eastAsia="Times New Roman" w:hAnsi="Dax-Regular" w:cs="Calibri"/>
+                <w:noProof w:val="0"/>
+                <w:color w:val="000000"/>
+              </w:rPr>
+            </w:pPr>
+            <w:r>
+              <w:rPr>
+                <w:rFonts w:ascii="Dax-Regular" w:hAnsi="Dax-Regular"/>
+                <w:noProof w:val="0"/>
+                <w:lang w:val="es-419"/>
+              </w:rPr>
+              <w:t>155501.46</w:t>
+            </w:r>
+          </w:p>
+        </w:tc>
+        <w:tc>
+          <w:tcPr>
+            <w:tcW w:w="0" w:type="auto"/>
+            <w:tcBorders>
+              <w:top w:val="nil"/>
+              <w:left w:val="nil"/>
+              <w:bottom w:val="nil"/>
+              <w:right w:val="nil"/>
+            </w:tcBorders>
+            <w:shd w:val="clear" w:color="auto" w:fill="auto"/>
+          </w:tcPr>
+          <w:p>
+            <w:pPr>
+              <w:spacing w:after="0" w:line="240" w:lineRule="auto"/>
+              <w:jc w:val="center"/>
+              <w:rPr>
+                <w:rFonts w:ascii="Dax-Regular" w:eastAsia="Times New Roman" w:hAnsi="Dax-Regular" w:cs="Calibri"/>
+                <w:noProof w:val="0"/>
+                <w:color w:val="000000"/>
+              </w:rPr>
+            </w:pPr>
+            <w:r>
+              <w:rPr>
+                <w:rFonts w:ascii="Dax-Regular" w:hAnsi="Dax-Regular"/>
+                <w:noProof w:val="0"/>
+                <w:lang w:val="es-419"/>
+              </w:rPr>
+              <w:t>1381.75</w:t>
+            </w:r>
+          </w:p>
+        </w:tc>
+        <w:tc>
+          <w:tcPr>
+            <w:tcW w:w="0" w:type="auto"/>
+            <w:tcBorders>
+              <w:top w:val="nil"/>
+              <w:left w:val="nil"/>
+              <w:bottom w:val="nil"/>
+              <w:right w:val="nil"/>
+            </w:tcBorders>
+            <w:shd w:val="clear" w:color="auto" w:fill="auto"/>
+            <w:vAlign w:val="center"/>
+          </w:tcPr>
+          <w:p>
+            <w:pPr>
+              <w:spacing w:after="0" w:line="240" w:lineRule="auto"/>
+              <w:jc w:val="center"/>
+              <w:rPr>
+                <w:rFonts w:ascii="Dax-Regular" w:eastAsia="Times New Roman" w:hAnsi="Dax-Regular" w:cs="Calibri"/>
+                <w:noProof w:val="0"/>
+                <w:color w:val="000000"/>
+              </w:rPr>
+            </w:pPr>
+            <w:r>
+              <w:rPr>
+                <w:rFonts w:ascii="Dax-Regular" w:eastAsia="Times New Roman" w:hAnsi="Dax-Regular" w:cs="Calibri"/>
+                <w:noProof w:val="0"/>
+                <w:color w:val="000000"/>
+              </w:rPr>
+              <w:t>291352.31</w:t>
+            </w:r>
+          </w:p>
+        </w:tc>
+        <w:tc>
+          <w:tcPr>
+            <w:tcW w:w="0" w:type="auto"/>
+            <w:tcBorders>
+              <w:top w:val="nil"/>
+              <w:left w:val="nil"/>
+              <w:bottom w:val="nil"/>
+              <w:right w:val="nil"/>
+            </w:tcBorders>
+            <w:shd w:val="clear" w:color="auto" w:fill="auto"/>
+            <w:vAlign w:val="center"/>
+          </w:tcPr>
+          <w:p>
+            <w:pPr>
+              <w:spacing w:after="0" w:line="240" w:lineRule="auto"/>
+              <w:jc w:val="center"/>
+              <w:rPr>
+                <w:rFonts w:ascii="Dax-Regular" w:eastAsia="Times New Roman" w:hAnsi="Dax-Regular" w:cs="Calibri"/>
+                <w:noProof w:val="0"/>
+                <w:color w:val="000000"/>
+              </w:rPr>
+            </w:pPr>
+            <w:r>
+              <w:rPr>
+                <w:rFonts w:ascii="Dax-Regular" w:eastAsia="Times New Roman" w:hAnsi="Dax-Regular" w:cs="Calibri"/>
+                <w:noProof w:val="0"/>
+                <w:color w:val="000000"/>
+              </w:rPr>
+              <w:t>735.78</w:t>
+            </w:r>
           </w:p>
         </w:tc>
       </w:tr>
@@ -6670,18 +7292,25 @@
               <w:right w:val="nil"/>
             </w:tcBorders>
             <w:shd w:val="clear" w:color="D9D9D9" w:fill="D9D9D9"/>
-            <w:vAlign w:val="center"/>
-          </w:tcPr>
-          <w:p>
-            <w:pPr>
-              <w:spacing w:after="0" w:line="240" w:lineRule="auto"/>
-              <w:jc w:val="center"/>
-              <w:rPr>
-                <w:rFonts w:ascii="Dax-Regular" w:eastAsia="Times New Roman" w:hAnsi="Dax-Regular" w:cs="Calibri"/>
-                <w:noProof w:val="0"/>
-                <w:color w:val="000000"/>
-              </w:rPr>
-            </w:pPr>
+          </w:tcPr>
+          <w:p>
+            <w:pPr>
+              <w:spacing w:after="0" w:line="240" w:lineRule="auto"/>
+              <w:jc w:val="center"/>
+              <w:rPr>
+                <w:rFonts w:ascii="Dax-Regular" w:eastAsia="Times New Roman" w:hAnsi="Dax-Regular" w:cs="Calibri"/>
+                <w:noProof w:val="0"/>
+                <w:color w:val="000000"/>
+              </w:rPr>
+            </w:pPr>
+            <w:r>
+              <w:rPr>
+                <w:rFonts w:ascii="Dax-Regular" w:hAnsi="Dax-Regular"/>
+                <w:noProof w:val="0"/>
+                <w:lang w:val="es-419"/>
+              </w:rPr>
+              <w:t>631197.53</w:t>
+            </w:r>
           </w:p>
         </w:tc>
         <w:tc>
@@ -6694,18 +7323,25 @@
               <w:right w:val="nil"/>
             </w:tcBorders>
             <w:shd w:val="clear" w:color="D9D9D9" w:fill="D9D9D9"/>
-            <w:vAlign w:val="center"/>
-          </w:tcPr>
-          <w:p>
-            <w:pPr>
-              <w:spacing w:after="0" w:line="240" w:lineRule="auto"/>
-              <w:jc w:val="center"/>
-              <w:rPr>
-                <w:rFonts w:ascii="Dax-Regular" w:eastAsia="Times New Roman" w:hAnsi="Dax-Regular" w:cs="Calibri"/>
-                <w:noProof w:val="0"/>
-                <w:color w:val="000000"/>
-              </w:rPr>
-            </w:pPr>
+          </w:tcPr>
+          <w:p>
+            <w:pPr>
+              <w:spacing w:after="0" w:line="240" w:lineRule="auto"/>
+              <w:jc w:val="center"/>
+              <w:rPr>
+                <w:rFonts w:ascii="Dax-Regular" w:eastAsia="Times New Roman" w:hAnsi="Dax-Regular" w:cs="Calibri"/>
+                <w:noProof w:val="0"/>
+                <w:color w:val="000000"/>
+              </w:rPr>
+            </w:pPr>
+            <w:r>
+              <w:rPr>
+                <w:rFonts w:ascii="Dax-Regular" w:hAnsi="Dax-Regular"/>
+                <w:noProof w:val="0"/>
+                <w:lang w:val="es-419"/>
+              </w:rPr>
+              <w:t>650372.26</w:t>
+            </w:r>
           </w:p>
         </w:tc>
         <w:tc>
@@ -6718,18 +7354,25 @@
               <w:right w:val="nil"/>
             </w:tcBorders>
             <w:shd w:val="clear" w:color="D9D9D9" w:fill="D9D9D9"/>
-            <w:vAlign w:val="center"/>
-          </w:tcPr>
-          <w:p>
-            <w:pPr>
-              <w:spacing w:after="0" w:line="240" w:lineRule="auto"/>
-              <w:jc w:val="center"/>
-              <w:rPr>
-                <w:rFonts w:ascii="Dax-Regular" w:eastAsia="Times New Roman" w:hAnsi="Dax-Regular" w:cs="Calibri"/>
-                <w:noProof w:val="0"/>
-                <w:color w:val="000000"/>
-              </w:rPr>
-            </w:pPr>
+          </w:tcPr>
+          <w:p>
+            <w:pPr>
+              <w:spacing w:after="0" w:line="240" w:lineRule="auto"/>
+              <w:jc w:val="center"/>
+              <w:rPr>
+                <w:rFonts w:ascii="Dax-Regular" w:eastAsia="Times New Roman" w:hAnsi="Dax-Regular" w:cs="Calibri"/>
+                <w:noProof w:val="0"/>
+                <w:color w:val="000000"/>
+              </w:rPr>
+            </w:pPr>
+            <w:r>
+              <w:rPr>
+                <w:rFonts w:ascii="Dax-Regular" w:hAnsi="Dax-Regular"/>
+                <w:noProof w:val="0"/>
+                <w:lang w:val="es-419"/>
+              </w:rPr>
+              <w:t>3346.01</w:t>
+            </w:r>
           </w:p>
         </w:tc>
         <w:tc>
@@ -6754,6 +7397,12 @@
                 <w:color w:val="000000"/>
               </w:rPr>
             </w:pPr>
+            <w:r>
+              <w:rPr>
+                <w:lang w:val="es-ES"/>
+              </w:rPr>
+              <w:t>1131074.02</w:t>
+            </w:r>
           </w:p>
         </w:tc>
         <w:tc>
@@ -6778,6 +7427,14 @@
                 <w:color w:val="000000"/>
               </w:rPr>
             </w:pPr>
+            <w:r>
+              <w:rPr>
+                <w:rFonts w:ascii="Dax-Regular" w:eastAsia="Times New Roman" w:hAnsi="Dax-Regular" w:cs="Calibri"/>
+                <w:noProof w:val="0"/>
+                <w:color w:val="000000"/>
+              </w:rPr>
+              <w:t>1563.23</w:t>
+            </w:r>
           </w:p>
         </w:tc>
       </w:tr>
@@ -6876,66 +7533,81 @@
               <w:right w:val="nil"/>
             </w:tcBorders>
             <w:shd w:val="clear" w:color="auto" w:fill="auto"/>
-            <w:vAlign w:val="center"/>
-          </w:tcPr>
-          <w:p>
-            <w:pPr>
-              <w:spacing w:after="0" w:line="240" w:lineRule="auto"/>
-              <w:jc w:val="center"/>
-              <w:rPr>
-                <w:rFonts w:ascii="Dax-Regular" w:eastAsia="Times New Roman" w:hAnsi="Dax-Regular" w:cs="Calibri"/>
-                <w:noProof w:val="0"/>
-                <w:color w:val="000000"/>
-              </w:rPr>
-            </w:pPr>
-          </w:p>
-        </w:tc>
-        <w:tc>
-          <w:tcPr>
-            <w:tcW w:w="0" w:type="auto"/>
-            <w:tcBorders>
-              <w:top w:val="nil"/>
-              <w:left w:val="nil"/>
-              <w:bottom w:val="nil"/>
-              <w:right w:val="nil"/>
-            </w:tcBorders>
-            <w:shd w:val="clear" w:color="auto" w:fill="auto"/>
-            <w:vAlign w:val="center"/>
-          </w:tcPr>
-          <w:p>
-            <w:pPr>
-              <w:spacing w:after="0" w:line="240" w:lineRule="auto"/>
-              <w:jc w:val="center"/>
-              <w:rPr>
-                <w:rFonts w:ascii="Dax-Regular" w:eastAsia="Times New Roman" w:hAnsi="Dax-Regular" w:cs="Calibri"/>
-                <w:noProof w:val="0"/>
-                <w:color w:val="000000"/>
-              </w:rPr>
-            </w:pPr>
-          </w:p>
-        </w:tc>
-        <w:tc>
-          <w:tcPr>
-            <w:tcW w:w="0" w:type="auto"/>
-            <w:tcBorders>
-              <w:top w:val="nil"/>
-              <w:left w:val="nil"/>
-              <w:bottom w:val="nil"/>
-              <w:right w:val="nil"/>
-            </w:tcBorders>
-            <w:shd w:val="clear" w:color="auto" w:fill="auto"/>
-            <w:vAlign w:val="center"/>
-          </w:tcPr>
-          <w:p>
-            <w:pPr>
-              <w:spacing w:after="0" w:line="240" w:lineRule="auto"/>
-              <w:jc w:val="center"/>
-              <w:rPr>
-                <w:rFonts w:ascii="Dax-Regular" w:eastAsia="Times New Roman" w:hAnsi="Dax-Regular" w:cs="Calibri"/>
-                <w:noProof w:val="0"/>
-                <w:color w:val="000000"/>
-              </w:rPr>
-            </w:pPr>
+          </w:tcPr>
+          <w:p>
+            <w:pPr>
+              <w:spacing w:after="0" w:line="240" w:lineRule="auto"/>
+              <w:jc w:val="center"/>
+              <w:rPr>
+                <w:rFonts w:ascii="Dax-Regular" w:eastAsia="Times New Roman" w:hAnsi="Dax-Regular" w:cs="Calibri"/>
+                <w:noProof w:val="0"/>
+                <w:color w:val="000000"/>
+              </w:rPr>
+            </w:pPr>
+            <w:r>
+              <w:rPr>
+                <w:rFonts w:ascii="Dax-Regular" w:hAnsi="Dax-Regular"/>
+                <w:noProof w:val="0"/>
+                <w:lang w:val="es-419"/>
+              </w:rPr>
+              <w:t>7176.43</w:t>
+            </w:r>
+          </w:p>
+        </w:tc>
+        <w:tc>
+          <w:tcPr>
+            <w:tcW w:w="0" w:type="auto"/>
+            <w:tcBorders>
+              <w:top w:val="nil"/>
+              <w:left w:val="nil"/>
+              <w:bottom w:val="nil"/>
+              <w:right w:val="nil"/>
+            </w:tcBorders>
+            <w:shd w:val="clear" w:color="auto" w:fill="auto"/>
+            <w:vAlign w:val="center"/>
+          </w:tcPr>
+          <w:p>
+            <w:pPr>
+              <w:spacing w:after="0" w:line="240" w:lineRule="auto"/>
+              <w:jc w:val="center"/>
+              <w:rPr>
+                <w:rFonts w:ascii="Dax-Regular" w:eastAsia="Times New Roman" w:hAnsi="Dax-Regular" w:cs="Calibri"/>
+                <w:noProof w:val="0"/>
+                <w:color w:val="000000"/>
+              </w:rPr>
+            </w:pPr>
+          </w:p>
+        </w:tc>
+        <w:tc>
+          <w:tcPr>
+            <w:tcW w:w="0" w:type="auto"/>
+            <w:tcBorders>
+              <w:top w:val="nil"/>
+              <w:left w:val="nil"/>
+              <w:bottom w:val="nil"/>
+              <w:right w:val="nil"/>
+            </w:tcBorders>
+            <w:shd w:val="clear" w:color="auto" w:fill="auto"/>
+            <w:vAlign w:val="center"/>
+          </w:tcPr>
+          <w:p>
+            <w:pPr>
+              <w:spacing w:after="0" w:line="240" w:lineRule="auto"/>
+              <w:jc w:val="center"/>
+              <w:rPr>
+                <w:rFonts w:ascii="Dax-Regular" w:eastAsia="Times New Roman" w:hAnsi="Dax-Regular" w:cs="Calibri"/>
+                <w:noProof w:val="0"/>
+                <w:color w:val="000000"/>
+              </w:rPr>
+            </w:pPr>
+            <w:r>
+              <w:rPr>
+                <w:rFonts w:ascii="Dax-Regular" w:eastAsia="Times New Roman" w:hAnsi="Dax-Regular" w:cs="Calibri"/>
+                <w:noProof w:val="0"/>
+                <w:color w:val="000000"/>
+              </w:rPr>
+              <w:t>3369.58</w:t>
+            </w:r>
           </w:p>
         </w:tc>
       </w:tr>
@@ -7034,18 +7706,25 @@
               <w:right w:val="nil"/>
             </w:tcBorders>
             <w:shd w:val="clear" w:color="D9D9D9" w:fill="D9D9D9"/>
-            <w:vAlign w:val="center"/>
-          </w:tcPr>
-          <w:p>
-            <w:pPr>
-              <w:spacing w:after="0" w:line="240" w:lineRule="auto"/>
-              <w:jc w:val="center"/>
-              <w:rPr>
-                <w:rFonts w:ascii="Dax-Regular" w:eastAsia="Times New Roman" w:hAnsi="Dax-Regular" w:cs="Calibri"/>
-                <w:noProof w:val="0"/>
-                <w:color w:val="000000"/>
-              </w:rPr>
-            </w:pPr>
+          </w:tcPr>
+          <w:p>
+            <w:pPr>
+              <w:spacing w:after="0" w:line="240" w:lineRule="auto"/>
+              <w:jc w:val="center"/>
+              <w:rPr>
+                <w:rFonts w:ascii="Dax-Regular" w:eastAsia="Times New Roman" w:hAnsi="Dax-Regular" w:cs="Calibri"/>
+                <w:noProof w:val="0"/>
+                <w:color w:val="000000"/>
+              </w:rPr>
+            </w:pPr>
+            <w:r>
+              <w:rPr>
+                <w:rFonts w:ascii="Dax-Regular" w:hAnsi="Dax-Regular"/>
+                <w:noProof w:val="0"/>
+                <w:lang w:val="es-419"/>
+              </w:rPr>
+              <w:t>17734.72</w:t>
+            </w:r>
           </w:p>
         </w:tc>
         <w:tc>
@@ -7094,6 +7773,12 @@
                 <w:color w:val="000000"/>
               </w:rPr>
             </w:pPr>
+            <w:r>
+              <w:rPr>
+                <w:lang w:val="es-ES"/>
+              </w:rPr>
+              <w:t>7040.93</w:t>
+            </w:r>
           </w:p>
         </w:tc>
       </w:tr>
@@ -7192,66 +7877,81 @@
               <w:right w:val="nil"/>
             </w:tcBorders>
             <w:shd w:val="clear" w:color="auto" w:fill="auto"/>
-            <w:vAlign w:val="center"/>
-          </w:tcPr>
-          <w:p>
-            <w:pPr>
-              <w:spacing w:after="0" w:line="240" w:lineRule="auto"/>
-              <w:jc w:val="center"/>
-              <w:rPr>
-                <w:rFonts w:ascii="Dax-Regular" w:eastAsia="Times New Roman" w:hAnsi="Dax-Regular" w:cs="Calibri"/>
-                <w:noProof w:val="0"/>
-                <w:color w:val="000000"/>
-              </w:rPr>
-            </w:pPr>
-          </w:p>
-        </w:tc>
-        <w:tc>
-          <w:tcPr>
-            <w:tcW w:w="0" w:type="auto"/>
-            <w:tcBorders>
-              <w:top w:val="nil"/>
-              <w:left w:val="nil"/>
-              <w:bottom w:val="nil"/>
-              <w:right w:val="nil"/>
-            </w:tcBorders>
-            <w:shd w:val="clear" w:color="auto" w:fill="auto"/>
-            <w:vAlign w:val="center"/>
-          </w:tcPr>
-          <w:p>
-            <w:pPr>
-              <w:spacing w:after="0" w:line="240" w:lineRule="auto"/>
-              <w:jc w:val="center"/>
-              <w:rPr>
-                <w:rFonts w:ascii="Dax-Regular" w:eastAsia="Times New Roman" w:hAnsi="Dax-Regular" w:cs="Calibri"/>
-                <w:noProof w:val="0"/>
-                <w:color w:val="000000"/>
-              </w:rPr>
-            </w:pPr>
-          </w:p>
-        </w:tc>
-        <w:tc>
-          <w:tcPr>
-            <w:tcW w:w="0" w:type="auto"/>
-            <w:tcBorders>
-              <w:top w:val="nil"/>
-              <w:left w:val="nil"/>
-              <w:bottom w:val="nil"/>
-              <w:right w:val="nil"/>
-            </w:tcBorders>
-            <w:shd w:val="clear" w:color="auto" w:fill="auto"/>
-            <w:vAlign w:val="center"/>
-          </w:tcPr>
-          <w:p>
-            <w:pPr>
-              <w:spacing w:after="0" w:line="240" w:lineRule="auto"/>
-              <w:jc w:val="center"/>
-              <w:rPr>
-                <w:rFonts w:ascii="Dax-Regular" w:eastAsia="Times New Roman" w:hAnsi="Dax-Regular" w:cs="Calibri"/>
-                <w:noProof w:val="0"/>
-                <w:color w:val="000000"/>
-              </w:rPr>
-            </w:pPr>
+          </w:tcPr>
+          <w:p>
+            <w:pPr>
+              <w:spacing w:after="0" w:line="240" w:lineRule="auto"/>
+              <w:jc w:val="center"/>
+              <w:rPr>
+                <w:rFonts w:ascii="Dax-Regular" w:eastAsia="Times New Roman" w:hAnsi="Dax-Regular" w:cs="Calibri"/>
+                <w:noProof w:val="0"/>
+                <w:color w:val="000000"/>
+              </w:rPr>
+            </w:pPr>
+            <w:r>
+              <w:rPr>
+                <w:rFonts w:ascii="Dax-Regular" w:hAnsi="Dax-Regular"/>
+                <w:noProof w:val="0"/>
+                <w:lang w:val="es-419"/>
+              </w:rPr>
+              <w:t>43265.97</w:t>
+            </w:r>
+          </w:p>
+        </w:tc>
+        <w:tc>
+          <w:tcPr>
+            <w:tcW w:w="0" w:type="auto"/>
+            <w:tcBorders>
+              <w:top w:val="nil"/>
+              <w:left w:val="nil"/>
+              <w:bottom w:val="nil"/>
+              <w:right w:val="nil"/>
+            </w:tcBorders>
+            <w:shd w:val="clear" w:color="auto" w:fill="auto"/>
+            <w:vAlign w:val="center"/>
+          </w:tcPr>
+          <w:p>
+            <w:pPr>
+              <w:spacing w:after="0" w:line="240" w:lineRule="auto"/>
+              <w:jc w:val="center"/>
+              <w:rPr>
+                <w:rFonts w:ascii="Dax-Regular" w:eastAsia="Times New Roman" w:hAnsi="Dax-Regular" w:cs="Calibri"/>
+                <w:noProof w:val="0"/>
+                <w:color w:val="000000"/>
+              </w:rPr>
+            </w:pPr>
+          </w:p>
+        </w:tc>
+        <w:tc>
+          <w:tcPr>
+            <w:tcW w:w="0" w:type="auto"/>
+            <w:tcBorders>
+              <w:top w:val="nil"/>
+              <w:left w:val="nil"/>
+              <w:bottom w:val="nil"/>
+              <w:right w:val="nil"/>
+            </w:tcBorders>
+            <w:shd w:val="clear" w:color="auto" w:fill="auto"/>
+            <w:vAlign w:val="center"/>
+          </w:tcPr>
+          <w:p>
+            <w:pPr>
+              <w:spacing w:after="0" w:line="240" w:lineRule="auto"/>
+              <w:jc w:val="center"/>
+              <w:rPr>
+                <w:rFonts w:ascii="Dax-Regular" w:eastAsia="Times New Roman" w:hAnsi="Dax-Regular" w:cs="Calibri"/>
+                <w:noProof w:val="0"/>
+                <w:color w:val="000000"/>
+              </w:rPr>
+            </w:pPr>
+            <w:r>
+              <w:rPr>
+                <w:rFonts w:ascii="Dax-Regular" w:eastAsia="Times New Roman" w:hAnsi="Dax-Regular" w:cs="Calibri"/>
+                <w:noProof w:val="0"/>
+                <w:color w:val="000000"/>
+              </w:rPr>
+              <w:t>14842.94</w:t>
+            </w:r>
           </w:p>
         </w:tc>
       </w:tr>
@@ -7350,18 +8050,25 @@
               <w:right w:val="nil"/>
             </w:tcBorders>
             <w:shd w:val="clear" w:color="D9D9D9" w:fill="D9D9D9"/>
-            <w:vAlign w:val="center"/>
-          </w:tcPr>
-          <w:p>
-            <w:pPr>
-              <w:spacing w:after="0" w:line="240" w:lineRule="auto"/>
-              <w:jc w:val="center"/>
-              <w:rPr>
-                <w:rFonts w:ascii="Dax-Regular" w:eastAsia="Times New Roman" w:hAnsi="Dax-Regular" w:cs="Calibri"/>
-                <w:noProof w:val="0"/>
-                <w:color w:val="000000"/>
-              </w:rPr>
-            </w:pPr>
+          </w:tcPr>
+          <w:p>
+            <w:pPr>
+              <w:spacing w:after="0" w:line="240" w:lineRule="auto"/>
+              <w:jc w:val="center"/>
+              <w:rPr>
+                <w:rFonts w:ascii="Dax-Regular" w:eastAsia="Times New Roman" w:hAnsi="Dax-Regular" w:cs="Calibri"/>
+                <w:noProof w:val="0"/>
+                <w:color w:val="000000"/>
+              </w:rPr>
+            </w:pPr>
+            <w:r>
+              <w:rPr>
+                <w:rFonts w:ascii="Dax-Regular" w:hAnsi="Dax-Regular"/>
+                <w:noProof w:val="0"/>
+                <w:lang w:val="es-419"/>
+              </w:rPr>
+              <w:t>105838.68</w:t>
+            </w:r>
           </w:p>
         </w:tc>
         <w:tc>
@@ -7410,6 +8117,14 @@
                 <w:color w:val="000000"/>
               </w:rPr>
             </w:pPr>
+            <w:r>
+              <w:rPr>
+                <w:rFonts w:ascii="Dax-Regular" w:eastAsia="Times New Roman" w:hAnsi="Dax-Regular" w:cs="Calibri"/>
+                <w:noProof w:val="0"/>
+                <w:color w:val="000000"/>
+              </w:rPr>
+              <w:t>31503.664</w:t>
+            </w:r>
           </w:p>
         </w:tc>
       </w:tr>
@@ -7629,12 +8344,12 @@
         <w:tblLook w:val="04A0" w:firstRow="1" w:lastRow="0" w:firstColumn="1" w:lastColumn="0" w:noHBand="0" w:noVBand="1"/>
       </w:tblPr>
       <w:tblGrid>
-        <w:gridCol w:w="2636"/>
-        <w:gridCol w:w="1522"/>
-        <w:gridCol w:w="1540"/>
-        <w:gridCol w:w="1142"/>
-        <w:gridCol w:w="1222"/>
-        <w:gridCol w:w="1298"/>
+        <w:gridCol w:w="2228"/>
+        <w:gridCol w:w="1503"/>
+        <w:gridCol w:w="1582"/>
+        <w:gridCol w:w="1297"/>
+        <w:gridCol w:w="1398"/>
+        <w:gridCol w:w="1352"/>
       </w:tblGrid>
       <w:tr>
         <w:trPr>
@@ -7723,27 +8438,10 @@
                 <w:noProof w:val="0"/>
                 <w:color w:val="000000"/>
               </w:rPr>
-              <w:t>Insertion Sort [ms]</w:t>
-            </w:r>
-          </w:p>
-        </w:tc>
-        <w:tc>
-          <w:tcPr>
-            <w:tcW w:w="0" w:type="auto"/>
-            <w:tcBorders>
-              <w:top w:val="single" w:sz="4" w:space="0" w:color="000000"/>
-              <w:left w:val="nil"/>
-              <w:bottom w:val="single" w:sz="4" w:space="0" w:color="000000"/>
-              <w:right w:val="nil"/>
-            </w:tcBorders>
-            <w:shd w:val="clear" w:color="auto" w:fill="auto"/>
-            <w:vAlign w:val="center"/>
-            <w:hideMark/>
-          </w:tcPr>
-          <w:p>
-            <w:pPr>
-              <w:spacing w:after="0" w:line="240" w:lineRule="auto"/>
-              <w:jc w:val="center"/>
+              <w:t>Insertion Sort [</w:t>
+            </w:r>
+            <w:proofErr w:type="spellStart"/>
+            <w:r>
               <w:rPr>
                 <w:rFonts w:ascii="Dax-Regular" w:eastAsia="Times New Roman" w:hAnsi="Dax-Regular" w:cs="Calibri"/>
                 <w:b/>
@@ -7751,7 +8449,9 @@
                 <w:noProof w:val="0"/>
                 <w:color w:val="000000"/>
               </w:rPr>
-            </w:pPr>
+              <w:t>ms</w:t>
+            </w:r>
+            <w:proofErr w:type="spellEnd"/>
             <w:r>
               <w:rPr>
                 <w:rFonts w:ascii="Dax-Regular" w:eastAsia="Times New Roman" w:hAnsi="Dax-Regular" w:cs="Calibri"/>
@@ -7760,7 +8460,7 @@
                 <w:noProof w:val="0"/>
                 <w:color w:val="000000"/>
               </w:rPr>
-              <w:t>Selection Sort [ms]</w:t>
+              <w:t>]</w:t>
             </w:r>
           </w:p>
         </w:tc>
@@ -7797,27 +8497,10 @@
                 <w:noProof w:val="0"/>
                 <w:color w:val="000000"/>
               </w:rPr>
-              <w:t>Shell Sort [ms]</w:t>
-            </w:r>
-          </w:p>
-        </w:tc>
-        <w:tc>
-          <w:tcPr>
-            <w:tcW w:w="0" w:type="auto"/>
-            <w:tcBorders>
-              <w:top w:val="single" w:sz="4" w:space="0" w:color="000000"/>
-              <w:left w:val="nil"/>
-              <w:bottom w:val="single" w:sz="4" w:space="0" w:color="000000"/>
-              <w:right w:val="nil"/>
-            </w:tcBorders>
-            <w:shd w:val="clear" w:color="auto" w:fill="auto"/>
-            <w:vAlign w:val="center"/>
-            <w:hideMark/>
-          </w:tcPr>
-          <w:p>
-            <w:pPr>
-              <w:spacing w:after="0" w:line="240" w:lineRule="auto"/>
-              <w:jc w:val="center"/>
+              <w:t>Selection Sort [</w:t>
+            </w:r>
+            <w:proofErr w:type="spellStart"/>
+            <w:r>
               <w:rPr>
                 <w:rFonts w:ascii="Dax-Regular" w:eastAsia="Times New Roman" w:hAnsi="Dax-Regular" w:cs="Calibri"/>
                 <w:b/>
@@ -7825,7 +8508,9 @@
                 <w:noProof w:val="0"/>
                 <w:color w:val="000000"/>
               </w:rPr>
-            </w:pPr>
+              <w:t>ms</w:t>
+            </w:r>
+            <w:proofErr w:type="spellEnd"/>
             <w:r>
               <w:rPr>
                 <w:rFonts w:ascii="Dax-Regular" w:eastAsia="Times New Roman" w:hAnsi="Dax-Regular" w:cs="Calibri"/>
@@ -7834,7 +8519,7 @@
                 <w:noProof w:val="0"/>
                 <w:color w:val="000000"/>
               </w:rPr>
-              <w:t>Quick Sort [ms]</w:t>
+              <w:t>]</w:t>
             </w:r>
           </w:p>
         </w:tc>
@@ -7871,7 +8556,147 @@
                 <w:noProof w:val="0"/>
                 <w:color w:val="000000"/>
               </w:rPr>
-              <w:t>Merge Sort [ms]</w:t>
+              <w:t>Shell Sort [</w:t>
+            </w:r>
+            <w:proofErr w:type="spellStart"/>
+            <w:r>
+              <w:rPr>
+                <w:rFonts w:ascii="Dax-Regular" w:eastAsia="Times New Roman" w:hAnsi="Dax-Regular" w:cs="Calibri"/>
+                <w:b/>
+                <w:bCs/>
+                <w:noProof w:val="0"/>
+                <w:color w:val="000000"/>
+              </w:rPr>
+              <w:t>ms</w:t>
+            </w:r>
+            <w:proofErr w:type="spellEnd"/>
+            <w:r>
+              <w:rPr>
+                <w:rFonts w:ascii="Dax-Regular" w:eastAsia="Times New Roman" w:hAnsi="Dax-Regular" w:cs="Calibri"/>
+                <w:b/>
+                <w:bCs/>
+                <w:noProof w:val="0"/>
+                <w:color w:val="000000"/>
+              </w:rPr>
+              <w:t>]</w:t>
+            </w:r>
+          </w:p>
+        </w:tc>
+        <w:tc>
+          <w:tcPr>
+            <w:tcW w:w="0" w:type="auto"/>
+            <w:tcBorders>
+              <w:top w:val="single" w:sz="4" w:space="0" w:color="000000"/>
+              <w:left w:val="nil"/>
+              <w:bottom w:val="single" w:sz="4" w:space="0" w:color="000000"/>
+              <w:right w:val="nil"/>
+            </w:tcBorders>
+            <w:shd w:val="clear" w:color="auto" w:fill="auto"/>
+            <w:vAlign w:val="center"/>
+            <w:hideMark/>
+          </w:tcPr>
+          <w:p>
+            <w:pPr>
+              <w:spacing w:after="0" w:line="240" w:lineRule="auto"/>
+              <w:jc w:val="center"/>
+              <w:rPr>
+                <w:rFonts w:ascii="Dax-Regular" w:eastAsia="Times New Roman" w:hAnsi="Dax-Regular" w:cs="Calibri"/>
+                <w:b/>
+                <w:bCs/>
+                <w:noProof w:val="0"/>
+                <w:color w:val="000000"/>
+              </w:rPr>
+            </w:pPr>
+            <w:r>
+              <w:rPr>
+                <w:rFonts w:ascii="Dax-Regular" w:eastAsia="Times New Roman" w:hAnsi="Dax-Regular" w:cs="Calibri"/>
+                <w:b/>
+                <w:bCs/>
+                <w:noProof w:val="0"/>
+                <w:color w:val="000000"/>
+              </w:rPr>
+              <w:t>Quick Sort [</w:t>
+            </w:r>
+            <w:proofErr w:type="spellStart"/>
+            <w:r>
+              <w:rPr>
+                <w:rFonts w:ascii="Dax-Regular" w:eastAsia="Times New Roman" w:hAnsi="Dax-Regular" w:cs="Calibri"/>
+                <w:b/>
+                <w:bCs/>
+                <w:noProof w:val="0"/>
+                <w:color w:val="000000"/>
+              </w:rPr>
+              <w:t>ms</w:t>
+            </w:r>
+            <w:proofErr w:type="spellEnd"/>
+            <w:r>
+              <w:rPr>
+                <w:rFonts w:ascii="Dax-Regular" w:eastAsia="Times New Roman" w:hAnsi="Dax-Regular" w:cs="Calibri"/>
+                <w:b/>
+                <w:bCs/>
+                <w:noProof w:val="0"/>
+                <w:color w:val="000000"/>
+              </w:rPr>
+              <w:t>]</w:t>
+            </w:r>
+          </w:p>
+        </w:tc>
+        <w:tc>
+          <w:tcPr>
+            <w:tcW w:w="0" w:type="auto"/>
+            <w:tcBorders>
+              <w:top w:val="single" w:sz="4" w:space="0" w:color="000000"/>
+              <w:left w:val="nil"/>
+              <w:bottom w:val="single" w:sz="4" w:space="0" w:color="000000"/>
+              <w:right w:val="nil"/>
+            </w:tcBorders>
+            <w:shd w:val="clear" w:color="auto" w:fill="auto"/>
+            <w:vAlign w:val="center"/>
+            <w:hideMark/>
+          </w:tcPr>
+          <w:p>
+            <w:pPr>
+              <w:spacing w:after="0" w:line="240" w:lineRule="auto"/>
+              <w:jc w:val="center"/>
+              <w:rPr>
+                <w:rFonts w:ascii="Dax-Regular" w:eastAsia="Times New Roman" w:hAnsi="Dax-Regular" w:cs="Calibri"/>
+                <w:b/>
+                <w:bCs/>
+                <w:noProof w:val="0"/>
+                <w:color w:val="000000"/>
+              </w:rPr>
+            </w:pPr>
+            <w:r>
+              <w:rPr>
+                <w:rFonts w:ascii="Dax-Regular" w:eastAsia="Times New Roman" w:hAnsi="Dax-Regular" w:cs="Calibri"/>
+                <w:b/>
+                <w:bCs/>
+                <w:noProof w:val="0"/>
+                <w:color w:val="000000"/>
+              </w:rPr>
+              <w:t>Merge Sort [</w:t>
+            </w:r>
+            <w:proofErr w:type="spellStart"/>
+            <w:r>
+              <w:rPr>
+                <w:rFonts w:ascii="Dax-Regular" w:eastAsia="Times New Roman" w:hAnsi="Dax-Regular" w:cs="Calibri"/>
+                <w:b/>
+                <w:bCs/>
+                <w:noProof w:val="0"/>
+                <w:color w:val="000000"/>
+              </w:rPr>
+              <w:t>ms</w:t>
+            </w:r>
+            <w:proofErr w:type="spellEnd"/>
+            <w:r>
+              <w:rPr>
+                <w:rFonts w:ascii="Dax-Regular" w:eastAsia="Times New Roman" w:hAnsi="Dax-Regular" w:cs="Calibri"/>
+                <w:b/>
+                <w:bCs/>
+                <w:noProof w:val="0"/>
+                <w:color w:val="000000"/>
+              </w:rPr>
+              <w:t>]</w:t>
             </w:r>
           </w:p>
         </w:tc>
@@ -7935,6 +8760,14 @@
                 <w:color w:val="000000"/>
               </w:rPr>
             </w:pPr>
+            <w:r>
+              <w:rPr>
+                <w:rFonts w:ascii="Dax-Regular" w:hAnsi="Dax-Regular"/>
+                <w:noProof w:val="0"/>
+                <w:lang w:val="es-419"/>
+              </w:rPr>
+              <w:t>120362.36</w:t>
+            </w:r>
           </w:p>
         </w:tc>
         <w:tc>
@@ -7959,6 +8792,14 @@
                 <w:color w:val="000000"/>
               </w:rPr>
             </w:pPr>
+            <w:r>
+              <w:rPr>
+                <w:rFonts w:ascii="Dax-Regular" w:hAnsi="Dax-Regular"/>
+                <w:noProof w:val="0"/>
+                <w:lang w:val="es-419"/>
+              </w:rPr>
+              <w:t>125226.19</w:t>
+            </w:r>
           </w:p>
         </w:tc>
         <w:tc>
@@ -7983,6 +8824,14 @@
                 <w:color w:val="000000"/>
               </w:rPr>
             </w:pPr>
+            <w:r>
+              <w:rPr>
+                <w:rFonts w:ascii="Dax-Regular" w:hAnsi="Dax-Regular"/>
+                <w:noProof w:val="0"/>
+                <w:lang w:val="es-419"/>
+              </w:rPr>
+              <w:t>7500.41</w:t>
+            </w:r>
           </w:p>
         </w:tc>
         <w:tc>
@@ -8007,6 +8856,14 @@
                 <w:color w:val="000000"/>
               </w:rPr>
             </w:pPr>
+            <w:r>
+              <w:rPr>
+                <w:rFonts w:ascii="Dax-Regular" w:eastAsia="Times New Roman" w:hAnsi="Dax-Regular" w:cs="Calibri"/>
+                <w:noProof w:val="0"/>
+                <w:color w:val="000000"/>
+              </w:rPr>
+              <w:t>238592.40</w:t>
+            </w:r>
           </w:p>
         </w:tc>
         <w:tc>
@@ -8031,6 +8888,14 @@
                 <w:color w:val="000000"/>
               </w:rPr>
             </w:pPr>
+            <w:r>
+              <w:rPr>
+                <w:rFonts w:ascii="Dax-Regular" w:eastAsia="Times New Roman" w:hAnsi="Dax-Regular" w:cs="Calibri"/>
+                <w:noProof w:val="0"/>
+                <w:color w:val="000000"/>
+              </w:rPr>
+              <w:t>574.20</w:t>
+            </w:r>
           </w:p>
         </w:tc>
       </w:tr>
@@ -8093,102 +8958,142 @@
                 <w:color w:val="000000"/>
               </w:rPr>
             </w:pPr>
-          </w:p>
-        </w:tc>
-        <w:tc>
-          <w:tcPr>
-            <w:tcW w:w="0" w:type="auto"/>
-            <w:tcBorders>
-              <w:top w:val="nil"/>
-              <w:left w:val="nil"/>
-              <w:bottom w:val="nil"/>
-              <w:right w:val="nil"/>
-            </w:tcBorders>
-            <w:shd w:val="clear" w:color="auto" w:fill="auto"/>
-            <w:vAlign w:val="center"/>
-          </w:tcPr>
-          <w:p>
-            <w:pPr>
-              <w:spacing w:after="0" w:line="240" w:lineRule="auto"/>
-              <w:jc w:val="center"/>
-              <w:rPr>
-                <w:rFonts w:ascii="Dax-Regular" w:eastAsia="Times New Roman" w:hAnsi="Dax-Regular" w:cs="Calibri"/>
-                <w:noProof w:val="0"/>
-                <w:color w:val="000000"/>
-              </w:rPr>
-            </w:pPr>
-          </w:p>
-        </w:tc>
-        <w:tc>
-          <w:tcPr>
-            <w:tcW w:w="0" w:type="auto"/>
-            <w:tcBorders>
-              <w:top w:val="nil"/>
-              <w:left w:val="nil"/>
-              <w:bottom w:val="nil"/>
-              <w:right w:val="nil"/>
-            </w:tcBorders>
-            <w:shd w:val="clear" w:color="auto" w:fill="auto"/>
-            <w:vAlign w:val="center"/>
-          </w:tcPr>
-          <w:p>
-            <w:pPr>
-              <w:spacing w:after="0" w:line="240" w:lineRule="auto"/>
-              <w:jc w:val="center"/>
-              <w:rPr>
-                <w:rFonts w:ascii="Dax-Regular" w:eastAsia="Times New Roman" w:hAnsi="Dax-Regular" w:cs="Calibri"/>
-                <w:noProof w:val="0"/>
-                <w:color w:val="000000"/>
-              </w:rPr>
-            </w:pPr>
-          </w:p>
-        </w:tc>
-        <w:tc>
-          <w:tcPr>
-            <w:tcW w:w="0" w:type="auto"/>
-            <w:tcBorders>
-              <w:top w:val="nil"/>
-              <w:left w:val="nil"/>
-              <w:bottom w:val="nil"/>
-              <w:right w:val="nil"/>
-            </w:tcBorders>
-            <w:shd w:val="clear" w:color="auto" w:fill="auto"/>
-            <w:vAlign w:val="center"/>
-          </w:tcPr>
-          <w:p>
-            <w:pPr>
-              <w:spacing w:after="0" w:line="240" w:lineRule="auto"/>
-              <w:jc w:val="center"/>
-              <w:rPr>
-                <w:rFonts w:ascii="Dax-Regular" w:eastAsia="Times New Roman" w:hAnsi="Dax-Regular" w:cs="Calibri"/>
-                <w:noProof w:val="0"/>
-                <w:color w:val="000000"/>
-              </w:rPr>
-            </w:pPr>
-          </w:p>
-        </w:tc>
-        <w:tc>
-          <w:tcPr>
-            <w:tcW w:w="0" w:type="auto"/>
-            <w:tcBorders>
-              <w:top w:val="nil"/>
-              <w:left w:val="nil"/>
-              <w:bottom w:val="nil"/>
-              <w:right w:val="nil"/>
-            </w:tcBorders>
-            <w:shd w:val="clear" w:color="auto" w:fill="auto"/>
-            <w:vAlign w:val="center"/>
-          </w:tcPr>
-          <w:p>
-            <w:pPr>
-              <w:spacing w:after="0" w:line="240" w:lineRule="auto"/>
-              <w:jc w:val="center"/>
-              <w:rPr>
-                <w:rFonts w:ascii="Dax-Regular" w:eastAsia="Times New Roman" w:hAnsi="Dax-Regular" w:cs="Calibri"/>
-                <w:noProof w:val="0"/>
-                <w:color w:val="000000"/>
-              </w:rPr>
-            </w:pPr>
+            <w:r>
+              <w:rPr>
+                <w:rFonts w:ascii="Dax-Regular" w:eastAsia="Times New Roman" w:hAnsi="Dax-Regular" w:cs="Calibri"/>
+                <w:noProof w:val="0"/>
+                <w:color w:val="000000"/>
+              </w:rPr>
+              <w:t>1203437.58</w:t>
+            </w:r>
+          </w:p>
+        </w:tc>
+        <w:tc>
+          <w:tcPr>
+            <w:tcW w:w="0" w:type="auto"/>
+            <w:tcBorders>
+              <w:top w:val="nil"/>
+              <w:left w:val="nil"/>
+              <w:bottom w:val="nil"/>
+              <w:right w:val="nil"/>
+            </w:tcBorders>
+            <w:shd w:val="clear" w:color="auto" w:fill="auto"/>
+            <w:vAlign w:val="center"/>
+          </w:tcPr>
+          <w:p>
+            <w:pPr>
+              <w:spacing w:after="0" w:line="240" w:lineRule="auto"/>
+              <w:jc w:val="center"/>
+              <w:rPr>
+                <w:rFonts w:ascii="Dax-Regular" w:eastAsia="Times New Roman" w:hAnsi="Dax-Regular" w:cs="Calibri"/>
+                <w:noProof w:val="0"/>
+                <w:color w:val="000000"/>
+              </w:rPr>
+            </w:pPr>
+            <w:r>
+              <w:rPr>
+                <w:rFonts w:ascii="Dax-Regular" w:hAnsi="Dax-Regular"/>
+                <w:noProof w:val="0"/>
+                <w:lang w:val="es-419"/>
+              </w:rPr>
+              <w:t>1011484.406</w:t>
+            </w:r>
+          </w:p>
+        </w:tc>
+        <w:tc>
+          <w:tcPr>
+            <w:tcW w:w="0" w:type="auto"/>
+            <w:tcBorders>
+              <w:top w:val="nil"/>
+              <w:left w:val="nil"/>
+              <w:bottom w:val="nil"/>
+              <w:right w:val="nil"/>
+            </w:tcBorders>
+            <w:shd w:val="clear" w:color="auto" w:fill="auto"/>
+            <w:vAlign w:val="center"/>
+          </w:tcPr>
+          <w:p>
+            <w:pPr>
+              <w:spacing w:after="0" w:line="240" w:lineRule="auto"/>
+              <w:jc w:val="center"/>
+              <w:rPr>
+                <w:rFonts w:ascii="Dax-Regular" w:eastAsia="Times New Roman" w:hAnsi="Dax-Regular" w:cs="Calibri"/>
+                <w:noProof w:val="0"/>
+                <w:color w:val="000000"/>
+              </w:rPr>
+            </w:pPr>
+            <w:r>
+              <w:rPr>
+                <w:rFonts w:ascii="Dax-Regular" w:hAnsi="Dax-Regular"/>
+                <w:noProof w:val="0"/>
+                <w:lang w:val="es-419"/>
+              </w:rPr>
+              <w:t>30911.665</w:t>
+            </w:r>
+          </w:p>
+        </w:tc>
+        <w:tc>
+          <w:tcPr>
+            <w:tcW w:w="0" w:type="auto"/>
+            <w:tcBorders>
+              <w:top w:val="nil"/>
+              <w:left w:val="nil"/>
+              <w:bottom w:val="nil"/>
+              <w:right w:val="nil"/>
+            </w:tcBorders>
+            <w:shd w:val="clear" w:color="auto" w:fill="auto"/>
+            <w:vAlign w:val="center"/>
+          </w:tcPr>
+          <w:p>
+            <w:pPr>
+              <w:spacing w:after="0" w:line="240" w:lineRule="auto"/>
+              <w:jc w:val="center"/>
+              <w:rPr>
+                <w:rFonts w:ascii="Dax-Regular" w:eastAsia="Times New Roman" w:hAnsi="Dax-Regular" w:cs="Calibri"/>
+                <w:noProof w:val="0"/>
+                <w:color w:val="000000"/>
+              </w:rPr>
+            </w:pPr>
+            <w:r>
+              <w:rPr>
+                <w:rFonts w:ascii="Dax-Regular" w:eastAsia="Times New Roman" w:hAnsi="Dax-Regular" w:cs="Calibri"/>
+                <w:noProof w:val="0"/>
+                <w:color w:val="000000"/>
+              </w:rPr>
+              <w:t>1973669.37</w:t>
+            </w:r>
+          </w:p>
+        </w:tc>
+        <w:tc>
+          <w:tcPr>
+            <w:tcW w:w="0" w:type="auto"/>
+            <w:tcBorders>
+              <w:top w:val="nil"/>
+              <w:left w:val="nil"/>
+              <w:bottom w:val="nil"/>
+              <w:right w:val="nil"/>
+            </w:tcBorders>
+            <w:shd w:val="clear" w:color="auto" w:fill="auto"/>
+            <w:vAlign w:val="center"/>
+          </w:tcPr>
+          <w:p>
+            <w:pPr>
+              <w:spacing w:after="0" w:line="240" w:lineRule="auto"/>
+              <w:jc w:val="center"/>
+              <w:rPr>
+                <w:rFonts w:ascii="Dax-Regular" w:eastAsia="Times New Roman" w:hAnsi="Dax-Regular" w:cs="Calibri"/>
+                <w:noProof w:val="0"/>
+                <w:color w:val="000000"/>
+              </w:rPr>
+            </w:pPr>
+            <w:r>
+              <w:rPr>
+                <w:rFonts w:ascii="Dax-Regular" w:eastAsia="Times New Roman" w:hAnsi="Dax-Regular" w:cs="Calibri"/>
+                <w:noProof w:val="0"/>
+                <w:color w:val="000000"/>
+              </w:rPr>
+              <w:t>2174.15</w:t>
+            </w:r>
           </w:p>
         </w:tc>
       </w:tr>
@@ -8299,6 +9204,14 @@
                 <w:color w:val="000000"/>
               </w:rPr>
             </w:pPr>
+            <w:r>
+              <w:rPr>
+                <w:rFonts w:ascii="Dax-Regular" w:hAnsi="Dax-Regular"/>
+                <w:noProof w:val="0"/>
+                <w:lang w:val="es-419"/>
+              </w:rPr>
+              <w:t>147462.29</w:t>
+            </w:r>
           </w:p>
         </w:tc>
         <w:tc>
@@ -8347,6 +9260,14 @@
                 <w:color w:val="000000"/>
               </w:rPr>
             </w:pPr>
+            <w:r>
+              <w:rPr>
+                <w:rFonts w:ascii="Dax-Regular" w:eastAsia="Times New Roman" w:hAnsi="Dax-Regular" w:cs="Calibri"/>
+                <w:noProof w:val="0"/>
+                <w:color w:val="000000"/>
+              </w:rPr>
+              <w:t>8988.82</w:t>
+            </w:r>
           </w:p>
         </w:tc>
       </w:tr>
@@ -8505,6 +9426,14 @@
                 <w:color w:val="000000"/>
               </w:rPr>
             </w:pPr>
+            <w:r>
+              <w:rPr>
+                <w:rFonts w:ascii="Dax-Regular" w:eastAsia="Times New Roman" w:hAnsi="Dax-Regular" w:cs="Calibri"/>
+                <w:noProof w:val="0"/>
+                <w:color w:val="000000"/>
+              </w:rPr>
+              <w:t>34125.66</w:t>
+            </w:r>
           </w:p>
         </w:tc>
       </w:tr>
@@ -8663,6 +9592,14 @@
                 <w:color w:val="000000"/>
               </w:rPr>
             </w:pPr>
+            <w:r>
+              <w:rPr>
+                <w:rFonts w:ascii="Dax-Regular" w:eastAsia="Times New Roman" w:hAnsi="Dax-Regular" w:cs="Calibri"/>
+                <w:noProof w:val="0"/>
+                <w:color w:val="000000"/>
+              </w:rPr>
+              <w:t>140561.42</w:t>
+            </w:r>
           </w:p>
         </w:tc>
       </w:tr>
@@ -8821,6 +9758,14 @@
                 <w:color w:val="000000"/>
               </w:rPr>
             </w:pPr>
+            <w:r>
+              <w:rPr>
+                <w:rFonts w:ascii="Dax-Regular" w:eastAsia="Times New Roman" w:hAnsi="Dax-Regular" w:cs="Calibri"/>
+                <w:noProof w:val="0"/>
+                <w:color w:val="000000"/>
+              </w:rPr>
+              <w:t>592541.92</w:t>
+            </w:r>
           </w:p>
         </w:tc>
       </w:tr>
@@ -9545,6 +10490,7 @@
                 <w:noProof w:val="0"/>
                 <w:lang w:val="es-419"/>
               </w:rPr>
+              <w:lastRenderedPageBreak/>
               <w:t>Algoritmo</w:t>
             </w:r>
           </w:p>
@@ -9620,6 +10566,7 @@
                 <w:lang w:val="es-419"/>
               </w:rPr>
             </w:pPr>
+            <w:proofErr w:type="spellStart"/>
             <w:r>
               <w:rPr>
                 <w:rFonts w:ascii="Dax-Regular" w:hAnsi="Dax-Regular"/>
@@ -9628,14 +10575,25 @@
               </w:rPr>
               <w:t>Merge</w:t>
             </w:r>
+            <w:proofErr w:type="spellEnd"/>
             <w:r>
               <w:rPr>
                 <w:rFonts w:ascii="Dax-Regular" w:hAnsi="Dax-Regular"/>
                 <w:noProof w:val="0"/>
                 <w:lang w:val="es-419"/>
               </w:rPr>
-              <w:t xml:space="preserve"> sort</w:t>
-            </w:r>
+              <w:t xml:space="preserve"> </w:t>
+            </w:r>
+            <w:proofErr w:type="spellStart"/>
+            <w:r>
+              <w:rPr>
+                <w:rFonts w:ascii="Dax-Regular" w:hAnsi="Dax-Regular"/>
+                <w:noProof w:val="0"/>
+                <w:lang w:val="es-419"/>
+              </w:rPr>
+              <w:t>sort</w:t>
+            </w:r>
+            <w:proofErr w:type="spellEnd"/>
           </w:p>
         </w:tc>
         <w:tc>
@@ -9698,7 +10656,6 @@
                 <w:noProof w:val="0"/>
                 <w:lang w:val="es-419"/>
               </w:rPr>
-              <w:lastRenderedPageBreak/>
               <w:t>Quick</w:t>
             </w:r>
             <w:r>
@@ -9707,8 +10664,18 @@
                 <w:noProof w:val="0"/>
                 <w:lang w:val="es-419"/>
               </w:rPr>
-              <w:t xml:space="preserve"> sort</w:t>
-            </w:r>
+              <w:t xml:space="preserve"> </w:t>
+            </w:r>
+            <w:proofErr w:type="spellStart"/>
+            <w:r>
+              <w:rPr>
+                <w:rFonts w:ascii="Dax-Regular" w:hAnsi="Dax-Regular"/>
+                <w:noProof w:val="0"/>
+                <w:lang w:val="es-419"/>
+              </w:rPr>
+              <w:t>sort</w:t>
+            </w:r>
+            <w:proofErr w:type="spellEnd"/>
             <w:r>
               <w:rPr>
                 <w:noProof w:val="0"/>
@@ -9907,11 +10874,6 @@
     </w:p>
     <w:p>
       <w:pPr>
-        <w:pStyle w:val="Prrafodelista"/>
-        <w:numPr>
-          <w:ilvl w:val="1"/>
-          <w:numId w:val="5"/>
-        </w:numPr>
         <w:spacing w:after="0"/>
         <w:jc w:val="both"/>
         <w:rPr>
@@ -9921,10 +10883,49 @@
       </w:pPr>
       <w:r>
         <w:rPr>
-          <w:rFonts w:ascii="Dax-Regular" w:hAnsi="Dax-Regular"/>
-          <w:lang w:val="es-419"/>
-        </w:rPr>
-        <w:t>Comparación de rendimiento LINKED_LIST.</w:t>
+          <w:lang w:val="es-419"/>
+        </w:rPr>
+        <w:drawing>
+          <wp:inline distT="0" distB="0" distL="0" distR="0" wp14:anchorId="48595159" wp14:editId="2B829430">
+            <wp:extent cx="5943600" cy="3905885"/>
+            <wp:effectExtent l="0" t="0" r="0" b="0"/>
+            <wp:docPr id="4" name="Picture 4"/>
+            <wp:cNvGraphicFramePr>
+              <a:graphicFrameLocks xmlns:a="http://schemas.openxmlformats.org/drawingml/2006/main" noChangeAspect="1"/>
+            </wp:cNvGraphicFramePr>
+            <a:graphic xmlns:a="http://schemas.openxmlformats.org/drawingml/2006/main">
+              <a:graphicData uri="http://schemas.openxmlformats.org/drawingml/2006/picture">
+                <pic:pic xmlns:pic="http://schemas.openxmlformats.org/drawingml/2006/picture">
+                  <pic:nvPicPr>
+                    <pic:cNvPr id="4" name="Picture 4"/>
+                    <pic:cNvPicPr/>
+                  </pic:nvPicPr>
+                  <pic:blipFill>
+                    <a:blip r:embed="rId8">
+                      <a:extLst>
+                        <a:ext uri="{28A0092B-C50C-407E-A947-70E740481C1C}">
+                          <a14:useLocalDpi xmlns:a14="http://schemas.microsoft.com/office/drawing/2010/main" val="0"/>
+                        </a:ext>
+                      </a:extLst>
+                    </a:blip>
+                    <a:stretch>
+                      <a:fillRect/>
+                    </a:stretch>
+                  </pic:blipFill>
+                  <pic:spPr>
+                    <a:xfrm>
+                      <a:off x="0" y="0"/>
+                      <a:ext cx="5943600" cy="3905885"/>
+                    </a:xfrm>
+                    <a:prstGeom prst="rect">
+                      <a:avLst/>
+                    </a:prstGeom>
+                  </pic:spPr>
+                </pic:pic>
+              </a:graphicData>
+            </a:graphic>
+          </wp:inline>
+        </w:drawing>
       </w:r>
     </w:p>
     <w:p>
@@ -9946,7 +10947,65 @@
           <w:rFonts w:ascii="Dax-Regular" w:hAnsi="Dax-Regular"/>
           <w:lang w:val="es-419"/>
         </w:rPr>
-        <w:t>Comparación de rendimiento para Insertion Sort.</w:t>
+        <w:t>Comparación de rendimiento LINKED_LIST.</w:t>
+      </w:r>
+    </w:p>
+    <w:p>
+      <w:pPr>
+        <w:spacing w:after="0"/>
+        <w:jc w:val="both"/>
+        <w:rPr>
+          <w:rFonts w:ascii="Dax-Regular" w:hAnsi="Dax-Regular"/>
+          <w:lang w:val="es-419"/>
+        </w:rPr>
+      </w:pPr>
+      <w:r>
+        <w:rPr>
+          <w:rFonts w:ascii="Dax-Regular" w:hAnsi="Dax-Regular"/>
+          <w:lang w:val="es-419"/>
+        </w:rPr>
+        <w:lastRenderedPageBreak/>
+        <w:drawing>
+          <wp:inline distT="0" distB="0" distL="0" distR="0" wp14:anchorId="05D5FEE4" wp14:editId="6F68385B">
+            <wp:extent cx="5943600" cy="3249930"/>
+            <wp:effectExtent l="0" t="0" r="0" b="7620"/>
+            <wp:docPr id="12" name="Picture 12"/>
+            <wp:cNvGraphicFramePr>
+              <a:graphicFrameLocks xmlns:a="http://schemas.openxmlformats.org/drawingml/2006/main" noChangeAspect="1"/>
+            </wp:cNvGraphicFramePr>
+            <a:graphic xmlns:a="http://schemas.openxmlformats.org/drawingml/2006/main">
+              <a:graphicData uri="http://schemas.openxmlformats.org/drawingml/2006/picture">
+                <pic:pic xmlns:pic="http://schemas.openxmlformats.org/drawingml/2006/picture">
+                  <pic:nvPicPr>
+                    <pic:cNvPr id="12" name="Picture 12"/>
+                    <pic:cNvPicPr/>
+                  </pic:nvPicPr>
+                  <pic:blipFill>
+                    <a:blip r:embed="rId9">
+                      <a:extLst>
+                        <a:ext uri="{28A0092B-C50C-407E-A947-70E740481C1C}">
+                          <a14:useLocalDpi xmlns:a14="http://schemas.microsoft.com/office/drawing/2010/main" val="0"/>
+                        </a:ext>
+                      </a:extLst>
+                    </a:blip>
+                    <a:stretch>
+                      <a:fillRect/>
+                    </a:stretch>
+                  </pic:blipFill>
+                  <pic:spPr>
+                    <a:xfrm>
+                      <a:off x="0" y="0"/>
+                      <a:ext cx="5943600" cy="3249930"/>
+                    </a:xfrm>
+                    <a:prstGeom prst="rect">
+                      <a:avLst/>
+                    </a:prstGeom>
+                  </pic:spPr>
+                </pic:pic>
+              </a:graphicData>
+            </a:graphic>
+          </wp:inline>
+        </w:drawing>
       </w:r>
     </w:p>
     <w:p>
@@ -9968,7 +11027,96 @@
           <w:rFonts w:ascii="Dax-Regular" w:hAnsi="Dax-Regular"/>
           <w:lang w:val="es-419"/>
         </w:rPr>
-        <w:t>Comparación de rendimiento para Selection Sort.</w:t>
+        <w:t xml:space="preserve">Comparación de rendimiento para </w:t>
+      </w:r>
+      <w:proofErr w:type="spellStart"/>
+      <w:r>
+        <w:rPr>
+          <w:rFonts w:ascii="Dax-Regular" w:hAnsi="Dax-Regular"/>
+          <w:lang w:val="es-419"/>
+        </w:rPr>
+        <w:t>Insertion</w:t>
+      </w:r>
+      <w:proofErr w:type="spellEnd"/>
+      <w:r>
+        <w:rPr>
+          <w:rFonts w:ascii="Dax-Regular" w:hAnsi="Dax-Regular"/>
+          <w:lang w:val="es-419"/>
+        </w:rPr>
+        <w:t xml:space="preserve"> </w:t>
+      </w:r>
+      <w:proofErr w:type="spellStart"/>
+      <w:r>
+        <w:rPr>
+          <w:rFonts w:ascii="Dax-Regular" w:hAnsi="Dax-Regular"/>
+          <w:lang w:val="es-419"/>
+        </w:rPr>
+        <w:t>Sort</w:t>
+      </w:r>
+      <w:proofErr w:type="spellEnd"/>
+      <w:r>
+        <w:rPr>
+          <w:rFonts w:ascii="Dax-Regular" w:hAnsi="Dax-Regular"/>
+          <w:lang w:val="es-419"/>
+        </w:rPr>
+        <w:t>.</w:t>
+      </w:r>
+    </w:p>
+    <w:p>
+      <w:pPr>
+        <w:spacing w:after="0"/>
+        <w:jc w:val="both"/>
+        <w:rPr>
+          <w:rFonts w:ascii="Dax-Regular" w:hAnsi="Dax-Regular"/>
+          <w:lang w:val="es-419"/>
+        </w:rPr>
+      </w:pPr>
+      <w:r>
+        <w:rPr>
+          <w:rFonts w:ascii="Dax-Regular" w:hAnsi="Dax-Regular"/>
+          <w:lang w:val="es-419"/>
+        </w:rPr>
+        <w:drawing>
+          <wp:inline distT="0" distB="0" distL="0" distR="0" wp14:anchorId="76E72C4B" wp14:editId="6E401616">
+            <wp:extent cx="5943600" cy="3326130"/>
+            <wp:effectExtent l="0" t="0" r="0" b="7620"/>
+            <wp:docPr id="7" name="Picture 7"/>
+            <wp:cNvGraphicFramePr>
+              <a:graphicFrameLocks xmlns:a="http://schemas.openxmlformats.org/drawingml/2006/main" noChangeAspect="1"/>
+            </wp:cNvGraphicFramePr>
+            <a:graphic xmlns:a="http://schemas.openxmlformats.org/drawingml/2006/main">
+              <a:graphicData uri="http://schemas.openxmlformats.org/drawingml/2006/picture">
+                <pic:pic xmlns:pic="http://schemas.openxmlformats.org/drawingml/2006/picture">
+                  <pic:nvPicPr>
+                    <pic:cNvPr id="7" name="Picture 7"/>
+                    <pic:cNvPicPr/>
+                  </pic:nvPicPr>
+                  <pic:blipFill>
+                    <a:blip r:embed="rId10">
+                      <a:extLst>
+                        <a:ext uri="{28A0092B-C50C-407E-A947-70E740481C1C}">
+                          <a14:useLocalDpi xmlns:a14="http://schemas.microsoft.com/office/drawing/2010/main" val="0"/>
+                        </a:ext>
+                      </a:extLst>
+                    </a:blip>
+                    <a:stretch>
+                      <a:fillRect/>
+                    </a:stretch>
+                  </pic:blipFill>
+                  <pic:spPr>
+                    <a:xfrm>
+                      <a:off x="0" y="0"/>
+                      <a:ext cx="5943600" cy="3326130"/>
+                    </a:xfrm>
+                    <a:prstGeom prst="rect">
+                      <a:avLst/>
+                    </a:prstGeom>
+                  </pic:spPr>
+                </pic:pic>
+              </a:graphicData>
+            </a:graphic>
+          </wp:inline>
+        </w:drawing>
       </w:r>
     </w:p>
     <w:p>
@@ -9990,7 +11138,97 @@
           <w:rFonts w:ascii="Dax-Regular" w:hAnsi="Dax-Regular"/>
           <w:lang w:val="es-419"/>
         </w:rPr>
-        <w:t>Comparación de rendimiento para Shell Sort.</w:t>
+        <w:t xml:space="preserve">Comparación de rendimiento para </w:t>
+      </w:r>
+      <w:proofErr w:type="spellStart"/>
+      <w:r>
+        <w:rPr>
+          <w:rFonts w:ascii="Dax-Regular" w:hAnsi="Dax-Regular"/>
+          <w:lang w:val="es-419"/>
+        </w:rPr>
+        <w:t>Selection</w:t>
+      </w:r>
+      <w:proofErr w:type="spellEnd"/>
+      <w:r>
+        <w:rPr>
+          <w:rFonts w:ascii="Dax-Regular" w:hAnsi="Dax-Regular"/>
+          <w:lang w:val="es-419"/>
+        </w:rPr>
+        <w:t xml:space="preserve"> </w:t>
+      </w:r>
+      <w:proofErr w:type="spellStart"/>
+      <w:r>
+        <w:rPr>
+          <w:rFonts w:ascii="Dax-Regular" w:hAnsi="Dax-Regular"/>
+          <w:lang w:val="es-419"/>
+        </w:rPr>
+        <w:t>Sort</w:t>
+      </w:r>
+      <w:proofErr w:type="spellEnd"/>
+      <w:r>
+        <w:rPr>
+          <w:rFonts w:ascii="Dax-Regular" w:hAnsi="Dax-Regular"/>
+          <w:lang w:val="es-419"/>
+        </w:rPr>
+        <w:t>.</w:t>
+      </w:r>
+    </w:p>
+    <w:p>
+      <w:pPr>
+        <w:spacing w:after="0"/>
+        <w:jc w:val="both"/>
+        <w:rPr>
+          <w:rFonts w:ascii="Dax-Regular" w:hAnsi="Dax-Regular"/>
+          <w:lang w:val="es-419"/>
+        </w:rPr>
+      </w:pPr>
+      <w:r>
+        <w:rPr>
+          <w:rFonts w:ascii="Dax-Regular" w:hAnsi="Dax-Regular"/>
+          <w:lang w:val="es-419"/>
+        </w:rPr>
+        <w:lastRenderedPageBreak/>
+        <w:drawing>
+          <wp:inline distT="0" distB="0" distL="0" distR="0" wp14:anchorId="3F313A8D" wp14:editId="793AD939">
+            <wp:extent cx="5943600" cy="3434715"/>
+            <wp:effectExtent l="0" t="0" r="0" b="0"/>
+            <wp:docPr id="13" name="Picture 13"/>
+            <wp:cNvGraphicFramePr>
+              <a:graphicFrameLocks xmlns:a="http://schemas.openxmlformats.org/drawingml/2006/main" noChangeAspect="1"/>
+            </wp:cNvGraphicFramePr>
+            <a:graphic xmlns:a="http://schemas.openxmlformats.org/drawingml/2006/main">
+              <a:graphicData uri="http://schemas.openxmlformats.org/drawingml/2006/picture">
+                <pic:pic xmlns:pic="http://schemas.openxmlformats.org/drawingml/2006/picture">
+                  <pic:nvPicPr>
+                    <pic:cNvPr id="13" name="Picture 13"/>
+                    <pic:cNvPicPr/>
+                  </pic:nvPicPr>
+                  <pic:blipFill>
+                    <a:blip r:embed="rId11">
+                      <a:extLst>
+                        <a:ext uri="{28A0092B-C50C-407E-A947-70E740481C1C}">
+                          <a14:useLocalDpi xmlns:a14="http://schemas.microsoft.com/office/drawing/2010/main" val="0"/>
+                        </a:ext>
+                      </a:extLst>
+                    </a:blip>
+                    <a:stretch>
+                      <a:fillRect/>
+                    </a:stretch>
+                  </pic:blipFill>
+                  <pic:spPr>
+                    <a:xfrm>
+                      <a:off x="0" y="0"/>
+                      <a:ext cx="5943600" cy="3434715"/>
+                    </a:xfrm>
+                    <a:prstGeom prst="rect">
+                      <a:avLst/>
+                    </a:prstGeom>
+                  </pic:spPr>
+                </pic:pic>
+              </a:graphicData>
+            </a:graphic>
+          </wp:inline>
+        </w:drawing>
       </w:r>
     </w:p>
     <w:p>
@@ -10012,7 +11250,80 @@
           <w:rFonts w:ascii="Dax-Regular" w:hAnsi="Dax-Regular"/>
           <w:lang w:val="es-419"/>
         </w:rPr>
-        <w:t>Comparación de rendimiento para MergeSort.</w:t>
+        <w:t xml:space="preserve">Comparación de rendimiento para Shell </w:t>
+      </w:r>
+      <w:proofErr w:type="spellStart"/>
+      <w:r>
+        <w:rPr>
+          <w:rFonts w:ascii="Dax-Regular" w:hAnsi="Dax-Regular"/>
+          <w:lang w:val="es-419"/>
+        </w:rPr>
+        <w:t>Sort</w:t>
+      </w:r>
+      <w:proofErr w:type="spellEnd"/>
+      <w:r>
+        <w:rPr>
+          <w:rFonts w:ascii="Dax-Regular" w:hAnsi="Dax-Regular"/>
+          <w:lang w:val="es-419"/>
+        </w:rPr>
+        <w:t>.</w:t>
+      </w:r>
+    </w:p>
+    <w:p>
+      <w:pPr>
+        <w:spacing w:after="0"/>
+        <w:jc w:val="both"/>
+        <w:rPr>
+          <w:rFonts w:ascii="Dax-Regular" w:hAnsi="Dax-Regular"/>
+          <w:lang w:val="es-419"/>
+        </w:rPr>
+      </w:pPr>
+      <w:r>
+        <w:rPr>
+          <w:rFonts w:ascii="Dax-Regular" w:hAnsi="Dax-Regular"/>
+          <w:lang w:val="es-419"/>
+        </w:rPr>
+        <w:drawing>
+          <wp:inline distT="0" distB="0" distL="0" distR="0" wp14:anchorId="353A7930" wp14:editId="1EA123E7">
+            <wp:extent cx="5943600" cy="3990340"/>
+            <wp:effectExtent l="0" t="0" r="0" b="0"/>
+            <wp:docPr id="10" name="Picture 10"/>
+            <wp:cNvGraphicFramePr>
+              <a:graphicFrameLocks xmlns:a="http://schemas.openxmlformats.org/drawingml/2006/main" noChangeAspect="1"/>
+            </wp:cNvGraphicFramePr>
+            <a:graphic xmlns:a="http://schemas.openxmlformats.org/drawingml/2006/main">
+              <a:graphicData uri="http://schemas.openxmlformats.org/drawingml/2006/picture">
+                <pic:pic xmlns:pic="http://schemas.openxmlformats.org/drawingml/2006/picture">
+                  <pic:nvPicPr>
+                    <pic:cNvPr id="10" name="Picture 10"/>
+                    <pic:cNvPicPr/>
+                  </pic:nvPicPr>
+                  <pic:blipFill>
+                    <a:blip r:embed="rId12">
+                      <a:extLst>
+                        <a:ext uri="{28A0092B-C50C-407E-A947-70E740481C1C}">
+                          <a14:useLocalDpi xmlns:a14="http://schemas.microsoft.com/office/drawing/2010/main" val="0"/>
+                        </a:ext>
+                      </a:extLst>
+                    </a:blip>
+                    <a:stretch>
+                      <a:fillRect/>
+                    </a:stretch>
+                  </pic:blipFill>
+                  <pic:spPr>
+                    <a:xfrm>
+                      <a:off x="0" y="0"/>
+                      <a:ext cx="5943600" cy="3990340"/>
+                    </a:xfrm>
+                    <a:prstGeom prst="rect">
+                      <a:avLst/>
+                    </a:prstGeom>
+                  </pic:spPr>
+                </pic:pic>
+              </a:graphicData>
+            </a:graphic>
+          </wp:inline>
+        </w:drawing>
       </w:r>
     </w:p>
     <w:p>
@@ -10034,11 +11345,188 @@
           <w:rFonts w:ascii="Dax-Regular" w:hAnsi="Dax-Regular"/>
           <w:lang w:val="es-419"/>
         </w:rPr>
-        <w:t>Comparación de rendimiento para QuickSort.</w:t>
+        <w:t xml:space="preserve">Comparación de rendimiento para </w:t>
+      </w:r>
+      <w:proofErr w:type="spellStart"/>
+      <w:r>
+        <w:rPr>
+          <w:rFonts w:ascii="Dax-Regular" w:hAnsi="Dax-Regular"/>
+          <w:lang w:val="es-419"/>
+        </w:rPr>
+        <w:t>MergeSort</w:t>
+      </w:r>
+      <w:proofErr w:type="spellEnd"/>
+      <w:r>
+        <w:rPr>
+          <w:rFonts w:ascii="Dax-Regular" w:hAnsi="Dax-Regular"/>
+          <w:lang w:val="es-419"/>
+        </w:rPr>
+        <w:t>.</w:t>
       </w:r>
     </w:p>
     <w:p>
       <w:pPr>
+        <w:spacing w:after="0"/>
+        <w:jc w:val="both"/>
+        <w:rPr>
+          <w:rFonts w:ascii="Dax-Regular" w:hAnsi="Dax-Regular"/>
+          <w:lang w:val="es-419"/>
+        </w:rPr>
+      </w:pPr>
+      <w:r>
+        <w:rPr>
+          <w:rFonts w:ascii="Dax-Regular" w:hAnsi="Dax-Regular"/>
+          <w:lang w:val="es-419"/>
+        </w:rPr>
+        <w:lastRenderedPageBreak/>
+        <w:drawing>
+          <wp:inline distT="0" distB="0" distL="0" distR="0" wp14:anchorId="45223ABD" wp14:editId="090A7272">
+            <wp:extent cx="5943600" cy="3919855"/>
+            <wp:effectExtent l="0" t="0" r="0" b="4445"/>
+            <wp:docPr id="11" name="Picture 11"/>
+            <wp:cNvGraphicFramePr>
+              <a:graphicFrameLocks xmlns:a="http://schemas.openxmlformats.org/drawingml/2006/main" noChangeAspect="1"/>
+            </wp:cNvGraphicFramePr>
+            <a:graphic xmlns:a="http://schemas.openxmlformats.org/drawingml/2006/main">
+              <a:graphicData uri="http://schemas.openxmlformats.org/drawingml/2006/picture">
+                <pic:pic xmlns:pic="http://schemas.openxmlformats.org/drawingml/2006/picture">
+                  <pic:nvPicPr>
+                    <pic:cNvPr id="11" name="Picture 11"/>
+                    <pic:cNvPicPr/>
+                  </pic:nvPicPr>
+                  <pic:blipFill>
+                    <a:blip r:embed="rId13">
+                      <a:extLst>
+                        <a:ext uri="{28A0092B-C50C-407E-A947-70E740481C1C}">
+                          <a14:useLocalDpi xmlns:a14="http://schemas.microsoft.com/office/drawing/2010/main" val="0"/>
+                        </a:ext>
+                      </a:extLst>
+                    </a:blip>
+                    <a:stretch>
+                      <a:fillRect/>
+                    </a:stretch>
+                  </pic:blipFill>
+                  <pic:spPr>
+                    <a:xfrm>
+                      <a:off x="0" y="0"/>
+                      <a:ext cx="5943600" cy="3919855"/>
+                    </a:xfrm>
+                    <a:prstGeom prst="rect">
+                      <a:avLst/>
+                    </a:prstGeom>
+                  </pic:spPr>
+                </pic:pic>
+              </a:graphicData>
+            </a:graphic>
+          </wp:inline>
+        </w:drawing>
+      </w:r>
+    </w:p>
+    <w:p>
+      <w:pPr>
+        <w:pStyle w:val="Prrafodelista"/>
+        <w:numPr>
+          <w:ilvl w:val="1"/>
+          <w:numId w:val="5"/>
+        </w:numPr>
+        <w:spacing w:after="0"/>
+        <w:jc w:val="both"/>
+        <w:rPr>
+          <w:rFonts w:ascii="Dax-Regular" w:hAnsi="Dax-Regular"/>
+          <w:lang w:val="es-419"/>
+        </w:rPr>
+      </w:pPr>
+      <w:r>
+        <w:rPr>
+          <w:rFonts w:ascii="Dax-Regular" w:hAnsi="Dax-Regular"/>
+          <w:lang w:val="es-419"/>
+        </w:rPr>
+        <w:t xml:space="preserve">Comparación de rendimiento para </w:t>
+      </w:r>
+      <w:proofErr w:type="spellStart"/>
+      <w:r>
+        <w:rPr>
+          <w:rFonts w:ascii="Dax-Regular" w:hAnsi="Dax-Regular"/>
+          <w:lang w:val="es-419"/>
+        </w:rPr>
+        <w:t>QuickSort</w:t>
+      </w:r>
+      <w:proofErr w:type="spellEnd"/>
+      <w:r>
+        <w:rPr>
+          <w:rFonts w:ascii="Dax-Regular" w:hAnsi="Dax-Regular"/>
+          <w:lang w:val="es-419"/>
+        </w:rPr>
+        <w:t>.</w:t>
+      </w:r>
+    </w:p>
+    <w:p>
+      <w:pPr>
+        <w:rPr>
+          <w:rFonts w:ascii="Dax-Regular" w:hAnsi="Dax-Regular"/>
+          <w:lang w:val="es-419"/>
+        </w:rPr>
+      </w:pPr>
+      <w:r>
+        <w:rPr>
+          <w:rFonts w:ascii="Dax-Regular" w:hAnsi="Dax-Regular"/>
+          <w:lang w:val="es-419"/>
+        </w:rPr>
+        <w:drawing>
+          <wp:inline distT="0" distB="0" distL="0" distR="0" wp14:anchorId="1B86BAF4" wp14:editId="49F80931">
+            <wp:extent cx="5943600" cy="3623310"/>
+            <wp:effectExtent l="0" t="0" r="0" b="0"/>
+            <wp:docPr id="9" name="Picture 9"/>
+            <wp:cNvGraphicFramePr>
+              <a:graphicFrameLocks xmlns:a="http://schemas.openxmlformats.org/drawingml/2006/main" noChangeAspect="1"/>
+            </wp:cNvGraphicFramePr>
+            <a:graphic xmlns:a="http://schemas.openxmlformats.org/drawingml/2006/main">
+              <a:graphicData uri="http://schemas.openxmlformats.org/drawingml/2006/picture">
+                <pic:pic xmlns:pic="http://schemas.openxmlformats.org/drawingml/2006/picture">
+                  <pic:nvPicPr>
+                    <pic:cNvPr id="9" name="Picture 9"/>
+                    <pic:cNvPicPr/>
+                  </pic:nvPicPr>
+                  <pic:blipFill>
+                    <a:blip r:embed="rId14">
+                      <a:extLst>
+                        <a:ext uri="{28A0092B-C50C-407E-A947-70E740481C1C}">
+                          <a14:useLocalDpi xmlns:a14="http://schemas.microsoft.com/office/drawing/2010/main" val="0"/>
+                        </a:ext>
+                      </a:extLst>
+                    </a:blip>
+                    <a:stretch>
+                      <a:fillRect/>
+                    </a:stretch>
+                  </pic:blipFill>
+                  <pic:spPr>
+                    <a:xfrm>
+                      <a:off x="0" y="0"/>
+                      <a:ext cx="5943600" cy="3623310"/>
+                    </a:xfrm>
+                    <a:prstGeom prst="rect">
+                      <a:avLst/>
+                    </a:prstGeom>
+                  </pic:spPr>
+                </pic:pic>
+              </a:graphicData>
+            </a:graphic>
+          </wp:inline>
+        </w:drawing>
+      </w:r>
+    </w:p>
+    <w:p>
+      <w:pPr>
+        <w:spacing w:after="0"/>
+        <w:jc w:val="both"/>
+        <w:rPr>
+          <w:rFonts w:ascii="Dax-Regular" w:hAnsi="Dax-Regular"/>
+          <w:lang w:val="es-419"/>
+        </w:rPr>
+      </w:pPr>
+    </w:p>
+    <w:p>
+      <w:pPr>
         <w:pStyle w:val="Ttulo1"/>
         <w:rPr>
           <w:b/>
@@ -10054,6 +11542,7 @@
           <w:noProof w:val="0"/>
           <w:lang w:val="es-419"/>
         </w:rPr>
+        <w:lastRenderedPageBreak/>
         <w:t>Preguntas de análisis</w:t>
       </w:r>
     </w:p>
@@ -11996,21 +13485,6 @@
 </file>
 
 <file path=customXml/item1.xml><?xml version="1.0" encoding="utf-8"?>
-<?mso-contentType ?>
-<FormTemplates xmlns="http://schemas.microsoft.com/sharepoint/v3/contenttype/forms">
-  <Display>DocumentLibraryForm</Display>
-  <Edit>DocumentLibraryForm</Edit>
-  <New>DocumentLibraryForm</New>
-</FormTemplates>
-</file>
-
-<file path=customXml/item2.xml><?xml version="1.0" encoding="utf-8"?>
-<p:properties xmlns:p="http://schemas.microsoft.com/office/2006/metadata/properties" xmlns:xsi="http://www.w3.org/2001/XMLSchema-instance" xmlns:pc="http://schemas.microsoft.com/office/infopath/2007/PartnerControls">
-  <documentManagement/>
-</p:properties>
-</file>
-
-<file path=customXml/item3.xml><?xml version="1.0" encoding="utf-8"?>
 <ct:contentTypeSchema xmlns:ct="http://schemas.microsoft.com/office/2006/metadata/contentType" xmlns:ma="http://schemas.microsoft.com/office/2006/metadata/properties/metaAttributes" ct:_="" ma:_="" ma:contentTypeName="Documento" ma:contentTypeID="0x010100D9DD2ED8476A224FA2B3AEFA577392DC" ma:contentTypeVersion="8" ma:contentTypeDescription="Crear nuevo documento." ma:contentTypeScope="" ma:versionID="ee1e463987620c682e2147f86a5cc108">
   <xsd:schema xmlns:xsd="http://www.w3.org/2001/XMLSchema" xmlns:xs="http://www.w3.org/2001/XMLSchema" xmlns:p="http://schemas.microsoft.com/office/2006/metadata/properties" xmlns:ns3="34cae03e-8595-4e39-ab44-2cea7b29a3ba" xmlns:ns4="19b79425-fbc8-4437-bfbc-41948188f360" targetNamespace="http://schemas.microsoft.com/office/2006/metadata/properties" ma:root="true" ma:fieldsID="77941027a5d91f6a15fe5bd21c944559" ns3:_="" ns4:_="">
     <xsd:import namespace="34cae03e-8595-4e39-ab44-2cea7b29a3ba"/>
@@ -12201,24 +13675,22 @@
 </ct:contentTypeSchema>
 </file>
 
-<file path=customXml/itemProps1.xml><?xml version="1.0" encoding="utf-8"?>
-<ds:datastoreItem xmlns:ds="http://schemas.openxmlformats.org/officeDocument/2006/customXml" ds:itemID="{7DBE8262-9C92-4A1B-85FF-A533173B85D6}">
-  <ds:schemaRefs>
-    <ds:schemaRef ds:uri="http://schemas.microsoft.com/sharepoint/v3/contenttype/forms"/>
-  </ds:schemaRefs>
-</ds:datastoreItem>
+<file path=customXml/item2.xml><?xml version="1.0" encoding="utf-8"?>
+<p:properties xmlns:p="http://schemas.microsoft.com/office/2006/metadata/properties" xmlns:xsi="http://www.w3.org/2001/XMLSchema-instance" xmlns:pc="http://schemas.microsoft.com/office/infopath/2007/PartnerControls">
+  <documentManagement/>
+</p:properties>
 </file>
 
-<file path=customXml/itemProps2.xml><?xml version="1.0" encoding="utf-8"?>
-<ds:datastoreItem xmlns:ds="http://schemas.openxmlformats.org/officeDocument/2006/customXml" ds:itemID="{D8D55360-DA4E-4EE6-A532-0D8BE99E30A4}">
-  <ds:schemaRefs>
-    <ds:schemaRef ds:uri="http://schemas.microsoft.com/office/2006/metadata/properties"/>
-    <ds:schemaRef ds:uri="http://schemas.microsoft.com/office/infopath/2007/PartnerControls"/>
-  </ds:schemaRefs>
-</ds:datastoreItem>
+<file path=customXml/item3.xml><?xml version="1.0" encoding="utf-8"?>
+<?mso-contentType ?>
+<FormTemplates xmlns="http://schemas.microsoft.com/sharepoint/v3/contenttype/forms">
+  <Display>DocumentLibraryForm</Display>
+  <Edit>DocumentLibraryForm</Edit>
+  <New>DocumentLibraryForm</New>
+</FormTemplates>
 </file>
 
-<file path=customXml/itemProps3.xml><?xml version="1.0" encoding="utf-8"?>
+<file path=customXml/itemProps1.xml><?xml version="1.0" encoding="utf-8"?>
 <ds:datastoreItem xmlns:ds="http://schemas.openxmlformats.org/officeDocument/2006/customXml" ds:itemID="{6000AC26-D08D-41EF-B0C2-0BC1F5FD0223}">
   <ds:schemaRefs>
     <ds:schemaRef ds:uri="http://schemas.microsoft.com/office/2006/metadata/contentType"/>
@@ -12235,4 +13707,21 @@
     <ds:schemaRef ds:uri="http://schemas.microsoft.com/internal/obd"/>
   </ds:schemaRefs>
 </ds:datastoreItem>
+</file>
+
+<file path=customXml/itemProps2.xml><?xml version="1.0" encoding="utf-8"?>
+<ds:datastoreItem xmlns:ds="http://schemas.openxmlformats.org/officeDocument/2006/customXml" ds:itemID="{D8D55360-DA4E-4EE6-A532-0D8BE99E30A4}">
+  <ds:schemaRefs>
+    <ds:schemaRef ds:uri="http://schemas.microsoft.com/office/2006/metadata/properties"/>
+    <ds:schemaRef ds:uri="http://schemas.microsoft.com/office/infopath/2007/PartnerControls"/>
+  </ds:schemaRefs>
+</ds:datastoreItem>
+</file>
+
+<file path=customXml/itemProps3.xml><?xml version="1.0" encoding="utf-8"?>
+<ds:datastoreItem xmlns:ds="http://schemas.openxmlformats.org/officeDocument/2006/customXml" ds:itemID="{7DBE8262-9C92-4A1B-85FF-A533173B85D6}">
+  <ds:schemaRefs>
+    <ds:schemaRef ds:uri="http://schemas.microsoft.com/sharepoint/v3/contenttype/forms"/>
+  </ds:schemaRefs>
+</ds:datastoreItem>
 </file>
</xml_diff>